<commit_message>
IDOC selection screnn time log
</commit_message>
<xml_diff>
--- a/db_Document/Data_Dictionary.docx
+++ b/db_Document/Data_Dictionary.docx
@@ -4,6 +4,9 @@
   <w:body>
     <w:p>
       <w:r>
+        <w:rPr>
+          <w:noProof/>
+        </w:rPr>
         <w:drawing>
           <wp:inline distT="0" distB="0" distL="0" distR="0" wp14:anchorId="6733145E" wp14:editId="5F0C3F10">
             <wp:extent cx="5943600" cy="2672715"/>
@@ -44,6 +47,9 @@
     <w:p/>
     <w:p>
       <w:r>
+        <w:rPr>
+          <w:noProof/>
+        </w:rPr>
         <w:drawing>
           <wp:inline distT="0" distB="0" distL="0" distR="0" wp14:anchorId="2AB533DA" wp14:editId="661F54C5">
             <wp:extent cx="5943600" cy="4064000"/>
@@ -142,6 +148,9 @@
     </w:p>
     <w:p>
       <w:r>
+        <w:rPr>
+          <w:noProof/>
+        </w:rPr>
         <w:drawing>
           <wp:inline distT="0" distB="0" distL="0" distR="0" wp14:anchorId="62B4AFCC" wp14:editId="3282746E">
             <wp:extent cx="5943600" cy="3275330"/>
@@ -202,6 +211,9 @@
         <w:jc w:val="center"/>
       </w:pPr>
       <w:r>
+        <w:rPr>
+          <w:noProof/>
+        </w:rPr>
         <w:lastRenderedPageBreak/>
         <w:drawing>
           <wp:inline distT="0" distB="0" distL="0" distR="0" wp14:anchorId="2FDCBF72" wp14:editId="42A9539A">
@@ -248,24 +260,14 @@
       <w:r>
         <w:t xml:space="preserve">Figure </w:t>
       </w:r>
-      <w:r>
-        <w:fldChar w:fldCharType="begin"/>
-      </w:r>
-      <w:r>
-        <w:instrText xml:space="preserve"> SEQ Figure \* ARABIC </w:instrText>
-      </w:r>
-      <w:r>
-        <w:fldChar w:fldCharType="separate"/>
-      </w:r>
-      <w:r>
-        <w:rPr>
-          <w:noProof/>
-        </w:rPr>
-        <w:t>1</w:t>
-      </w:r>
-      <w:r>
-        <w:fldChar w:fldCharType="end"/>
-      </w:r>
+      <w:fldSimple w:instr=" SEQ Figure \* ARABIC ">
+        <w:r>
+          <w:rPr>
+            <w:noProof/>
+          </w:rPr>
+          <w:t>1</w:t>
+        </w:r>
+      </w:fldSimple>
       <w:r>
         <w:t xml:space="preserve"> Navigating to SE11</w:t>
       </w:r>
@@ -324,24 +326,14 @@
       <w:r>
         <w:t xml:space="preserve">Figure </w:t>
       </w:r>
-      <w:r>
-        <w:fldChar w:fldCharType="begin"/>
-      </w:r>
-      <w:r>
-        <w:instrText xml:space="preserve"> SEQ Figure \* ARABIC </w:instrText>
-      </w:r>
-      <w:r>
-        <w:fldChar w:fldCharType="separate"/>
-      </w:r>
-      <w:r>
-        <w:rPr>
-          <w:noProof/>
-        </w:rPr>
-        <w:t>2</w:t>
-      </w:r>
-      <w:r>
-        <w:fldChar w:fldCharType="end"/>
-      </w:r>
+      <w:fldSimple w:instr=" SEQ Figure \* ARABIC ">
+        <w:r>
+          <w:rPr>
+            <w:noProof/>
+          </w:rPr>
+          <w:t>2</w:t>
+        </w:r>
+      </w:fldSimple>
       <w:r>
         <w:t xml:space="preserve"> Creating Domain for Order No</w:t>
       </w:r>
@@ -352,6 +344,9 @@
         <w:jc w:val="center"/>
       </w:pPr>
       <w:r>
+        <w:rPr>
+          <w:noProof/>
+        </w:rPr>
         <w:lastRenderedPageBreak/>
         <w:drawing>
           <wp:inline distT="0" distB="0" distL="0" distR="0" wp14:anchorId="246D48A9" wp14:editId="640F44E7">
@@ -398,24 +393,14 @@
       <w:r>
         <w:t xml:space="preserve">Figure </w:t>
       </w:r>
-      <w:r>
-        <w:fldChar w:fldCharType="begin"/>
-      </w:r>
-      <w:r>
-        <w:instrText xml:space="preserve"> SEQ Figure \* ARABIC </w:instrText>
-      </w:r>
-      <w:r>
-        <w:fldChar w:fldCharType="separate"/>
-      </w:r>
-      <w:r>
-        <w:rPr>
-          <w:noProof/>
-        </w:rPr>
-        <w:t>3</w:t>
-      </w:r>
-      <w:r>
-        <w:fldChar w:fldCharType="end"/>
-      </w:r>
+      <w:fldSimple w:instr=" SEQ Figure \* ARABIC ">
+        <w:r>
+          <w:rPr>
+            <w:noProof/>
+          </w:rPr>
+          <w:t>3</w:t>
+        </w:r>
+      </w:fldSimple>
       <w:r>
         <w:t xml:space="preserve"> Allocating type to Domain.</w:t>
       </w:r>
@@ -426,6 +411,9 @@
         <w:jc w:val="center"/>
       </w:pPr>
       <w:r>
+        <w:rPr>
+          <w:noProof/>
+        </w:rPr>
         <w:lastRenderedPageBreak/>
         <w:drawing>
           <wp:inline distT="0" distB="0" distL="0" distR="0" wp14:anchorId="6E1A33EC" wp14:editId="0E039E7F">
@@ -472,33 +460,26 @@
       <w:r>
         <w:t xml:space="preserve">Figure </w:t>
       </w:r>
-      <w:r>
-        <w:fldChar w:fldCharType="begin"/>
-      </w:r>
-      <w:r>
-        <w:instrText xml:space="preserve"> SEQ Figure \* ARABIC </w:instrText>
-      </w:r>
-      <w:r>
-        <w:fldChar w:fldCharType="separate"/>
-      </w:r>
+      <w:fldSimple w:instr=" SEQ Figure \* ARABIC ">
+        <w:r>
+          <w:rPr>
+            <w:noProof/>
+          </w:rPr>
+          <w:t>4</w:t>
+        </w:r>
+      </w:fldSimple>
+      <w:r>
+        <w:t xml:space="preserve"> Saving Domain in Local Object</w:t>
+      </w:r>
+    </w:p>
+    <w:p>
+      <w:pPr>
+        <w:keepNext/>
+      </w:pPr>
       <w:r>
         <w:rPr>
           <w:noProof/>
         </w:rPr>
-        <w:t>4</w:t>
-      </w:r>
-      <w:r>
-        <w:fldChar w:fldCharType="end"/>
-      </w:r>
-      <w:r>
-        <w:t xml:space="preserve"> Saving Domain in Local Object</w:t>
-      </w:r>
-    </w:p>
-    <w:p>
-      <w:pPr>
-        <w:keepNext/>
-      </w:pPr>
-      <w:r>
         <w:drawing>
           <wp:inline distT="0" distB="0" distL="0" distR="0" wp14:anchorId="43C9157C" wp14:editId="136C0EDF">
             <wp:extent cx="5943600" cy="226060"/>
@@ -544,24 +525,14 @@
       <w:r>
         <w:t xml:space="preserve">Figure </w:t>
       </w:r>
-      <w:r>
-        <w:fldChar w:fldCharType="begin"/>
-      </w:r>
-      <w:r>
-        <w:instrText xml:space="preserve"> SEQ Figure \* ARABIC </w:instrText>
-      </w:r>
-      <w:r>
-        <w:fldChar w:fldCharType="separate"/>
-      </w:r>
-      <w:r>
-        <w:rPr>
-          <w:noProof/>
-        </w:rPr>
-        <w:t>5</w:t>
-      </w:r>
-      <w:r>
-        <w:fldChar w:fldCharType="end"/>
-      </w:r>
+      <w:fldSimple w:instr=" SEQ Figure \* ARABIC ">
+        <w:r>
+          <w:rPr>
+            <w:noProof/>
+          </w:rPr>
+          <w:t>5</w:t>
+        </w:r>
+      </w:fldSimple>
       <w:r>
         <w:t xml:space="preserve"> No Consistency Means Domain is correct.</w:t>
       </w:r>
@@ -572,6 +543,9 @@
         <w:jc w:val="center"/>
       </w:pPr>
       <w:r>
+        <w:rPr>
+          <w:noProof/>
+        </w:rPr>
         <w:lastRenderedPageBreak/>
         <w:drawing>
           <wp:inline distT="0" distB="0" distL="0" distR="0" wp14:anchorId="5262F817" wp14:editId="7194498D">
@@ -618,24 +592,14 @@
       <w:r>
         <w:t xml:space="preserve">Figure </w:t>
       </w:r>
-      <w:r>
-        <w:fldChar w:fldCharType="begin"/>
-      </w:r>
-      <w:r>
-        <w:instrText xml:space="preserve"> SEQ Figure \* ARABIC </w:instrText>
-      </w:r>
-      <w:r>
-        <w:fldChar w:fldCharType="separate"/>
-      </w:r>
-      <w:r>
-        <w:rPr>
-          <w:noProof/>
-        </w:rPr>
-        <w:t>6</w:t>
-      </w:r>
-      <w:r>
-        <w:fldChar w:fldCharType="end"/>
-      </w:r>
+      <w:fldSimple w:instr=" SEQ Figure \* ARABIC ">
+        <w:r>
+          <w:rPr>
+            <w:noProof/>
+          </w:rPr>
+          <w:t>6</w:t>
+        </w:r>
+      </w:fldSimple>
       <w:r>
         <w:t xml:space="preserve"> Check the Status is Activate</w:t>
       </w:r>
@@ -729,6 +693,9 @@
         </mc:AlternateContent>
       </w:r>
       <w:r>
+        <w:rPr>
+          <w:noProof/>
+        </w:rPr>
         <w:drawing>
           <wp:inline distT="0" distB="0" distL="0" distR="0" wp14:anchorId="3117A89A" wp14:editId="4DBD0EDE">
             <wp:extent cx="5943600" cy="1645285"/>
@@ -785,6 +752,9 @@
         <w:jc w:val="center"/>
       </w:pPr>
       <w:r>
+        <w:rPr>
+          <w:noProof/>
+        </w:rPr>
         <w:drawing>
           <wp:inline distT="0" distB="0" distL="0" distR="0" wp14:anchorId="03488FAD" wp14:editId="11BC9F64">
             <wp:extent cx="3558848" cy="2263336"/>
@@ -830,24 +800,14 @@
       <w:r>
         <w:t xml:space="preserve">Figure </w:t>
       </w:r>
-      <w:r>
-        <w:fldChar w:fldCharType="begin"/>
-      </w:r>
-      <w:r>
-        <w:instrText xml:space="preserve"> SEQ Figure \* ARABIC </w:instrText>
-      </w:r>
-      <w:r>
-        <w:fldChar w:fldCharType="separate"/>
-      </w:r>
-      <w:r>
-        <w:rPr>
-          <w:noProof/>
-        </w:rPr>
-        <w:t>7</w:t>
-      </w:r>
-      <w:r>
-        <w:fldChar w:fldCharType="end"/>
-      </w:r>
+      <w:fldSimple w:instr=" SEQ Figure \* ARABIC ">
+        <w:r>
+          <w:rPr>
+            <w:noProof/>
+          </w:rPr>
+          <w:t>7</w:t>
+        </w:r>
+      </w:fldSimple>
       <w:r>
         <w:t xml:space="preserve"> Go to SE11</w:t>
       </w:r>
@@ -858,6 +818,9 @@
         <w:jc w:val="center"/>
       </w:pPr>
       <w:r>
+        <w:rPr>
+          <w:noProof/>
+        </w:rPr>
         <w:drawing>
           <wp:inline distT="0" distB="0" distL="0" distR="0" wp14:anchorId="0C52446F" wp14:editId="4B181C28">
             <wp:extent cx="5669771" cy="4374259"/>
@@ -903,24 +866,14 @@
       <w:r>
         <w:t xml:space="preserve">Figure </w:t>
       </w:r>
-      <w:r>
-        <w:fldChar w:fldCharType="begin"/>
-      </w:r>
-      <w:r>
-        <w:instrText xml:space="preserve"> SEQ Figure \* ARABIC </w:instrText>
-      </w:r>
-      <w:r>
-        <w:fldChar w:fldCharType="separate"/>
-      </w:r>
-      <w:r>
-        <w:rPr>
-          <w:noProof/>
-        </w:rPr>
-        <w:t>8</w:t>
-      </w:r>
-      <w:r>
-        <w:fldChar w:fldCharType="end"/>
-      </w:r>
+      <w:fldSimple w:instr=" SEQ Figure \* ARABIC ">
+        <w:r>
+          <w:rPr>
+            <w:noProof/>
+          </w:rPr>
+          <w:t>8</w:t>
+        </w:r>
+      </w:fldSimple>
       <w:r>
         <w:t xml:space="preserve"> Creating Data Element</w:t>
       </w:r>
@@ -931,6 +884,9 @@
         <w:jc w:val="center"/>
       </w:pPr>
       <w:r>
+        <w:rPr>
+          <w:noProof/>
+        </w:rPr>
         <w:lastRenderedPageBreak/>
         <w:drawing>
           <wp:inline distT="0" distB="0" distL="0" distR="0" wp14:anchorId="31138BE1" wp14:editId="55E9F14B">
@@ -977,24 +933,14 @@
       <w:r>
         <w:t xml:space="preserve">Figure </w:t>
       </w:r>
-      <w:r>
-        <w:fldChar w:fldCharType="begin"/>
-      </w:r>
-      <w:r>
-        <w:instrText xml:space="preserve"> SEQ Figure \* ARABIC </w:instrText>
-      </w:r>
-      <w:r>
-        <w:fldChar w:fldCharType="separate"/>
-      </w:r>
-      <w:r>
-        <w:rPr>
-          <w:noProof/>
-        </w:rPr>
-        <w:t>9</w:t>
-      </w:r>
-      <w:r>
-        <w:fldChar w:fldCharType="end"/>
-      </w:r>
+      <w:fldSimple w:instr=" SEQ Figure \* ARABIC ">
+        <w:r>
+          <w:rPr>
+            <w:noProof/>
+          </w:rPr>
+          <w:t>9</w:t>
+        </w:r>
+      </w:fldSimple>
       <w:r>
         <w:t xml:space="preserve"> Selecting Data element.</w:t>
       </w:r>
@@ -1079,6 +1025,9 @@
         </mc:AlternateContent>
       </w:r>
       <w:r>
+        <w:rPr>
+          <w:noProof/>
+        </w:rPr>
         <w:drawing>
           <wp:inline distT="0" distB="0" distL="0" distR="0" wp14:anchorId="6F99CEC9" wp14:editId="779C2235">
             <wp:extent cx="5943600" cy="5161915"/>
@@ -1124,24 +1073,14 @@
       <w:r>
         <w:t xml:space="preserve">Figure </w:t>
       </w:r>
-      <w:r>
-        <w:fldChar w:fldCharType="begin"/>
-      </w:r>
-      <w:r>
-        <w:instrText xml:space="preserve"> SEQ Figure \* ARABIC </w:instrText>
-      </w:r>
-      <w:r>
-        <w:fldChar w:fldCharType="separate"/>
-      </w:r>
-      <w:r>
-        <w:rPr>
-          <w:noProof/>
-        </w:rPr>
-        <w:t>10</w:t>
-      </w:r>
-      <w:r>
-        <w:fldChar w:fldCharType="end"/>
-      </w:r>
+      <w:fldSimple w:instr=" SEQ Figure \* ARABIC ">
+        <w:r>
+          <w:rPr>
+            <w:noProof/>
+          </w:rPr>
+          <w:t>10</w:t>
+        </w:r>
+      </w:fldSimple>
       <w:r>
         <w:t xml:space="preserve"> Pass the Order Number in Data </w:t>
       </w:r>
@@ -1340,6 +1279,9 @@
         </mc:AlternateContent>
       </w:r>
       <w:r>
+        <w:rPr>
+          <w:noProof/>
+        </w:rPr>
         <w:drawing>
           <wp:inline distT="0" distB="0" distL="0" distR="0" wp14:anchorId="6E76C9A7" wp14:editId="0E0C3FC8">
             <wp:extent cx="5943600" cy="3053080"/>
@@ -1385,24 +1327,14 @@
       <w:r>
         <w:t xml:space="preserve">Figure </w:t>
       </w:r>
-      <w:r>
-        <w:fldChar w:fldCharType="begin"/>
-      </w:r>
-      <w:r>
-        <w:instrText xml:space="preserve"> SEQ Figure \* ARABIC </w:instrText>
-      </w:r>
-      <w:r>
-        <w:fldChar w:fldCharType="separate"/>
-      </w:r>
-      <w:r>
-        <w:rPr>
-          <w:noProof/>
-        </w:rPr>
-        <w:t>11</w:t>
-      </w:r>
-      <w:r>
-        <w:fldChar w:fldCharType="end"/>
-      </w:r>
+      <w:fldSimple w:instr=" SEQ Figure \* ARABIC ">
+        <w:r>
+          <w:rPr>
+            <w:noProof/>
+          </w:rPr>
+          <w:t>11</w:t>
+        </w:r>
+      </w:fldSimple>
       <w:r>
         <w:t xml:space="preserve"> Visible to End </w:t>
       </w:r>
@@ -1431,6 +1363,9 @@
         <w:jc w:val="center"/>
       </w:pPr>
       <w:r>
+        <w:rPr>
+          <w:noProof/>
+        </w:rPr>
         <w:lastRenderedPageBreak/>
         <w:drawing>
           <wp:inline distT="0" distB="0" distL="0" distR="0" wp14:anchorId="646EFAAC" wp14:editId="5004EC22">
@@ -1477,24 +1412,14 @@
       <w:r>
         <w:t xml:space="preserve">Figure </w:t>
       </w:r>
-      <w:r>
-        <w:fldChar w:fldCharType="begin"/>
-      </w:r>
-      <w:r>
-        <w:instrText xml:space="preserve"> SEQ Figure \* ARABIC </w:instrText>
-      </w:r>
-      <w:r>
-        <w:fldChar w:fldCharType="separate"/>
-      </w:r>
-      <w:r>
-        <w:rPr>
-          <w:noProof/>
-        </w:rPr>
-        <w:t>12</w:t>
-      </w:r>
-      <w:r>
-        <w:fldChar w:fldCharType="end"/>
-      </w:r>
+      <w:fldSimple w:instr=" SEQ Figure \* ARABIC ">
+        <w:r>
+          <w:rPr>
+            <w:noProof/>
+          </w:rPr>
+          <w:t>12</w:t>
+        </w:r>
+      </w:fldSimple>
       <w:r>
         <w:t xml:space="preserve"> Save Data Element</w:t>
       </w:r>
@@ -1517,6 +1442,9 @@
         <w:jc w:val="center"/>
       </w:pPr>
       <w:r>
+        <w:rPr>
+          <w:noProof/>
+        </w:rPr>
         <w:drawing>
           <wp:inline distT="0" distB="0" distL="0" distR="0" wp14:anchorId="702A16FD" wp14:editId="19C0DE86">
             <wp:extent cx="4298052" cy="2827265"/>
@@ -1562,24 +1490,14 @@
       <w:r>
         <w:t xml:space="preserve">Figure </w:t>
       </w:r>
-      <w:r>
-        <w:fldChar w:fldCharType="begin"/>
-      </w:r>
-      <w:r>
-        <w:instrText xml:space="preserve"> SEQ Figure \* ARABIC </w:instrText>
-      </w:r>
-      <w:r>
-        <w:fldChar w:fldCharType="separate"/>
-      </w:r>
-      <w:r>
-        <w:rPr>
-          <w:noProof/>
-        </w:rPr>
-        <w:t>13</w:t>
-      </w:r>
-      <w:r>
-        <w:fldChar w:fldCharType="end"/>
-      </w:r>
+      <w:fldSimple w:instr=" SEQ Figure \* ARABIC ">
+        <w:r>
+          <w:rPr>
+            <w:noProof/>
+          </w:rPr>
+          <w:t>13</w:t>
+        </w:r>
+      </w:fldSimple>
       <w:r>
         <w:t xml:space="preserve"> Go to SE11</w:t>
       </w:r>
@@ -1595,6 +1513,9 @@
         <w:jc w:val="center"/>
       </w:pPr>
       <w:r>
+        <w:rPr>
+          <w:noProof/>
+        </w:rPr>
         <w:lastRenderedPageBreak/>
         <w:drawing>
           <wp:inline distT="0" distB="0" distL="0" distR="0" wp14:anchorId="45372FB1" wp14:editId="712D601B">
@@ -1641,24 +1562,14 @@
       <w:r>
         <w:t xml:space="preserve">Figure </w:t>
       </w:r>
-      <w:r>
-        <w:fldChar w:fldCharType="begin"/>
-      </w:r>
-      <w:r>
-        <w:instrText xml:space="preserve"> SEQ Figure \* ARABIC </w:instrText>
-      </w:r>
-      <w:r>
-        <w:fldChar w:fldCharType="separate"/>
-      </w:r>
-      <w:r>
-        <w:rPr>
-          <w:noProof/>
-        </w:rPr>
-        <w:t>14</w:t>
-      </w:r>
-      <w:r>
-        <w:fldChar w:fldCharType="end"/>
-      </w:r>
+      <w:fldSimple w:instr=" SEQ Figure \* ARABIC ">
+        <w:r>
+          <w:rPr>
+            <w:noProof/>
+          </w:rPr>
+          <w:t>14</w:t>
+        </w:r>
+      </w:fldSimple>
       <w:r>
         <w:t xml:space="preserve"> Creating Custom Table</w:t>
       </w:r>
@@ -1669,6 +1580,9 @@
         <w:jc w:val="center"/>
       </w:pPr>
       <w:r>
+        <w:rPr>
+          <w:noProof/>
+        </w:rPr>
         <w:drawing>
           <wp:inline distT="0" distB="0" distL="0" distR="0" wp14:anchorId="5F4A470F" wp14:editId="598AE4C9">
             <wp:extent cx="5943600" cy="2514600"/>
@@ -1715,24 +1629,14 @@
       <w:r>
         <w:t xml:space="preserve">Figure </w:t>
       </w:r>
-      <w:r>
-        <w:fldChar w:fldCharType="begin"/>
-      </w:r>
-      <w:r>
-        <w:instrText xml:space="preserve"> SEQ Figure \* ARABIC </w:instrText>
-      </w:r>
-      <w:r>
-        <w:fldChar w:fldCharType="separate"/>
-      </w:r>
-      <w:r>
-        <w:rPr>
-          <w:noProof/>
-        </w:rPr>
-        <w:t>15</w:t>
-      </w:r>
-      <w:r>
-        <w:fldChar w:fldCharType="end"/>
-      </w:r>
+      <w:fldSimple w:instr=" SEQ Figure \* ARABIC ">
+        <w:r>
+          <w:rPr>
+            <w:noProof/>
+          </w:rPr>
+          <w:t>15</w:t>
+        </w:r>
+      </w:fldSimple>
       <w:r>
         <w:t xml:space="preserve"> Selecting Delivery Class and Data Browser</w:t>
       </w:r>
@@ -1743,6 +1647,9 @@
         <w:jc w:val="center"/>
       </w:pPr>
       <w:r>
+        <w:rPr>
+          <w:noProof/>
+        </w:rPr>
         <w:lastRenderedPageBreak/>
         <w:drawing>
           <wp:inline distT="0" distB="0" distL="0" distR="0" wp14:anchorId="21A58204" wp14:editId="7C82EAB0">
@@ -1789,33 +1696,26 @@
       <w:r>
         <w:t xml:space="preserve">Figure </w:t>
       </w:r>
-      <w:r>
-        <w:fldChar w:fldCharType="begin"/>
-      </w:r>
-      <w:r>
-        <w:instrText xml:space="preserve"> SEQ Figure \* ARABIC </w:instrText>
-      </w:r>
-      <w:r>
-        <w:fldChar w:fldCharType="separate"/>
-      </w:r>
+      <w:fldSimple w:instr=" SEQ Figure \* ARABIC ">
+        <w:r>
+          <w:rPr>
+            <w:noProof/>
+          </w:rPr>
+          <w:t>16</w:t>
+        </w:r>
+      </w:fldSimple>
+      <w:r>
+        <w:t xml:space="preserve"> We should add MANDT field it will give the user no</w:t>
+      </w:r>
+    </w:p>
+    <w:p>
+      <w:pPr>
+        <w:keepNext/>
+      </w:pPr>
       <w:r>
         <w:rPr>
           <w:noProof/>
         </w:rPr>
-        <w:t>16</w:t>
-      </w:r>
-      <w:r>
-        <w:fldChar w:fldCharType="end"/>
-      </w:r>
-      <w:r>
-        <w:t xml:space="preserve"> We should add MANDT field it will give the user no</w:t>
-      </w:r>
-    </w:p>
-    <w:p>
-      <w:pPr>
-        <w:keepNext/>
-      </w:pPr>
-      <w:r>
         <w:drawing>
           <wp:inline distT="0" distB="0" distL="0" distR="0" wp14:anchorId="3E396EF7" wp14:editId="5A9004E1">
             <wp:extent cx="5943600" cy="2590165"/>
@@ -1861,24 +1761,14 @@
       <w:r>
         <w:t xml:space="preserve">Figure </w:t>
       </w:r>
-      <w:r>
-        <w:fldChar w:fldCharType="begin"/>
-      </w:r>
-      <w:r>
-        <w:instrText xml:space="preserve"> SEQ Figure \* ARABIC </w:instrText>
-      </w:r>
-      <w:r>
-        <w:fldChar w:fldCharType="separate"/>
-      </w:r>
-      <w:r>
-        <w:rPr>
-          <w:noProof/>
-        </w:rPr>
-        <w:t>17</w:t>
-      </w:r>
-      <w:r>
-        <w:fldChar w:fldCharType="end"/>
-      </w:r>
+      <w:fldSimple w:instr=" SEQ Figure \* ARABIC ">
+        <w:r>
+          <w:rPr>
+            <w:noProof/>
+          </w:rPr>
+          <w:t>17</w:t>
+        </w:r>
+      </w:fldSimple>
       <w:r>
         <w:t xml:space="preserve"> Creating Table using Data Elements</w:t>
       </w:r>
@@ -1997,6 +1887,9 @@
         </mc:AlternateContent>
       </w:r>
       <w:r>
+        <w:rPr>
+          <w:noProof/>
+        </w:rPr>
         <w:drawing>
           <wp:inline distT="0" distB="0" distL="0" distR="0" wp14:anchorId="6AEE306B" wp14:editId="6956DAC9">
             <wp:extent cx="5943600" cy="2199005"/>
@@ -2042,24 +1935,14 @@
       <w:r>
         <w:t xml:space="preserve">Figure </w:t>
       </w:r>
-      <w:r>
-        <w:fldChar w:fldCharType="begin"/>
-      </w:r>
-      <w:r>
-        <w:instrText xml:space="preserve"> SEQ Figure \* ARABIC </w:instrText>
-      </w:r>
-      <w:r>
-        <w:fldChar w:fldCharType="separate"/>
-      </w:r>
-      <w:r>
-        <w:rPr>
-          <w:noProof/>
-        </w:rPr>
-        <w:t>18</w:t>
-      </w:r>
-      <w:r>
-        <w:fldChar w:fldCharType="end"/>
-      </w:r>
+      <w:fldSimple w:instr=" SEQ Figure \* ARABIC ">
+        <w:r>
+          <w:rPr>
+            <w:noProof/>
+          </w:rPr>
+          <w:t>18</w:t>
+        </w:r>
+      </w:fldSimple>
       <w:r>
         <w:t xml:space="preserve"> Primary key should always be at </w:t>
       </w:r>
@@ -2148,6 +2031,9 @@
         </mc:AlternateContent>
       </w:r>
       <w:r>
+        <w:rPr>
+          <w:noProof/>
+        </w:rPr>
         <w:drawing>
           <wp:inline distT="0" distB="0" distL="0" distR="0" wp14:anchorId="4090B3BE" wp14:editId="508B3858">
             <wp:extent cx="5943600" cy="1522730"/>
@@ -2193,24 +2079,14 @@
       <w:r>
         <w:t xml:space="preserve">Figure </w:t>
       </w:r>
-      <w:r>
-        <w:fldChar w:fldCharType="begin"/>
-      </w:r>
-      <w:r>
-        <w:instrText xml:space="preserve"> SEQ Figure \* ARABIC </w:instrText>
-      </w:r>
-      <w:r>
-        <w:fldChar w:fldCharType="separate"/>
-      </w:r>
-      <w:r>
-        <w:rPr>
-          <w:noProof/>
-        </w:rPr>
-        <w:t>19</w:t>
-      </w:r>
-      <w:r>
-        <w:fldChar w:fldCharType="end"/>
-      </w:r>
+      <w:fldSimple w:instr=" SEQ Figure \* ARABIC ">
+        <w:r>
+          <w:rPr>
+            <w:noProof/>
+          </w:rPr>
+          <w:t>19</w:t>
+        </w:r>
+      </w:fldSimple>
       <w:r>
         <w:t xml:space="preserve"> Go to technical </w:t>
       </w:r>
@@ -2226,6 +2102,9 @@
         <w:jc w:val="center"/>
       </w:pPr>
       <w:r>
+        <w:rPr>
+          <w:noProof/>
+        </w:rPr>
         <w:drawing>
           <wp:inline distT="0" distB="0" distL="0" distR="0" wp14:anchorId="1005361D" wp14:editId="32F9AAFC">
             <wp:extent cx="4656223" cy="3139712"/>
@@ -2271,24 +2150,14 @@
       <w:r>
         <w:t xml:space="preserve">Figure </w:t>
       </w:r>
-      <w:r>
-        <w:fldChar w:fldCharType="begin"/>
-      </w:r>
-      <w:r>
-        <w:instrText xml:space="preserve"> SEQ Figure \* ARABIC </w:instrText>
-      </w:r>
-      <w:r>
-        <w:fldChar w:fldCharType="separate"/>
-      </w:r>
-      <w:r>
-        <w:rPr>
-          <w:noProof/>
-        </w:rPr>
-        <w:t>20</w:t>
-      </w:r>
-      <w:r>
-        <w:fldChar w:fldCharType="end"/>
-      </w:r>
+      <w:fldSimple w:instr=" SEQ Figure \* ARABIC ">
+        <w:r>
+          <w:rPr>
+            <w:noProof/>
+          </w:rPr>
+          <w:t>20</w:t>
+        </w:r>
+      </w:fldSimple>
       <w:r>
         <w:t xml:space="preserve"> Defining the Technical Settings</w:t>
       </w:r>
@@ -2299,6 +2168,9 @@
         <w:jc w:val="center"/>
       </w:pPr>
       <w:r>
+        <w:rPr>
+          <w:noProof/>
+        </w:rPr>
         <w:lastRenderedPageBreak/>
         <w:drawing>
           <wp:inline distT="0" distB="0" distL="0" distR="0" wp14:anchorId="7459DAC9" wp14:editId="572D743B">
@@ -2345,38 +2217,31 @@
       <w:r>
         <w:t xml:space="preserve">Figure </w:t>
       </w:r>
-      <w:r>
-        <w:fldChar w:fldCharType="begin"/>
-      </w:r>
-      <w:r>
-        <w:instrText xml:space="preserve"> SEQ Figure \* ARABIC </w:instrText>
-      </w:r>
-      <w:r>
-        <w:fldChar w:fldCharType="separate"/>
-      </w:r>
+      <w:fldSimple w:instr=" SEQ Figure \* ARABIC ">
+        <w:r>
+          <w:rPr>
+            <w:noProof/>
+          </w:rPr>
+          <w:t>21</w:t>
+        </w:r>
+      </w:fldSimple>
+      <w:r>
+        <w:t xml:space="preserve"> Allocating Data class and Size Category</w:t>
+      </w:r>
+    </w:p>
+    <w:p>
+      <w:r>
+        <w:t xml:space="preserve">We need to go back and check the reference. </w:t>
+      </w:r>
+    </w:p>
+    <w:p>
+      <w:pPr>
+        <w:keepNext/>
+      </w:pPr>
       <w:r>
         <w:rPr>
           <w:noProof/>
         </w:rPr>
-        <w:t>21</w:t>
-      </w:r>
-      <w:r>
-        <w:fldChar w:fldCharType="end"/>
-      </w:r>
-      <w:r>
-        <w:t xml:space="preserve"> Allocating Data class and Size Category</w:t>
-      </w:r>
-    </w:p>
-    <w:p>
-      <w:r>
-        <w:t xml:space="preserve">We need to go back and check the reference. </w:t>
-      </w:r>
-    </w:p>
-    <w:p>
-      <w:pPr>
-        <w:keepNext/>
-      </w:pPr>
-      <w:r>
         <w:drawing>
           <wp:inline distT="0" distB="0" distL="0" distR="0" wp14:anchorId="743AACC2" wp14:editId="2E1DA631">
             <wp:extent cx="5943600" cy="1842770"/>
@@ -2422,24 +2287,14 @@
       <w:r>
         <w:t xml:space="preserve">Figure </w:t>
       </w:r>
-      <w:r>
-        <w:fldChar w:fldCharType="begin"/>
-      </w:r>
-      <w:r>
-        <w:instrText xml:space="preserve"> SEQ Figure \* ARABIC </w:instrText>
-      </w:r>
-      <w:r>
-        <w:fldChar w:fldCharType="separate"/>
-      </w:r>
-      <w:r>
-        <w:rPr>
-          <w:noProof/>
-        </w:rPr>
-        <w:t>22</w:t>
-      </w:r>
-      <w:r>
-        <w:fldChar w:fldCharType="end"/>
-      </w:r>
+      <w:fldSimple w:instr=" SEQ Figure \* ARABIC ">
+        <w:r>
+          <w:rPr>
+            <w:noProof/>
+          </w:rPr>
+          <w:t>22</w:t>
+        </w:r>
+      </w:fldSimple>
       <w:r>
         <w:t xml:space="preserve"> Asking for reference </w:t>
       </w:r>
@@ -2609,6 +2464,9 @@
         </mc:AlternateContent>
       </w:r>
       <w:r>
+        <w:rPr>
+          <w:noProof/>
+        </w:rPr>
         <w:drawing>
           <wp:inline distT="0" distB="0" distL="0" distR="0" wp14:anchorId="0DEB1C28" wp14:editId="16F9965C">
             <wp:extent cx="5943600" cy="2028825"/>
@@ -2654,24 +2512,14 @@
       <w:r>
         <w:t xml:space="preserve">Figure </w:t>
       </w:r>
-      <w:r>
-        <w:fldChar w:fldCharType="begin"/>
-      </w:r>
-      <w:r>
-        <w:instrText xml:space="preserve"> SEQ Figure \* ARABIC </w:instrText>
-      </w:r>
-      <w:r>
-        <w:fldChar w:fldCharType="separate"/>
-      </w:r>
-      <w:r>
-        <w:rPr>
-          <w:noProof/>
-        </w:rPr>
-        <w:t>23</w:t>
-      </w:r>
-      <w:r>
-        <w:fldChar w:fldCharType="end"/>
-      </w:r>
+      <w:fldSimple w:instr=" SEQ Figure \* ARABIC ">
+        <w:r>
+          <w:rPr>
+            <w:noProof/>
+          </w:rPr>
+          <w:t>23</w:t>
+        </w:r>
+      </w:fldSimple>
       <w:r>
         <w:t xml:space="preserve"> Check Syntax and Activate </w:t>
       </w:r>
@@ -2835,6 +2683,9 @@
         </mc:AlternateContent>
       </w:r>
       <w:r>
+        <w:rPr>
+          <w:noProof/>
+        </w:rPr>
         <w:drawing>
           <wp:inline distT="0" distB="0" distL="0" distR="0" wp14:anchorId="1F264F19" wp14:editId="483D72A8">
             <wp:extent cx="5943600" cy="2766060"/>
@@ -2880,24 +2731,14 @@
       <w:r>
         <w:t xml:space="preserve">Figure </w:t>
       </w:r>
-      <w:r>
-        <w:fldChar w:fldCharType="begin"/>
-      </w:r>
-      <w:r>
-        <w:instrText xml:space="preserve"> SEQ Figure \* ARABIC </w:instrText>
-      </w:r>
-      <w:r>
-        <w:fldChar w:fldCharType="separate"/>
-      </w:r>
-      <w:r>
-        <w:rPr>
-          <w:noProof/>
-        </w:rPr>
-        <w:t>24</w:t>
-      </w:r>
-      <w:r>
-        <w:fldChar w:fldCharType="end"/>
-      </w:r>
+      <w:fldSimple w:instr=" SEQ Figure \* ARABIC ">
+        <w:r>
+          <w:rPr>
+            <w:noProof/>
+          </w:rPr>
+          <w:t>24</w:t>
+        </w:r>
+      </w:fldSimple>
       <w:r>
         <w:t xml:space="preserve"> Giving Reference table and Field to Total Amount</w:t>
       </w:r>
@@ -2982,6 +2823,9 @@
         </mc:AlternateContent>
       </w:r>
       <w:r>
+        <w:rPr>
+          <w:noProof/>
+        </w:rPr>
         <w:drawing>
           <wp:inline distT="0" distB="0" distL="0" distR="0" wp14:anchorId="641A6310" wp14:editId="6138F4C5">
             <wp:extent cx="5943600" cy="2780030"/>
@@ -3027,24 +2871,14 @@
       <w:r>
         <w:t xml:space="preserve">Figure </w:t>
       </w:r>
-      <w:r>
-        <w:fldChar w:fldCharType="begin"/>
-      </w:r>
-      <w:r>
-        <w:instrText xml:space="preserve"> SEQ Figure \* ARABIC </w:instrText>
-      </w:r>
-      <w:r>
-        <w:fldChar w:fldCharType="separate"/>
-      </w:r>
-      <w:r>
-        <w:rPr>
-          <w:noProof/>
-        </w:rPr>
-        <w:t>25</w:t>
-      </w:r>
-      <w:r>
-        <w:fldChar w:fldCharType="end"/>
-      </w:r>
+      <w:fldSimple w:instr=" SEQ Figure \* ARABIC ">
+        <w:r>
+          <w:rPr>
+            <w:noProof/>
+          </w:rPr>
+          <w:t>25</w:t>
+        </w:r>
+      </w:fldSimple>
       <w:r>
         <w:t xml:space="preserve"> Make sure table is </w:t>
       </w:r>
@@ -3481,6 +3315,9 @@
         </mc:AlternateContent>
       </w:r>
       <w:r>
+        <w:rPr>
+          <w:noProof/>
+        </w:rPr>
         <w:drawing>
           <wp:inline distT="0" distB="0" distL="0" distR="0" wp14:anchorId="450CA071" wp14:editId="1073E034">
             <wp:extent cx="5738357" cy="5814564"/>
@@ -3526,38 +3363,31 @@
       <w:r>
         <w:t xml:space="preserve">Figure </w:t>
       </w:r>
-      <w:r>
-        <w:fldChar w:fldCharType="begin"/>
-      </w:r>
-      <w:r>
-        <w:instrText xml:space="preserve"> SEQ Figure \* ARABIC </w:instrText>
-      </w:r>
-      <w:r>
-        <w:fldChar w:fldCharType="separate"/>
-      </w:r>
+      <w:fldSimple w:instr=" SEQ Figure \* ARABIC ">
+        <w:r>
+          <w:rPr>
+            <w:noProof/>
+          </w:rPr>
+          <w:t>26</w:t>
+        </w:r>
+      </w:fldSimple>
+      <w:r>
+        <w:t xml:space="preserve"> Creating New entry in </w:t>
+      </w:r>
+      <w:proofErr w:type="gramStart"/>
+      <w:r>
+        <w:t>table</w:t>
+      </w:r>
+      <w:proofErr w:type="gramEnd"/>
+    </w:p>
+    <w:p>
+      <w:pPr>
+        <w:keepNext/>
+      </w:pPr>
       <w:r>
         <w:rPr>
           <w:noProof/>
         </w:rPr>
-        <w:t>26</w:t>
-      </w:r>
-      <w:r>
-        <w:fldChar w:fldCharType="end"/>
-      </w:r>
-      <w:r>
-        <w:t xml:space="preserve"> Creating New entry in </w:t>
-      </w:r>
-      <w:proofErr w:type="gramStart"/>
-      <w:r>
-        <w:t>table</w:t>
-      </w:r>
-      <w:proofErr w:type="gramEnd"/>
-    </w:p>
-    <w:p>
-      <w:pPr>
-        <w:keepNext/>
-      </w:pPr>
-      <w:r>
         <w:lastRenderedPageBreak/>
         <w:drawing>
           <wp:inline distT="0" distB="0" distL="0" distR="0" wp14:anchorId="0C4D9D38" wp14:editId="0BB06D41">
@@ -3604,24 +3434,14 @@
       <w:r>
         <w:t xml:space="preserve">Figure </w:t>
       </w:r>
-      <w:r>
-        <w:fldChar w:fldCharType="begin"/>
-      </w:r>
-      <w:r>
-        <w:instrText xml:space="preserve"> SEQ Figure \* ARABIC </w:instrText>
-      </w:r>
-      <w:r>
-        <w:fldChar w:fldCharType="separate"/>
-      </w:r>
-      <w:r>
-        <w:rPr>
-          <w:noProof/>
-        </w:rPr>
-        <w:t>27</w:t>
-      </w:r>
-      <w:r>
-        <w:fldChar w:fldCharType="end"/>
-      </w:r>
+      <w:fldSimple w:instr=" SEQ Figure \* ARABIC ">
+        <w:r>
+          <w:rPr>
+            <w:noProof/>
+          </w:rPr>
+          <w:t>27</w:t>
+        </w:r>
+      </w:fldSimple>
       <w:r>
         <w:t xml:space="preserve"> Inserted Record in the Database Table</w:t>
       </w:r>
@@ -3705,6 +3525,9 @@
         </mc:AlternateContent>
       </w:r>
       <w:r>
+        <w:rPr>
+          <w:noProof/>
+        </w:rPr>
         <w:drawing>
           <wp:inline distT="0" distB="0" distL="0" distR="0" wp14:anchorId="2273487F" wp14:editId="0EEDD34B">
             <wp:extent cx="5943600" cy="2017395"/>
@@ -3750,24 +3573,14 @@
       <w:r>
         <w:t xml:space="preserve">Figure </w:t>
       </w:r>
-      <w:r>
-        <w:fldChar w:fldCharType="begin"/>
-      </w:r>
-      <w:r>
-        <w:instrText xml:space="preserve"> SEQ Figure \* ARABIC </w:instrText>
-      </w:r>
-      <w:r>
-        <w:fldChar w:fldCharType="separate"/>
-      </w:r>
-      <w:r>
-        <w:rPr>
-          <w:noProof/>
-        </w:rPr>
-        <w:t>28</w:t>
-      </w:r>
-      <w:r>
-        <w:fldChar w:fldCharType="end"/>
-      </w:r>
+      <w:fldSimple w:instr=" SEQ Figure \* ARABIC ">
+        <w:r>
+          <w:rPr>
+            <w:noProof/>
+          </w:rPr>
+          <w:t>28</w:t>
+        </w:r>
+      </w:fldSimple>
       <w:r>
         <w:t xml:space="preserve"> To see Inserted </w:t>
       </w:r>
@@ -3789,6 +3602,9 @@
         <w:jc w:val="center"/>
       </w:pPr>
       <w:r>
+        <w:rPr>
+          <w:noProof/>
+        </w:rPr>
         <w:lastRenderedPageBreak/>
         <w:drawing>
           <wp:inline distT="0" distB="0" distL="0" distR="0" wp14:anchorId="50ACCD95" wp14:editId="1057A8B2">
@@ -3835,24 +3651,14 @@
       <w:r>
         <w:t xml:space="preserve">Figure </w:t>
       </w:r>
-      <w:r>
-        <w:fldChar w:fldCharType="begin"/>
-      </w:r>
-      <w:r>
-        <w:instrText xml:space="preserve"> SEQ Figure \* ARABIC </w:instrText>
-      </w:r>
-      <w:r>
-        <w:fldChar w:fldCharType="separate"/>
-      </w:r>
-      <w:r>
-        <w:rPr>
-          <w:noProof/>
-        </w:rPr>
-        <w:t>29</w:t>
-      </w:r>
-      <w:r>
-        <w:fldChar w:fldCharType="end"/>
-      </w:r>
+      <w:fldSimple w:instr=" SEQ Figure \* ARABIC ">
+        <w:r>
+          <w:rPr>
+            <w:noProof/>
+          </w:rPr>
+          <w:t>29</w:t>
+        </w:r>
+      </w:fldSimple>
       <w:r>
         <w:t xml:space="preserve"> Data Preview</w:t>
       </w:r>
@@ -4088,6 +3894,9 @@
         </mc:AlternateContent>
       </w:r>
       <w:r>
+        <w:rPr>
+          <w:noProof/>
+        </w:rPr>
         <w:drawing>
           <wp:inline distT="0" distB="0" distL="0" distR="0" wp14:anchorId="553A4674" wp14:editId="37ADBA04">
             <wp:extent cx="4465707" cy="3124471"/>
@@ -4133,24 +3942,14 @@
       <w:r>
         <w:t xml:space="preserve">Figure </w:t>
       </w:r>
-      <w:r>
-        <w:fldChar w:fldCharType="begin"/>
-      </w:r>
-      <w:r>
-        <w:instrText xml:space="preserve"> SEQ Figure \* ARABIC </w:instrText>
-      </w:r>
-      <w:r>
-        <w:fldChar w:fldCharType="separate"/>
-      </w:r>
-      <w:r>
-        <w:rPr>
-          <w:noProof/>
-        </w:rPr>
-        <w:t>30</w:t>
-      </w:r>
-      <w:r>
-        <w:fldChar w:fldCharType="end"/>
-      </w:r>
+      <w:fldSimple w:instr=" SEQ Figure \* ARABIC ">
+        <w:r>
+          <w:rPr>
+            <w:noProof/>
+          </w:rPr>
+          <w:t>30</w:t>
+        </w:r>
+      </w:fldSimple>
       <w:r>
         <w:t xml:space="preserve"> Go to User Parameters</w:t>
       </w:r>
@@ -4379,6 +4178,9 @@
         </mc:AlternateContent>
       </w:r>
       <w:r>
+        <w:rPr>
+          <w:noProof/>
+        </w:rPr>
         <w:drawing>
           <wp:inline distT="0" distB="0" distL="0" distR="0" wp14:anchorId="2DF0C20B" wp14:editId="79E071F9">
             <wp:extent cx="5943600" cy="5358765"/>
@@ -4424,24 +4226,14 @@
       <w:r>
         <w:t xml:space="preserve">Figure </w:t>
       </w:r>
-      <w:r>
-        <w:fldChar w:fldCharType="begin"/>
-      </w:r>
-      <w:r>
-        <w:instrText xml:space="preserve"> SEQ Figure \* ARABIC </w:instrText>
-      </w:r>
-      <w:r>
-        <w:fldChar w:fldCharType="separate"/>
-      </w:r>
-      <w:r>
-        <w:rPr>
-          <w:noProof/>
-        </w:rPr>
-        <w:t>31</w:t>
-      </w:r>
-      <w:r>
-        <w:fldChar w:fldCharType="end"/>
-      </w:r>
+      <w:fldSimple w:instr=" SEQ Figure \* ARABIC ">
+        <w:r>
+          <w:rPr>
+            <w:noProof/>
+          </w:rPr>
+          <w:t>31</w:t>
+        </w:r>
+      </w:fldSimple>
       <w:r>
         <w:t xml:space="preserve"> Changing to ALV Grid Display</w:t>
       </w:r>
@@ -4692,6 +4484,9 @@
         </mc:AlternateContent>
       </w:r>
       <w:r>
+        <w:rPr>
+          <w:noProof/>
+        </w:rPr>
         <w:drawing>
           <wp:inline distT="0" distB="0" distL="0" distR="0" wp14:anchorId="11BF702C" wp14:editId="783F063F">
             <wp:extent cx="4488569" cy="2057578"/>
@@ -4737,24 +4532,14 @@
       <w:r>
         <w:t xml:space="preserve">Figure </w:t>
       </w:r>
-      <w:r>
-        <w:fldChar w:fldCharType="begin"/>
-      </w:r>
-      <w:r>
-        <w:instrText xml:space="preserve"> SEQ Figure \* ARABIC </w:instrText>
-      </w:r>
-      <w:r>
-        <w:fldChar w:fldCharType="separate"/>
-      </w:r>
-      <w:r>
-        <w:rPr>
-          <w:noProof/>
-        </w:rPr>
-        <w:t>32</w:t>
-      </w:r>
-      <w:r>
-        <w:fldChar w:fldCharType="end"/>
-      </w:r>
+      <w:fldSimple w:instr=" SEQ Figure \* ARABIC ">
+        <w:r>
+          <w:rPr>
+            <w:noProof/>
+          </w:rPr>
+          <w:t>32</w:t>
+        </w:r>
+      </w:fldSimple>
       <w:r>
         <w:t xml:space="preserve"> Changing the Existing Data</w:t>
       </w:r>
@@ -5207,6 +4992,9 @@
         </mc:AlternateContent>
       </w:r>
       <w:r>
+        <w:rPr>
+          <w:noProof/>
+        </w:rPr>
         <w:drawing>
           <wp:inline distT="0" distB="0" distL="0" distR="0" wp14:anchorId="3C46A313" wp14:editId="0493BE7D">
             <wp:extent cx="5943600" cy="1621790"/>
@@ -5252,24 +5040,14 @@
       <w:r>
         <w:t xml:space="preserve">Figure </w:t>
       </w:r>
-      <w:r>
-        <w:fldChar w:fldCharType="begin"/>
-      </w:r>
-      <w:r>
-        <w:instrText xml:space="preserve"> SEQ Figure \* ARABIC </w:instrText>
-      </w:r>
-      <w:r>
-        <w:fldChar w:fldCharType="separate"/>
-      </w:r>
-      <w:r>
-        <w:rPr>
-          <w:noProof/>
-        </w:rPr>
-        <w:t>33</w:t>
-      </w:r>
-      <w:r>
-        <w:fldChar w:fldCharType="end"/>
-      </w:r>
+      <w:fldSimple w:instr=" SEQ Figure \* ARABIC ">
+        <w:r>
+          <w:rPr>
+            <w:noProof/>
+          </w:rPr>
+          <w:t>33</w:t>
+        </w:r>
+      </w:fldSimple>
       <w:r>
         <w:t xml:space="preserve"> Deleting the Record</w:t>
       </w:r>
@@ -5280,6 +5058,9 @@
         <w:jc w:val="center"/>
       </w:pPr>
       <w:r>
+        <w:rPr>
+          <w:noProof/>
+        </w:rPr>
         <w:lastRenderedPageBreak/>
         <w:drawing>
           <wp:inline distT="0" distB="0" distL="0" distR="0" wp14:anchorId="29F373CD" wp14:editId="7BAE3A96">
@@ -5326,24 +5107,14 @@
       <w:r>
         <w:t xml:space="preserve">Figure </w:t>
       </w:r>
-      <w:r>
-        <w:fldChar w:fldCharType="begin"/>
-      </w:r>
-      <w:r>
-        <w:instrText xml:space="preserve"> SEQ Figure \* ARABIC </w:instrText>
-      </w:r>
-      <w:r>
-        <w:fldChar w:fldCharType="separate"/>
-      </w:r>
-      <w:r>
-        <w:rPr>
-          <w:noProof/>
-        </w:rPr>
-        <w:t>34</w:t>
-      </w:r>
-      <w:r>
-        <w:fldChar w:fldCharType="end"/>
-      </w:r>
+      <w:fldSimple w:instr=" SEQ Figure \* ARABIC ">
+        <w:r>
+          <w:rPr>
+            <w:noProof/>
+          </w:rPr>
+          <w:t>34</w:t>
+        </w:r>
+      </w:fldSimple>
       <w:r>
         <w:t xml:space="preserve"> Deleting Entry</w:t>
       </w:r>
@@ -5436,6 +5207,9 @@
         </mc:AlternateContent>
       </w:r>
       <w:r>
+        <w:rPr>
+          <w:noProof/>
+        </w:rPr>
         <w:drawing>
           <wp:inline distT="0" distB="0" distL="0" distR="0" wp14:anchorId="296763D9" wp14:editId="7E6E3C91">
             <wp:extent cx="5182049" cy="2179509"/>
@@ -5481,24 +5255,14 @@
       <w:r>
         <w:t xml:space="preserve">Figure </w:t>
       </w:r>
-      <w:r>
-        <w:fldChar w:fldCharType="begin"/>
-      </w:r>
-      <w:r>
-        <w:instrText xml:space="preserve"> SEQ Figure \* ARABIC </w:instrText>
-      </w:r>
-      <w:r>
-        <w:fldChar w:fldCharType="separate"/>
-      </w:r>
-      <w:r>
-        <w:rPr>
-          <w:noProof/>
-        </w:rPr>
-        <w:t>35</w:t>
-      </w:r>
-      <w:r>
-        <w:fldChar w:fldCharType="end"/>
-      </w:r>
+      <w:fldSimple w:instr=" SEQ Figure \* ARABIC ">
+        <w:r>
+          <w:rPr>
+            <w:noProof/>
+          </w:rPr>
+          <w:t>35</w:t>
+        </w:r>
+      </w:fldSimple>
       <w:r>
         <w:t xml:space="preserve"> Creating new </w:t>
       </w:r>
@@ -5607,6 +5371,9 @@
         </mc:AlternateContent>
       </w:r>
       <w:r>
+        <w:rPr>
+          <w:noProof/>
+        </w:rPr>
         <w:drawing>
           <wp:inline distT="0" distB="0" distL="0" distR="0" wp14:anchorId="34F7BC6C" wp14:editId="39AA9462">
             <wp:extent cx="5943600" cy="3001645"/>
@@ -5652,24 +5419,14 @@
       <w:r>
         <w:t xml:space="preserve">Figure </w:t>
       </w:r>
-      <w:r>
-        <w:fldChar w:fldCharType="begin"/>
-      </w:r>
-      <w:r>
-        <w:instrText xml:space="preserve"> SEQ Figure \* ARABIC </w:instrText>
-      </w:r>
-      <w:r>
-        <w:fldChar w:fldCharType="separate"/>
-      </w:r>
-      <w:r>
-        <w:rPr>
-          <w:noProof/>
-        </w:rPr>
-        <w:t>36</w:t>
-      </w:r>
-      <w:r>
-        <w:fldChar w:fldCharType="end"/>
-      </w:r>
+      <w:fldSimple w:instr=" SEQ Figure \* ARABIC ">
+        <w:r>
+          <w:rPr>
+            <w:noProof/>
+          </w:rPr>
+          <w:t>36</w:t>
+        </w:r>
+      </w:fldSimple>
       <w:r>
         <w:t xml:space="preserve"> Creating Record </w:t>
       </w:r>
@@ -5713,6 +5470,9 @@
     </w:p>
     <w:p>
       <w:r>
+        <w:rPr>
+          <w:noProof/>
+        </w:rPr>
         <w:drawing>
           <wp:inline distT="0" distB="0" distL="0" distR="0" wp14:anchorId="7E347B5C" wp14:editId="17B36B88">
             <wp:extent cx="5943600" cy="2999105"/>
@@ -5754,11 +5514,9 @@
       <w:r>
         <w:t xml:space="preserve">We can maintain the Data using SM30 rights for SM30 is given to </w:t>
       </w:r>
-      <w:proofErr w:type="gramStart"/>
-      <w:r>
-        <w:t>user</w:t>
-      </w:r>
-      <w:proofErr w:type="gramEnd"/>
+      <w:r>
+        <w:t>user.</w:t>
+      </w:r>
       <w:r>
         <w:t xml:space="preserve"> </w:t>
       </w:r>
@@ -5994,6 +5752,9 @@
         </mc:AlternateContent>
       </w:r>
       <w:r>
+        <w:rPr>
+          <w:noProof/>
+        </w:rPr>
         <w:drawing>
           <wp:inline distT="0" distB="0" distL="0" distR="0" wp14:anchorId="08EE5F30" wp14:editId="3BC66AFC">
             <wp:extent cx="5875529" cy="5974598"/>
@@ -6039,24 +5800,14 @@
       <w:r>
         <w:t xml:space="preserve">Figure </w:t>
       </w:r>
-      <w:r>
-        <w:fldChar w:fldCharType="begin"/>
-      </w:r>
-      <w:r>
-        <w:instrText xml:space="preserve"> SEQ Figure \* ARABIC </w:instrText>
-      </w:r>
-      <w:r>
-        <w:fldChar w:fldCharType="separate"/>
-      </w:r>
-      <w:r>
-        <w:rPr>
-          <w:noProof/>
-        </w:rPr>
-        <w:t>37</w:t>
-      </w:r>
-      <w:r>
-        <w:fldChar w:fldCharType="end"/>
-      </w:r>
+      <w:fldSimple w:instr=" SEQ Figure \* ARABIC ">
+        <w:r>
+          <w:rPr>
+            <w:noProof/>
+          </w:rPr>
+          <w:t>37</w:t>
+        </w:r>
+      </w:fldSimple>
       <w:r>
         <w:t xml:space="preserve"> Creating Table Maintenance Generator</w:t>
       </w:r>
@@ -6065,13 +5816,19 @@
       <w:r>
         <w:t xml:space="preserve">Authorization </w:t>
       </w:r>
+      <w:r>
+        <w:t>Group: -</w:t>
+      </w:r>
+      <w:r>
+        <w:t xml:space="preserve"> A group in which we have specific people those are authorized to maintain the </w:t>
+      </w:r>
       <w:proofErr w:type="gramStart"/>
       <w:r>
-        <w:t>Group:-</w:t>
+        <w:t>table</w:t>
       </w:r>
       <w:proofErr w:type="gramEnd"/>
       <w:r>
-        <w:t xml:space="preserve"> A group in which we have specific people those are authorized to maintain the table </w:t>
+        <w:t xml:space="preserve"> </w:t>
       </w:r>
     </w:p>
     <w:p>
@@ -6080,6 +5837,9 @@
         <w:jc w:val="center"/>
       </w:pPr>
       <w:r>
+        <w:rPr>
+          <w:noProof/>
+        </w:rPr>
         <w:lastRenderedPageBreak/>
         <w:drawing>
           <wp:inline distT="0" distB="0" distL="0" distR="0" wp14:anchorId="3559F3DD" wp14:editId="166C6A40">
@@ -6126,24 +5886,14 @@
       <w:r>
         <w:t xml:space="preserve">Figure </w:t>
       </w:r>
-      <w:r>
-        <w:fldChar w:fldCharType="begin"/>
-      </w:r>
-      <w:r>
-        <w:instrText xml:space="preserve"> SEQ Figure \* ARABIC </w:instrText>
-      </w:r>
-      <w:r>
-        <w:fldChar w:fldCharType="separate"/>
-      </w:r>
-      <w:r>
-        <w:rPr>
-          <w:noProof/>
-        </w:rPr>
-        <w:t>38</w:t>
-      </w:r>
-      <w:r>
-        <w:fldChar w:fldCharType="end"/>
-      </w:r>
+      <w:fldSimple w:instr=" SEQ Figure \* ARABIC ">
+        <w:r>
+          <w:rPr>
+            <w:noProof/>
+          </w:rPr>
+          <w:t>38</w:t>
+        </w:r>
+      </w:fldSimple>
       <w:r>
         <w:t xml:space="preserve"> &amp;NC&amp; anyone can maintain the </w:t>
       </w:r>
@@ -6157,11 +5907,9 @@
       <w:r>
         <w:t xml:space="preserve">This means it will not check for any </w:t>
       </w:r>
-      <w:proofErr w:type="gramStart"/>
-      <w:r>
-        <w:t>authorization</w:t>
-      </w:r>
-      <w:proofErr w:type="gramEnd"/>
+      <w:r>
+        <w:t>authorization.</w:t>
+      </w:r>
       <w:r>
         <w:t xml:space="preserve"> </w:t>
       </w:r>
@@ -6401,6 +6149,9 @@
         </mc:AlternateContent>
       </w:r>
       <w:r>
+        <w:rPr>
+          <w:noProof/>
+        </w:rPr>
         <w:drawing>
           <wp:inline distT="0" distB="0" distL="0" distR="0" wp14:anchorId="7F09B7F5" wp14:editId="1A73D7F0">
             <wp:extent cx="5943600" cy="4363085"/>
@@ -6446,24 +6197,14 @@
       <w:r>
         <w:t xml:space="preserve">Figure </w:t>
       </w:r>
-      <w:r>
-        <w:fldChar w:fldCharType="begin"/>
-      </w:r>
-      <w:r>
-        <w:instrText xml:space="preserve"> SEQ Figure \* ARABIC </w:instrText>
-      </w:r>
-      <w:r>
-        <w:fldChar w:fldCharType="separate"/>
-      </w:r>
-      <w:r>
-        <w:rPr>
-          <w:noProof/>
-        </w:rPr>
-        <w:t>39</w:t>
-      </w:r>
-      <w:r>
-        <w:fldChar w:fldCharType="end"/>
-      </w:r>
+      <w:fldSimple w:instr=" SEQ Figure \* ARABIC ">
+        <w:r>
+          <w:rPr>
+            <w:noProof/>
+          </w:rPr>
+          <w:t>39</w:t>
+        </w:r>
+      </w:fldSimple>
       <w:r>
         <w:t xml:space="preserve"> Function Group and No of Screens</w:t>
       </w:r>
@@ -6474,6 +6215,9 @@
         <w:jc w:val="center"/>
       </w:pPr>
       <w:r>
+        <w:rPr>
+          <w:noProof/>
+        </w:rPr>
         <w:lastRenderedPageBreak/>
         <w:drawing>
           <wp:inline distT="0" distB="0" distL="0" distR="0" wp14:anchorId="1936FBF9" wp14:editId="04F7817F">
@@ -6520,24 +6264,14 @@
       <w:r>
         <w:t xml:space="preserve">Figure </w:t>
       </w:r>
-      <w:r>
-        <w:fldChar w:fldCharType="begin"/>
-      </w:r>
-      <w:r>
-        <w:instrText xml:space="preserve"> SEQ Figure \* ARABIC </w:instrText>
-      </w:r>
-      <w:r>
-        <w:fldChar w:fldCharType="separate"/>
-      </w:r>
-      <w:r>
-        <w:rPr>
-          <w:noProof/>
-        </w:rPr>
-        <w:t>40</w:t>
-      </w:r>
-      <w:r>
-        <w:fldChar w:fldCharType="end"/>
-      </w:r>
+      <w:fldSimple w:instr=" SEQ Figure \* ARABIC ">
+        <w:r>
+          <w:rPr>
+            <w:noProof/>
+          </w:rPr>
+          <w:t>40</w:t>
+        </w:r>
+      </w:fldSimple>
       <w:r>
         <w:t xml:space="preserve"> Saving in the Local Object</w:t>
       </w:r>
@@ -6548,6 +6282,9 @@
         <w:jc w:val="center"/>
       </w:pPr>
       <w:r>
+        <w:rPr>
+          <w:noProof/>
+        </w:rPr>
         <w:drawing>
           <wp:inline distT="0" distB="0" distL="0" distR="0" wp14:anchorId="6B7CB079" wp14:editId="298AFDDB">
             <wp:extent cx="2872989" cy="685859"/>
@@ -6593,24 +6330,14 @@
       <w:r>
         <w:t xml:space="preserve">Figure </w:t>
       </w:r>
-      <w:r>
-        <w:fldChar w:fldCharType="begin"/>
-      </w:r>
-      <w:r>
-        <w:instrText xml:space="preserve"> SEQ Figure \* ARABIC </w:instrText>
-      </w:r>
-      <w:r>
-        <w:fldChar w:fldCharType="separate"/>
-      </w:r>
-      <w:r>
-        <w:rPr>
-          <w:noProof/>
-        </w:rPr>
-        <w:t>41</w:t>
-      </w:r>
-      <w:r>
-        <w:fldChar w:fldCharType="end"/>
-      </w:r>
+      <w:fldSimple w:instr=" SEQ Figure \* ARABIC ">
+        <w:r>
+          <w:rPr>
+            <w:noProof/>
+          </w:rPr>
+          <w:t>41</w:t>
+        </w:r>
+      </w:fldSimple>
       <w:r>
         <w:t xml:space="preserve"> Table maintenance Generated Successfully</w:t>
       </w:r>
@@ -6662,6 +6389,9 @@
         <w:jc w:val="center"/>
       </w:pPr>
       <w:r>
+        <w:rPr>
+          <w:noProof/>
+        </w:rPr>
         <w:drawing>
           <wp:inline distT="0" distB="0" distL="0" distR="0" wp14:anchorId="1CCAC37F" wp14:editId="29BA92C4">
             <wp:extent cx="4572396" cy="1775614"/>
@@ -6707,24 +6437,14 @@
       <w:r>
         <w:t xml:space="preserve">Figure </w:t>
       </w:r>
-      <w:r>
-        <w:fldChar w:fldCharType="begin"/>
-      </w:r>
-      <w:r>
-        <w:instrText xml:space="preserve"> SEQ Figure \* ARABIC </w:instrText>
-      </w:r>
-      <w:r>
-        <w:fldChar w:fldCharType="separate"/>
-      </w:r>
-      <w:r>
-        <w:rPr>
-          <w:noProof/>
-        </w:rPr>
-        <w:t>42</w:t>
-      </w:r>
-      <w:r>
-        <w:fldChar w:fldCharType="end"/>
-      </w:r>
+      <w:fldSimple w:instr=" SEQ Figure \* ARABIC ">
+        <w:r>
+          <w:rPr>
+            <w:noProof/>
+          </w:rPr>
+          <w:t>42</w:t>
+        </w:r>
+      </w:fldSimple>
       <w:r>
         <w:t xml:space="preserve"> Go to SM30</w:t>
       </w:r>
@@ -6755,6 +6475,9 @@
         <w:jc w:val="center"/>
       </w:pPr>
       <w:r>
+        <w:rPr>
+          <w:noProof/>
+        </w:rPr>
         <w:drawing>
           <wp:inline distT="0" distB="0" distL="0" distR="0" wp14:anchorId="7B18D310" wp14:editId="04F61A11">
             <wp:extent cx="5943600" cy="3303270"/>
@@ -6800,24 +6523,14 @@
       <w:r>
         <w:t xml:space="preserve">Figure </w:t>
       </w:r>
-      <w:r>
-        <w:fldChar w:fldCharType="begin"/>
-      </w:r>
-      <w:r>
-        <w:instrText xml:space="preserve"> SEQ Figure \* ARABIC </w:instrText>
-      </w:r>
-      <w:r>
-        <w:fldChar w:fldCharType="separate"/>
-      </w:r>
-      <w:r>
-        <w:rPr>
-          <w:noProof/>
-        </w:rPr>
-        <w:t>43</w:t>
-      </w:r>
-      <w:r>
-        <w:fldChar w:fldCharType="end"/>
-      </w:r>
+      <w:fldSimple w:instr=" SEQ Figure \* ARABIC ">
+        <w:r>
+          <w:rPr>
+            <w:noProof/>
+          </w:rPr>
+          <w:t>43</w:t>
+        </w:r>
+      </w:fldSimple>
       <w:r>
         <w:t xml:space="preserve"> Go to Edit to Maintain the </w:t>
       </w:r>
@@ -6919,6 +6632,9 @@
         </mc:AlternateContent>
       </w:r>
       <w:r>
+        <w:rPr>
+          <w:noProof/>
+        </w:rPr>
         <w:drawing>
           <wp:inline distT="0" distB="0" distL="0" distR="0" wp14:anchorId="58C3F6A1" wp14:editId="46C28031">
             <wp:extent cx="5943600" cy="2858770"/>
@@ -6964,24 +6680,14 @@
       <w:r>
         <w:t xml:space="preserve">Figure </w:t>
       </w:r>
-      <w:r>
-        <w:fldChar w:fldCharType="begin"/>
-      </w:r>
-      <w:r>
-        <w:instrText xml:space="preserve"> SEQ Figure \* ARABIC </w:instrText>
-      </w:r>
-      <w:r>
-        <w:fldChar w:fldCharType="separate"/>
-      </w:r>
-      <w:r>
-        <w:rPr>
-          <w:noProof/>
-        </w:rPr>
-        <w:t>44</w:t>
-      </w:r>
-      <w:r>
-        <w:fldChar w:fldCharType="end"/>
-      </w:r>
+      <w:fldSimple w:instr=" SEQ Figure \* ARABIC ">
+        <w:r>
+          <w:rPr>
+            <w:noProof/>
+          </w:rPr>
+          <w:t>44</w:t>
+        </w:r>
+      </w:fldSimple>
       <w:r>
         <w:t xml:space="preserve"> Adding New Entries</w:t>
       </w:r>
@@ -7071,6 +6777,9 @@
         </mc:AlternateContent>
       </w:r>
       <w:r>
+        <w:rPr>
+          <w:noProof/>
+        </w:rPr>
         <w:drawing>
           <wp:inline distT="0" distB="0" distL="0" distR="0" wp14:anchorId="613B2814" wp14:editId="1979806E">
             <wp:extent cx="5943600" cy="2627630"/>
@@ -7116,24 +6825,14 @@
       <w:r>
         <w:t xml:space="preserve">Figure </w:t>
       </w:r>
-      <w:r>
-        <w:fldChar w:fldCharType="begin"/>
-      </w:r>
-      <w:r>
-        <w:instrText xml:space="preserve"> SEQ Figure \* ARABIC </w:instrText>
-      </w:r>
-      <w:r>
-        <w:fldChar w:fldCharType="separate"/>
-      </w:r>
-      <w:r>
-        <w:rPr>
-          <w:noProof/>
-        </w:rPr>
-        <w:t>45</w:t>
-      </w:r>
-      <w:r>
-        <w:fldChar w:fldCharType="end"/>
-      </w:r>
+      <w:fldSimple w:instr=" SEQ Figure \* ARABIC ">
+        <w:r>
+          <w:rPr>
+            <w:noProof/>
+          </w:rPr>
+          <w:t>45</w:t>
+        </w:r>
+      </w:fldSimple>
       <w:r>
         <w:t xml:space="preserve"> Save the Entry</w:t>
       </w:r>
@@ -7310,6 +7009,9 @@
         </mc:AlternateContent>
       </w:r>
       <w:r>
+        <w:rPr>
+          <w:noProof/>
+        </w:rPr>
         <w:drawing>
           <wp:inline distT="0" distB="0" distL="0" distR="0" wp14:anchorId="009B972F" wp14:editId="6E11D848">
             <wp:extent cx="5943600" cy="2310765"/>
@@ -7355,24 +7057,14 @@
       <w:r>
         <w:t xml:space="preserve">Figure </w:t>
       </w:r>
-      <w:r>
-        <w:fldChar w:fldCharType="begin"/>
-      </w:r>
-      <w:r>
-        <w:instrText xml:space="preserve"> SEQ Figure \* ARABIC </w:instrText>
-      </w:r>
-      <w:r>
-        <w:fldChar w:fldCharType="separate"/>
-      </w:r>
-      <w:r>
-        <w:rPr>
-          <w:noProof/>
-        </w:rPr>
-        <w:t>46</w:t>
-      </w:r>
-      <w:r>
-        <w:fldChar w:fldCharType="end"/>
-      </w:r>
+      <w:fldSimple w:instr=" SEQ Figure \* ARABIC ">
+        <w:r>
+          <w:rPr>
+            <w:noProof/>
+          </w:rPr>
+          <w:t>46</w:t>
+        </w:r>
+      </w:fldSimple>
       <w:r>
         <w:t xml:space="preserve"> Deleting the Record</w:t>
       </w:r>
@@ -7613,6 +7305,9 @@
         </mc:AlternateContent>
       </w:r>
       <w:r>
+        <w:rPr>
+          <w:noProof/>
+        </w:rPr>
         <w:drawing>
           <wp:inline distT="0" distB="0" distL="0" distR="0" wp14:anchorId="2DDC3C55" wp14:editId="7503530E">
             <wp:extent cx="4884843" cy="5662151"/>
@@ -7658,24 +7353,14 @@
       <w:r>
         <w:t xml:space="preserve">Figure </w:t>
       </w:r>
-      <w:r>
-        <w:fldChar w:fldCharType="begin"/>
-      </w:r>
-      <w:r>
-        <w:instrText xml:space="preserve"> SEQ Figure \* ARABIC </w:instrText>
-      </w:r>
-      <w:r>
-        <w:fldChar w:fldCharType="separate"/>
-      </w:r>
-      <w:r>
-        <w:rPr>
-          <w:noProof/>
-        </w:rPr>
-        <w:t>47</w:t>
-      </w:r>
-      <w:r>
-        <w:fldChar w:fldCharType="end"/>
-      </w:r>
+      <w:fldSimple w:instr=" SEQ Figure \* ARABIC ">
+        <w:r>
+          <w:rPr>
+            <w:noProof/>
+          </w:rPr>
+          <w:t>47</w:t>
+        </w:r>
+      </w:fldSimple>
       <w:r>
         <w:t xml:space="preserve"> Go to Status</w:t>
       </w:r>
@@ -7761,6 +7446,9 @@
         </mc:AlternateContent>
       </w:r>
       <w:r>
+        <w:rPr>
+          <w:noProof/>
+        </w:rPr>
         <w:drawing>
           <wp:inline distT="0" distB="0" distL="0" distR="0" wp14:anchorId="29BCEBD3" wp14:editId="5CB0C3C9">
             <wp:extent cx="5943600" cy="5053965"/>
@@ -7806,24 +7494,14 @@
       <w:r>
         <w:t xml:space="preserve">Figure </w:t>
       </w:r>
-      <w:r>
-        <w:fldChar w:fldCharType="begin"/>
-      </w:r>
-      <w:r>
-        <w:instrText xml:space="preserve"> SEQ Figure \* ARABIC </w:instrText>
-      </w:r>
-      <w:r>
-        <w:fldChar w:fldCharType="separate"/>
-      </w:r>
-      <w:r>
-        <w:rPr>
-          <w:noProof/>
-        </w:rPr>
-        <w:t>48</w:t>
-      </w:r>
-      <w:r>
-        <w:fldChar w:fldCharType="end"/>
-      </w:r>
+      <w:fldSimple w:instr=" SEQ Figure \* ARABIC ">
+        <w:r>
+          <w:rPr>
+            <w:noProof/>
+          </w:rPr>
+          <w:t>48</w:t>
+        </w:r>
+      </w:fldSimple>
       <w:r>
         <w:t xml:space="preserve"> Verified its one step using Screen </w:t>
       </w:r>
@@ -7849,13 +7527,19 @@
       <w:r>
         <w:t xml:space="preserve">If you want to delete the TMG from SE11 we need to make sure you are doing in Edit mode, then go to Table maintenance generator mode we </w:t>
       </w:r>
+      <w:r>
+        <w:t>will be</w:t>
+      </w:r>
+      <w:r>
+        <w:t xml:space="preserve"> able to </w:t>
+      </w:r>
       <w:proofErr w:type="gramStart"/>
       <w:r>
-        <w:t>will</w:t>
+        <w:t>delete</w:t>
       </w:r>
       <w:proofErr w:type="gramEnd"/>
       <w:r>
-        <w:t xml:space="preserve"> able to delete </w:t>
+        <w:t xml:space="preserve"> </w:t>
       </w:r>
     </w:p>
     <w:p>
@@ -7864,6 +7548,9 @@
         <w:jc w:val="center"/>
       </w:pPr>
       <w:r>
+        <w:rPr>
+          <w:noProof/>
+        </w:rPr>
         <w:lastRenderedPageBreak/>
         <w:drawing>
           <wp:inline distT="0" distB="0" distL="0" distR="0" wp14:anchorId="71906877" wp14:editId="1ED84E8F">
@@ -7910,24 +7597,14 @@
       <w:r>
         <w:t xml:space="preserve">Figure </w:t>
       </w:r>
-      <w:r>
-        <w:fldChar w:fldCharType="begin"/>
-      </w:r>
-      <w:r>
-        <w:instrText xml:space="preserve"> SEQ Figure \* ARABIC </w:instrText>
-      </w:r>
-      <w:r>
-        <w:fldChar w:fldCharType="separate"/>
-      </w:r>
-      <w:r>
-        <w:rPr>
-          <w:noProof/>
-        </w:rPr>
-        <w:t>49</w:t>
-      </w:r>
-      <w:r>
-        <w:fldChar w:fldCharType="end"/>
-      </w:r>
+      <w:fldSimple w:instr=" SEQ Figure \* ARABIC ">
+        <w:r>
+          <w:rPr>
+            <w:noProof/>
+          </w:rPr>
+          <w:t>49</w:t>
+        </w:r>
+      </w:fldSimple>
       <w:r>
         <w:t xml:space="preserve"> When you open table that is in Display </w:t>
       </w:r>
@@ -7943,6 +7620,9 @@
         <w:jc w:val="center"/>
       </w:pPr>
       <w:r>
+        <w:rPr>
+          <w:noProof/>
+        </w:rPr>
         <w:drawing>
           <wp:inline distT="0" distB="0" distL="0" distR="0" wp14:anchorId="751ECF59" wp14:editId="1366024A">
             <wp:extent cx="5943600" cy="3591560"/>
@@ -7988,24 +7668,14 @@
       <w:r>
         <w:t xml:space="preserve">Figure </w:t>
       </w:r>
-      <w:r>
-        <w:fldChar w:fldCharType="begin"/>
-      </w:r>
-      <w:r>
-        <w:instrText xml:space="preserve"> SEQ Figure \* ARABIC </w:instrText>
-      </w:r>
-      <w:r>
-        <w:fldChar w:fldCharType="separate"/>
-      </w:r>
-      <w:r>
-        <w:rPr>
-          <w:noProof/>
-        </w:rPr>
-        <w:t>50</w:t>
-      </w:r>
-      <w:r>
-        <w:fldChar w:fldCharType="end"/>
-      </w:r>
+      <w:fldSimple w:instr=" SEQ Figure \* ARABIC ">
+        <w:r>
+          <w:rPr>
+            <w:noProof/>
+          </w:rPr>
+          <w:t>50</w:t>
+        </w:r>
+      </w:fldSimple>
       <w:r>
         <w:t xml:space="preserve"> When table is in Display </w:t>
       </w:r>
@@ -8026,6 +7696,9 @@
         <w:jc w:val="center"/>
       </w:pPr>
       <w:r>
+        <w:rPr>
+          <w:noProof/>
+        </w:rPr>
         <w:lastRenderedPageBreak/>
         <w:drawing>
           <wp:inline distT="0" distB="0" distL="0" distR="0" wp14:anchorId="3C22B165" wp14:editId="19FC3C7F">
@@ -8072,24 +7745,14 @@
       <w:r>
         <w:t xml:space="preserve">Figure </w:t>
       </w:r>
-      <w:r>
-        <w:fldChar w:fldCharType="begin"/>
-      </w:r>
-      <w:r>
-        <w:instrText xml:space="preserve"> SEQ Figure \* ARABIC </w:instrText>
-      </w:r>
-      <w:r>
-        <w:fldChar w:fldCharType="separate"/>
-      </w:r>
-      <w:r>
-        <w:rPr>
-          <w:noProof/>
-        </w:rPr>
-        <w:t>51</w:t>
-      </w:r>
-      <w:r>
-        <w:fldChar w:fldCharType="end"/>
-      </w:r>
+      <w:fldSimple w:instr=" SEQ Figure \* ARABIC ">
+        <w:r>
+          <w:rPr>
+            <w:noProof/>
+          </w:rPr>
+          <w:t>51</w:t>
+        </w:r>
+      </w:fldSimple>
       <w:r>
         <w:t xml:space="preserve"> Go to SE55 to delete the </w:t>
       </w:r>
@@ -8105,6 +7768,9 @@
         <w:jc w:val="center"/>
       </w:pPr>
       <w:r>
+        <w:rPr>
+          <w:noProof/>
+        </w:rPr>
         <w:drawing>
           <wp:inline distT="0" distB="0" distL="0" distR="0" wp14:anchorId="55F12D4D" wp14:editId="00C5B649">
             <wp:extent cx="5943600" cy="3601720"/>
@@ -8150,24 +7816,14 @@
       <w:r>
         <w:t xml:space="preserve">Figure </w:t>
       </w:r>
-      <w:r>
-        <w:fldChar w:fldCharType="begin"/>
-      </w:r>
-      <w:r>
-        <w:instrText xml:space="preserve"> SEQ Figure \* ARABIC </w:instrText>
-      </w:r>
-      <w:r>
-        <w:fldChar w:fldCharType="separate"/>
-      </w:r>
-      <w:r>
-        <w:rPr>
-          <w:noProof/>
-        </w:rPr>
-        <w:t>52</w:t>
-      </w:r>
-      <w:r>
-        <w:fldChar w:fldCharType="end"/>
-      </w:r>
+      <w:fldSimple w:instr=" SEQ Figure \* ARABIC ">
+        <w:r>
+          <w:rPr>
+            <w:noProof/>
+          </w:rPr>
+          <w:t>52</w:t>
+        </w:r>
+      </w:fldSimple>
       <w:r>
         <w:t xml:space="preserve"> Delete the TMG</w:t>
       </w:r>
@@ -8179,6 +7835,9 @@
         <w:jc w:val="center"/>
       </w:pPr>
       <w:r>
+        <w:rPr>
+          <w:noProof/>
+        </w:rPr>
         <w:lastRenderedPageBreak/>
         <w:drawing>
           <wp:inline distT="0" distB="0" distL="0" distR="0" wp14:anchorId="5E0ADB95" wp14:editId="6196CCED">
@@ -8225,24 +7884,14 @@
       <w:r>
         <w:t xml:space="preserve">Figure </w:t>
       </w:r>
-      <w:r>
-        <w:fldChar w:fldCharType="begin"/>
-      </w:r>
-      <w:r>
-        <w:instrText xml:space="preserve"> SEQ Figure \* ARABIC </w:instrText>
-      </w:r>
-      <w:r>
-        <w:fldChar w:fldCharType="separate"/>
-      </w:r>
-      <w:r>
-        <w:rPr>
-          <w:noProof/>
-        </w:rPr>
-        <w:t>53</w:t>
-      </w:r>
-      <w:r>
-        <w:fldChar w:fldCharType="end"/>
-      </w:r>
+      <w:fldSimple w:instr=" SEQ Figure \* ARABIC ">
+        <w:r>
+          <w:rPr>
+            <w:noProof/>
+          </w:rPr>
+          <w:t>53</w:t>
+        </w:r>
+      </w:fldSimple>
       <w:r>
         <w:t xml:space="preserve"> Deleting the TMG</w:t>
       </w:r>
@@ -8340,6 +7989,9 @@
         </mc:AlternateContent>
       </w:r>
       <w:r>
+        <w:rPr>
+          <w:noProof/>
+        </w:rPr>
         <w:drawing>
           <wp:inline distT="0" distB="0" distL="0" distR="0" wp14:anchorId="482F16B7" wp14:editId="08AA6D5F">
             <wp:extent cx="5943600" cy="2726690"/>
@@ -8385,24 +8037,14 @@
       <w:r>
         <w:t xml:space="preserve">Figure </w:t>
       </w:r>
-      <w:r>
-        <w:fldChar w:fldCharType="begin"/>
-      </w:r>
-      <w:r>
-        <w:instrText xml:space="preserve"> SEQ Figure \* ARABIC </w:instrText>
-      </w:r>
-      <w:r>
-        <w:fldChar w:fldCharType="separate"/>
-      </w:r>
-      <w:r>
-        <w:rPr>
-          <w:noProof/>
-        </w:rPr>
-        <w:t>54</w:t>
-      </w:r>
-      <w:r>
-        <w:fldChar w:fldCharType="end"/>
-      </w:r>
+      <w:fldSimple w:instr=" SEQ Figure \* ARABIC ">
+        <w:r>
+          <w:rPr>
+            <w:noProof/>
+          </w:rPr>
+          <w:t>54</w:t>
+        </w:r>
+      </w:fldSimple>
       <w:r>
         <w:t xml:space="preserve"> Creating New Entry but it is 2 </w:t>
       </w:r>
@@ -8418,6 +8060,9 @@
         <w:jc w:val="center"/>
       </w:pPr>
       <w:r>
+        <w:rPr>
+          <w:noProof/>
+        </w:rPr>
         <w:lastRenderedPageBreak/>
         <w:drawing>
           <wp:inline distT="0" distB="0" distL="0" distR="0" wp14:anchorId="7D1CCDDE" wp14:editId="368B32C9">
@@ -8464,24 +8109,14 @@
       <w:r>
         <w:t xml:space="preserve">Figure </w:t>
       </w:r>
-      <w:r>
-        <w:fldChar w:fldCharType="begin"/>
-      </w:r>
-      <w:r>
-        <w:instrText xml:space="preserve"> SEQ Figure \* ARABIC </w:instrText>
-      </w:r>
-      <w:r>
-        <w:fldChar w:fldCharType="separate"/>
-      </w:r>
-      <w:r>
-        <w:rPr>
-          <w:noProof/>
-        </w:rPr>
-        <w:t>55</w:t>
-      </w:r>
-      <w:r>
-        <w:fldChar w:fldCharType="end"/>
-      </w:r>
+      <w:fldSimple w:instr=" SEQ Figure \* ARABIC ">
+        <w:r>
+          <w:rPr>
+            <w:noProof/>
+          </w:rPr>
+          <w:t>55</w:t>
+        </w:r>
+      </w:fldSimple>
       <w:r>
         <w:t xml:space="preserve"> We can add multiple records on different screen.</w:t>
       </w:r>
@@ -8541,14 +8176,20 @@
         <w:rPr>
           <w:highlight w:val="yellow"/>
         </w:rPr>
-        <w:t>Editing :</w:t>
+        <w:t>Editing:</w:t>
+      </w:r>
+      <w:r>
+        <w:rPr>
+          <w:highlight w:val="yellow"/>
+        </w:rPr>
+        <w:t>-</w:t>
       </w:r>
       <w:proofErr w:type="gramEnd"/>
       <w:r>
         <w:rPr>
           <w:highlight w:val="yellow"/>
         </w:rPr>
-        <w:t>- Display/Maintenance Allowed</w:t>
+        <w:t xml:space="preserve"> Display/Maintenance Allowed</w:t>
       </w:r>
     </w:p>
     <w:p>
@@ -8589,12 +8230,1012 @@
     </w:p>
     <w:p>
       <w:pPr>
+        <w:pStyle w:val="Heading2"/>
+        <w:numPr>
+          <w:ilvl w:val="0"/>
+          <w:numId w:val="2"/>
+        </w:numPr>
+      </w:pPr>
+      <w:r>
+        <w:t xml:space="preserve">Table specifications and usage </w:t>
+      </w:r>
+    </w:p>
+    <w:p>
+      <w:pPr>
+        <w:pStyle w:val="Heading3"/>
+        <w:numPr>
+          <w:ilvl w:val="0"/>
+          <w:numId w:val="8"/>
+        </w:numPr>
+      </w:pPr>
+      <w:r>
+        <w:t xml:space="preserve">Significance of MANDT column in Table </w:t>
+      </w:r>
+      <w:r>
+        <w:tab/>
+      </w:r>
+    </w:p>
+    <w:p>
+      <w:r>
+        <w:t xml:space="preserve">It will give you the client number of SAP System </w:t>
+      </w:r>
+    </w:p>
+    <w:p>
+      <w:pPr>
+        <w:keepNext/>
+      </w:pPr>
+      <w:r>
+        <w:drawing>
+          <wp:inline distT="0" distB="0" distL="0" distR="0" wp14:anchorId="3482725D" wp14:editId="0D3C656A">
+            <wp:extent cx="5943600" cy="958850"/>
+            <wp:effectExtent l="0" t="0" r="0" b="0"/>
+            <wp:docPr id="974899930" name="Picture 1"/>
+            <wp:cNvGraphicFramePr>
+              <a:graphicFrameLocks xmlns:a="http://schemas.openxmlformats.org/drawingml/2006/main" noChangeAspect="1"/>
+            </wp:cNvGraphicFramePr>
+            <a:graphic xmlns:a="http://schemas.openxmlformats.org/drawingml/2006/main">
+              <a:graphicData uri="http://schemas.openxmlformats.org/drawingml/2006/picture">
+                <pic:pic xmlns:pic="http://schemas.openxmlformats.org/drawingml/2006/picture">
+                  <pic:nvPicPr>
+                    <pic:cNvPr id="974899930" name=""/>
+                    <pic:cNvPicPr/>
+                  </pic:nvPicPr>
+                  <pic:blipFill>
+                    <a:blip r:embed="rId65"/>
+                    <a:stretch>
+                      <a:fillRect/>
+                    </a:stretch>
+                  </pic:blipFill>
+                  <pic:spPr>
+                    <a:xfrm>
+                      <a:off x="0" y="0"/>
+                      <a:ext cx="5943600" cy="958850"/>
+                    </a:xfrm>
+                    <a:prstGeom prst="rect">
+                      <a:avLst/>
+                    </a:prstGeom>
+                  </pic:spPr>
+                </pic:pic>
+              </a:graphicData>
+            </a:graphic>
+          </wp:inline>
+        </w:drawing>
+      </w:r>
+    </w:p>
+    <w:p>
+      <w:pPr>
+        <w:pStyle w:val="Caption"/>
+        <w:jc w:val="center"/>
+      </w:pPr>
+      <w:r>
+        <w:t xml:space="preserve">Figure </w:t>
+      </w:r>
+      <w:fldSimple w:instr=" SEQ Figure \* ARABIC ">
+        <w:r>
+          <w:rPr>
+            <w:noProof/>
+          </w:rPr>
+          <w:t>56</w:t>
+        </w:r>
+      </w:fldSimple>
+      <w:r>
+        <w:t xml:space="preserve"> Significance of MANDT</w:t>
+      </w:r>
+    </w:p>
+    <w:p>
+      <w:r>
+        <w:t xml:space="preserve">Whenever we take MANDT in table that table is Client specific </w:t>
+      </w:r>
+    </w:p>
+    <w:p>
+      <w:pPr>
+        <w:pStyle w:val="ListParagraph"/>
+        <w:numPr>
+          <w:ilvl w:val="0"/>
+          <w:numId w:val="6"/>
+        </w:numPr>
         <w:rPr>
           <w:b/>
           <w:bCs/>
-        </w:rPr>
-      </w:pPr>
-    </w:p>
+          <w:highlight w:val="yellow"/>
+        </w:rPr>
+      </w:pPr>
+      <w:r>
+        <w:rPr>
+          <w:b/>
+          <w:bCs/>
+          <w:highlight w:val="yellow"/>
+        </w:rPr>
+        <w:t xml:space="preserve">Table that has MANDT is called Client Specific Table </w:t>
+      </w:r>
+    </w:p>
+    <w:p>
+      <w:pPr>
+        <w:pStyle w:val="ListParagraph"/>
+        <w:numPr>
+          <w:ilvl w:val="0"/>
+          <w:numId w:val="6"/>
+        </w:numPr>
+        <w:rPr>
+          <w:b/>
+          <w:bCs/>
+          <w:highlight w:val="yellow"/>
+        </w:rPr>
+      </w:pPr>
+      <w:r>
+        <w:rPr>
+          <w:b/>
+          <w:bCs/>
+          <w:highlight w:val="yellow"/>
+        </w:rPr>
+        <w:t>Table that doesn’t have MANDT is called Client Independent Table</w:t>
+      </w:r>
+    </w:p>
+    <w:p>
+      <w:proofErr w:type="gramStart"/>
+      <w:r>
+        <w:t>Example:-</w:t>
+      </w:r>
+      <w:proofErr w:type="gramEnd"/>
+      <w:r>
+        <w:t xml:space="preserve"> </w:t>
+      </w:r>
+    </w:p>
+    <w:p>
+      <w:r>
+        <w:lastRenderedPageBreak/>
+        <w:t>800 -&gt; Z</w:t>
+      </w:r>
+      <w:proofErr w:type="gramStart"/>
+      <w:r>
+        <w:t>1( MANDT</w:t>
+      </w:r>
+      <w:proofErr w:type="gramEnd"/>
+      <w:r>
+        <w:t xml:space="preserve"> ) , Z2</w:t>
+      </w:r>
+    </w:p>
+    <w:p>
+      <w:r>
+        <w:t xml:space="preserve">900 </w:t>
+      </w:r>
+    </w:p>
+    <w:p>
+      <w:r>
+        <w:t xml:space="preserve">We have 2 </w:t>
+      </w:r>
+      <w:r>
+        <w:t>clients,</w:t>
+      </w:r>
+      <w:r>
+        <w:t xml:space="preserve"> 800 and </w:t>
+      </w:r>
+      <w:r>
+        <w:t>900,</w:t>
+      </w:r>
+      <w:r>
+        <w:t xml:space="preserve"> we have Z1 table in which we have MANDT field it is in 800 </w:t>
+      </w:r>
+      <w:r>
+        <w:t>clients.</w:t>
+      </w:r>
+      <w:r>
+        <w:t xml:space="preserve"> </w:t>
+      </w:r>
+    </w:p>
+    <w:p>
+      <w:pPr>
+        <w:pStyle w:val="ListParagraph"/>
+        <w:numPr>
+          <w:ilvl w:val="0"/>
+          <w:numId w:val="7"/>
+        </w:numPr>
+      </w:pPr>
+      <w:r>
+        <w:t xml:space="preserve">We are putting data in Z1 table now this table is </w:t>
+      </w:r>
+      <w:r>
+        <w:rPr>
+          <w:b/>
+          <w:bCs/>
+          <w:highlight w:val="yellow"/>
+        </w:rPr>
+        <w:t>client dependent as we have MANDT field in table</w:t>
+      </w:r>
+      <w:r>
+        <w:t xml:space="preserve"> whenever we insert data into Z1 table the data of that table </w:t>
+      </w:r>
+      <w:r>
+        <w:rPr>
+          <w:b/>
+          <w:bCs/>
+          <w:highlight w:val="yellow"/>
+        </w:rPr>
+        <w:t xml:space="preserve">will be </w:t>
+      </w:r>
+      <w:r>
+        <w:rPr>
+          <w:b/>
+          <w:bCs/>
+          <w:highlight w:val="yellow"/>
+        </w:rPr>
+        <w:t>reflected</w:t>
+      </w:r>
+      <w:r>
+        <w:rPr>
+          <w:b/>
+          <w:bCs/>
+          <w:highlight w:val="yellow"/>
+        </w:rPr>
+        <w:t xml:space="preserve"> only in 800 </w:t>
+      </w:r>
+      <w:r>
+        <w:rPr>
+          <w:b/>
+          <w:bCs/>
+          <w:highlight w:val="yellow"/>
+        </w:rPr>
+        <w:t>clients</w:t>
+      </w:r>
+      <w:r>
+        <w:t>.</w:t>
+      </w:r>
+      <w:r>
+        <w:t xml:space="preserve"> </w:t>
+      </w:r>
+    </w:p>
+    <w:p>
+      <w:pPr>
+        <w:pStyle w:val="ListParagraph"/>
+        <w:numPr>
+          <w:ilvl w:val="0"/>
+          <w:numId w:val="7"/>
+        </w:numPr>
+      </w:pPr>
+      <w:r>
+        <w:t xml:space="preserve">Now we have table Z2, and </w:t>
+      </w:r>
+      <w:r>
+        <w:rPr>
+          <w:b/>
+          <w:bCs/>
+          <w:highlight w:val="yellow"/>
+        </w:rPr>
+        <w:t>we don’t have MANDT field</w:t>
+      </w:r>
+      <w:r>
+        <w:rPr>
+          <w:b/>
+          <w:bCs/>
+        </w:rPr>
+        <w:t xml:space="preserve"> </w:t>
+      </w:r>
+      <w:r>
+        <w:t xml:space="preserve">in it then that </w:t>
+      </w:r>
+      <w:r>
+        <w:rPr>
+          <w:b/>
+          <w:bCs/>
+          <w:highlight w:val="yellow"/>
+        </w:rPr>
+        <w:t>table will be client independent table</w:t>
+      </w:r>
+      <w:r>
+        <w:t xml:space="preserve"> now we insert data it will automatically </w:t>
+      </w:r>
+      <w:r>
+        <w:rPr>
+          <w:b/>
+          <w:bCs/>
+          <w:highlight w:val="yellow"/>
+        </w:rPr>
+        <w:t>reflect in 800 as well as 900 clients.</w:t>
+      </w:r>
+      <w:r>
+        <w:t xml:space="preserve"> </w:t>
+      </w:r>
+    </w:p>
+    <w:p>
+      <w:proofErr w:type="gramStart"/>
+      <w:r>
+        <w:t>Tip:-</w:t>
+      </w:r>
+      <w:proofErr w:type="gramEnd"/>
+      <w:r>
+        <w:t xml:space="preserve"> It is always prefer to use MANDT filed in table in projects </w:t>
+      </w:r>
+    </w:p>
+    <w:p>
+      <w:pPr>
+        <w:pStyle w:val="Heading3"/>
+        <w:numPr>
+          <w:ilvl w:val="0"/>
+          <w:numId w:val="8"/>
+        </w:numPr>
+      </w:pPr>
+      <w:r>
+        <w:t xml:space="preserve">Significance of size category </w:t>
+      </w:r>
+    </w:p>
+    <w:p>
+      <w:pPr>
+        <w:keepNext/>
+        <w:jc w:val="center"/>
+      </w:pPr>
+      <w:r>
+        <w:rPr>
+          <w:noProof/>
+        </w:rPr>
+        <mc:AlternateContent>
+          <mc:Choice Requires="wps">
+            <w:drawing>
+              <wp:anchor distT="0" distB="0" distL="114300" distR="114300" simplePos="0" relativeHeight="251709440" behindDoc="0" locked="0" layoutInCell="1" allowOverlap="1" wp14:anchorId="2F071B0D" wp14:editId="3CA1A8D0">
+                <wp:simplePos x="0" y="0"/>
+                <wp:positionH relativeFrom="column">
+                  <wp:posOffset>3575957</wp:posOffset>
+                </wp:positionH>
+                <wp:positionV relativeFrom="paragraph">
+                  <wp:posOffset>93617</wp:posOffset>
+                </wp:positionV>
+                <wp:extent cx="745672" cy="212272"/>
+                <wp:effectExtent l="0" t="0" r="16510" b="16510"/>
+                <wp:wrapNone/>
+                <wp:docPr id="435842499" name="Rectangle 1"/>
+                <wp:cNvGraphicFramePr/>
+                <a:graphic xmlns:a="http://schemas.openxmlformats.org/drawingml/2006/main">
+                  <a:graphicData uri="http://schemas.microsoft.com/office/word/2010/wordprocessingShape">
+                    <wps:wsp>
+                      <wps:cNvSpPr/>
+                      <wps:spPr>
+                        <a:xfrm>
+                          <a:off x="0" y="0"/>
+                          <a:ext cx="745672" cy="212272"/>
+                        </a:xfrm>
+                        <a:prstGeom prst="rect">
+                          <a:avLst/>
+                        </a:prstGeom>
+                        <a:noFill/>
+                        <a:ln>
+                          <a:solidFill>
+                            <a:srgbClr val="FF0000"/>
+                          </a:solidFill>
+                        </a:ln>
+                      </wps:spPr>
+                      <wps:style>
+                        <a:lnRef idx="2">
+                          <a:schemeClr val="accent1">
+                            <a:shade val="15000"/>
+                          </a:schemeClr>
+                        </a:lnRef>
+                        <a:fillRef idx="1">
+                          <a:schemeClr val="accent1"/>
+                        </a:fillRef>
+                        <a:effectRef idx="0">
+                          <a:schemeClr val="accent1"/>
+                        </a:effectRef>
+                        <a:fontRef idx="minor">
+                          <a:schemeClr val="lt1"/>
+                        </a:fontRef>
+                      </wps:style>
+                      <wps:bodyPr rot="0" spcFirstLastPara="0" vertOverflow="overflow" horzOverflow="overflow" vert="horz" wrap="square" lIns="91440" tIns="45720" rIns="91440" bIns="45720" numCol="1" spcCol="0" rtlCol="0" fromWordArt="0" anchor="ctr" anchorCtr="0" forceAA="0" compatLnSpc="1">
+                        <a:prstTxWarp prst="textNoShape">
+                          <a:avLst/>
+                        </a:prstTxWarp>
+                        <a:noAutofit/>
+                      </wps:bodyPr>
+                    </wps:wsp>
+                  </a:graphicData>
+                </a:graphic>
+              </wp:anchor>
+            </w:drawing>
+          </mc:Choice>
+          <mc:Fallback>
+            <w:pict>
+              <v:rect w14:anchorId="5B1417DA" id="Rectangle 1" o:spid="_x0000_s1026" style="position:absolute;margin-left:281.55pt;margin-top:7.35pt;width:58.7pt;height:16.7pt;z-index:251709440;visibility:visible;mso-wrap-style:square;mso-wrap-distance-left:9pt;mso-wrap-distance-top:0;mso-wrap-distance-right:9pt;mso-wrap-distance-bottom:0;mso-position-horizontal:absolute;mso-position-horizontal-relative:text;mso-position-vertical:absolute;mso-position-vertical-relative:text;v-text-anchor:middle" o:gfxdata="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" filled="f" strokecolor="red" strokeweight="1pt"/>
+            </w:pict>
+          </mc:Fallback>
+        </mc:AlternateContent>
+      </w:r>
+      <w:r>
+        <w:drawing>
+          <wp:inline distT="0" distB="0" distL="0" distR="0" wp14:anchorId="52EC6D11" wp14:editId="34AB8FED">
+            <wp:extent cx="5943600" cy="2580640"/>
+            <wp:effectExtent l="0" t="0" r="0" b="0"/>
+            <wp:docPr id="1602157785" name="Picture 1" descr="A screenshot of a computer&#10;&#10;Description automatically generated"/>
+            <wp:cNvGraphicFramePr>
+              <a:graphicFrameLocks xmlns:a="http://schemas.openxmlformats.org/drawingml/2006/main" noChangeAspect="1"/>
+            </wp:cNvGraphicFramePr>
+            <a:graphic xmlns:a="http://schemas.openxmlformats.org/drawingml/2006/main">
+              <a:graphicData uri="http://schemas.openxmlformats.org/drawingml/2006/picture">
+                <pic:pic xmlns:pic="http://schemas.openxmlformats.org/drawingml/2006/picture">
+                  <pic:nvPicPr>
+                    <pic:cNvPr id="1602157785" name="Picture 1" descr="A screenshot of a computer&#10;&#10;Description automatically generated"/>
+                    <pic:cNvPicPr/>
+                  </pic:nvPicPr>
+                  <pic:blipFill>
+                    <a:blip r:embed="rId66"/>
+                    <a:stretch>
+                      <a:fillRect/>
+                    </a:stretch>
+                  </pic:blipFill>
+                  <pic:spPr>
+                    <a:xfrm>
+                      <a:off x="0" y="0"/>
+                      <a:ext cx="5943600" cy="2580640"/>
+                    </a:xfrm>
+                    <a:prstGeom prst="rect">
+                      <a:avLst/>
+                    </a:prstGeom>
+                  </pic:spPr>
+                </pic:pic>
+              </a:graphicData>
+            </a:graphic>
+          </wp:inline>
+        </w:drawing>
+      </w:r>
+    </w:p>
+    <w:p>
+      <w:pPr>
+        <w:pStyle w:val="Caption"/>
+        <w:jc w:val="center"/>
+      </w:pPr>
+      <w:r>
+        <w:t xml:space="preserve">Figure </w:t>
+      </w:r>
+      <w:fldSimple w:instr=" SEQ Figure \* ARABIC ">
+        <w:r>
+          <w:rPr>
+            <w:noProof/>
+          </w:rPr>
+          <w:t>57</w:t>
+        </w:r>
+      </w:fldSimple>
+      <w:r>
+        <w:t xml:space="preserve"> Go to technical settings.</w:t>
+      </w:r>
+    </w:p>
+    <w:p>
+      <w:pPr>
+        <w:keepNext/>
+        <w:jc w:val="center"/>
+      </w:pPr>
+      <w:r>
+        <w:drawing>
+          <wp:inline distT="0" distB="0" distL="0" distR="0" wp14:anchorId="419A50CB" wp14:editId="70501703">
+            <wp:extent cx="5943600" cy="1129665"/>
+            <wp:effectExtent l="0" t="0" r="0" b="0"/>
+            <wp:docPr id="1822919929" name="Picture 1" descr="A screenshot of a computer&#10;&#10;Description automatically generated"/>
+            <wp:cNvGraphicFramePr>
+              <a:graphicFrameLocks xmlns:a="http://schemas.openxmlformats.org/drawingml/2006/main" noChangeAspect="1"/>
+            </wp:cNvGraphicFramePr>
+            <a:graphic xmlns:a="http://schemas.openxmlformats.org/drawingml/2006/main">
+              <a:graphicData uri="http://schemas.openxmlformats.org/drawingml/2006/picture">
+                <pic:pic xmlns:pic="http://schemas.openxmlformats.org/drawingml/2006/picture">
+                  <pic:nvPicPr>
+                    <pic:cNvPr id="1822919929" name="Picture 1" descr="A screenshot of a computer&#10;&#10;Description automatically generated"/>
+                    <pic:cNvPicPr/>
+                  </pic:nvPicPr>
+                  <pic:blipFill>
+                    <a:blip r:embed="rId67"/>
+                    <a:stretch>
+                      <a:fillRect/>
+                    </a:stretch>
+                  </pic:blipFill>
+                  <pic:spPr>
+                    <a:xfrm>
+                      <a:off x="0" y="0"/>
+                      <a:ext cx="5943600" cy="1129665"/>
+                    </a:xfrm>
+                    <a:prstGeom prst="rect">
+                      <a:avLst/>
+                    </a:prstGeom>
+                  </pic:spPr>
+                </pic:pic>
+              </a:graphicData>
+            </a:graphic>
+          </wp:inline>
+        </w:drawing>
+      </w:r>
+    </w:p>
+    <w:p>
+      <w:pPr>
+        <w:pStyle w:val="Caption"/>
+        <w:jc w:val="center"/>
+      </w:pPr>
+      <w:r>
+        <w:t xml:space="preserve">Figure </w:t>
+      </w:r>
+      <w:fldSimple w:instr=" SEQ Figure \* ARABIC ">
+        <w:r>
+          <w:rPr>
+            <w:noProof/>
+          </w:rPr>
+          <w:t>58</w:t>
+        </w:r>
+      </w:fldSimple>
+      <w:r>
+        <w:t xml:space="preserve"> What is size Category.</w:t>
+      </w:r>
+    </w:p>
+    <w:p>
+      <w:r>
+        <w:t xml:space="preserve">Size </w:t>
+      </w:r>
+      <w:r>
+        <w:t>Category: -</w:t>
+      </w:r>
+      <w:r>
+        <w:t xml:space="preserve"> A table can store how many </w:t>
+      </w:r>
+      <w:r>
+        <w:t>numbers</w:t>
+      </w:r>
+      <w:r>
+        <w:t xml:space="preserve"> of records.</w:t>
+      </w:r>
+    </w:p>
+    <w:p>
+      <w:pPr>
+        <w:pStyle w:val="Heading3"/>
+        <w:numPr>
+          <w:ilvl w:val="0"/>
+          <w:numId w:val="8"/>
+        </w:numPr>
+      </w:pPr>
+      <w:r>
+        <w:t xml:space="preserve">What is Data Class </w:t>
+      </w:r>
+    </w:p>
+    <w:p>
+      <w:r>
+        <w:t xml:space="preserve">These types of Data: - </w:t>
+      </w:r>
+    </w:p>
+    <w:p>
+      <w:r>
+        <w:t>Master Data: - Which is accessed very frequently but changed very rarely (or never changed).</w:t>
+      </w:r>
+    </w:p>
+    <w:p>
+      <w:r>
+        <w:t xml:space="preserve">e.g., Employee Data of company ABC which customer id which will never change. </w:t>
+      </w:r>
+    </w:p>
+    <w:p>
+      <w:r>
+        <w:lastRenderedPageBreak/>
+        <w:t>Transaction Data: - Which is always changing, the number of records is continuously increasing.</w:t>
+      </w:r>
+    </w:p>
+    <w:p>
+      <w:r>
+        <w:t>e.g., Transaction in the company (Banking Transaction, Revenue transactions).</w:t>
+      </w:r>
+    </w:p>
+    <w:p>
+      <w:r>
+        <w:t>Configurational Data: - Is something which we can customize, Scenario and customer requirements.</w:t>
+      </w:r>
+    </w:p>
+    <w:p>
+      <w:r>
+        <w:t>(Employee Designation -&gt; Senior Consultant (Vehicle allowance applicable)).</w:t>
+      </w:r>
+    </w:p>
+    <w:p>
+      <w:r>
+        <w:t>(Employee Designation -&gt; other than Senior Consultant (Vehicle allowance not applicable).</w:t>
+      </w:r>
+    </w:p>
+    <w:p>
+      <w:r>
+        <w:t xml:space="preserve">Data class: - Tells us in which portion of database the table data will get </w:t>
+      </w:r>
+      <w:proofErr w:type="gramStart"/>
+      <w:r>
+        <w:t>store</w:t>
+      </w:r>
+      <w:proofErr w:type="gramEnd"/>
+      <w:r>
+        <w:t>.</w:t>
+      </w:r>
+    </w:p>
+    <w:p>
+      <w:pPr>
+        <w:keepNext/>
+        <w:jc w:val="center"/>
+      </w:pPr>
+      <w:r>
+        <w:drawing>
+          <wp:inline distT="0" distB="0" distL="0" distR="0" wp14:anchorId="5EC5AA60" wp14:editId="60261770">
+            <wp:extent cx="4359018" cy="1653683"/>
+            <wp:effectExtent l="0" t="0" r="3810" b="3810"/>
+            <wp:docPr id="827973447" name="Picture 1" descr="A screenshot of a computer&#10;&#10;Description automatically generated"/>
+            <wp:cNvGraphicFramePr>
+              <a:graphicFrameLocks xmlns:a="http://schemas.openxmlformats.org/drawingml/2006/main" noChangeAspect="1"/>
+            </wp:cNvGraphicFramePr>
+            <a:graphic xmlns:a="http://schemas.openxmlformats.org/drawingml/2006/main">
+              <a:graphicData uri="http://schemas.openxmlformats.org/drawingml/2006/picture">
+                <pic:pic xmlns:pic="http://schemas.openxmlformats.org/drawingml/2006/picture">
+                  <pic:nvPicPr>
+                    <pic:cNvPr id="827973447" name="Picture 1" descr="A screenshot of a computer&#10;&#10;Description automatically generated"/>
+                    <pic:cNvPicPr/>
+                  </pic:nvPicPr>
+                  <pic:blipFill>
+                    <a:blip r:embed="rId68"/>
+                    <a:stretch>
+                      <a:fillRect/>
+                    </a:stretch>
+                  </pic:blipFill>
+                  <pic:spPr>
+                    <a:xfrm>
+                      <a:off x="0" y="0"/>
+                      <a:ext cx="4359018" cy="1653683"/>
+                    </a:xfrm>
+                    <a:prstGeom prst="rect">
+                      <a:avLst/>
+                    </a:prstGeom>
+                  </pic:spPr>
+                </pic:pic>
+              </a:graphicData>
+            </a:graphic>
+          </wp:inline>
+        </w:drawing>
+      </w:r>
+    </w:p>
+    <w:p>
+      <w:pPr>
+        <w:pStyle w:val="Caption"/>
+        <w:jc w:val="center"/>
+      </w:pPr>
+      <w:r>
+        <w:t xml:space="preserve">Figure </w:t>
+      </w:r>
+      <w:fldSimple w:instr=" SEQ Figure \* ARABIC ">
+        <w:r>
+          <w:rPr>
+            <w:noProof/>
+          </w:rPr>
+          <w:t>59</w:t>
+        </w:r>
+      </w:fldSimple>
+      <w:r>
+        <w:t xml:space="preserve"> Go to technical settings.</w:t>
+      </w:r>
+    </w:p>
+    <w:p/>
+    <w:p>
+      <w:pPr>
+        <w:keepNext/>
+        <w:jc w:val="center"/>
+      </w:pPr>
+      <w:r>
+        <w:drawing>
+          <wp:inline distT="0" distB="0" distL="0" distR="0" wp14:anchorId="596F0AD6" wp14:editId="16E476FB">
+            <wp:extent cx="5943600" cy="1619250"/>
+            <wp:effectExtent l="0" t="0" r="0" b="0"/>
+            <wp:docPr id="354810501" name="Picture 1" descr="A screenshot of a computer&#10;&#10;Description automatically generated"/>
+            <wp:cNvGraphicFramePr>
+              <a:graphicFrameLocks xmlns:a="http://schemas.openxmlformats.org/drawingml/2006/main" noChangeAspect="1"/>
+            </wp:cNvGraphicFramePr>
+            <a:graphic xmlns:a="http://schemas.openxmlformats.org/drawingml/2006/main">
+              <a:graphicData uri="http://schemas.openxmlformats.org/drawingml/2006/picture">
+                <pic:pic xmlns:pic="http://schemas.openxmlformats.org/drawingml/2006/picture">
+                  <pic:nvPicPr>
+                    <pic:cNvPr id="354810501" name="Picture 1" descr="A screenshot of a computer&#10;&#10;Description automatically generated"/>
+                    <pic:cNvPicPr/>
+                  </pic:nvPicPr>
+                  <pic:blipFill>
+                    <a:blip r:embed="rId69"/>
+                    <a:stretch>
+                      <a:fillRect/>
+                    </a:stretch>
+                  </pic:blipFill>
+                  <pic:spPr>
+                    <a:xfrm>
+                      <a:off x="0" y="0"/>
+                      <a:ext cx="5943600" cy="1619250"/>
+                    </a:xfrm>
+                    <a:prstGeom prst="rect">
+                      <a:avLst/>
+                    </a:prstGeom>
+                  </pic:spPr>
+                </pic:pic>
+              </a:graphicData>
+            </a:graphic>
+          </wp:inline>
+        </w:drawing>
+      </w:r>
+    </w:p>
+    <w:p>
+      <w:pPr>
+        <w:pStyle w:val="Caption"/>
+        <w:jc w:val="center"/>
+      </w:pPr>
+      <w:r>
+        <w:t xml:space="preserve">Figure </w:t>
+      </w:r>
+      <w:fldSimple w:instr=" SEQ Figure \* ARABIC ">
+        <w:r>
+          <w:rPr>
+            <w:noProof/>
+          </w:rPr>
+          <w:t>60</w:t>
+        </w:r>
+      </w:fldSimple>
+      <w:r>
+        <w:t xml:space="preserve"> Search help in Data Class</w:t>
+      </w:r>
+    </w:p>
+    <w:p>
+      <w:r>
+        <w:t xml:space="preserve">APPL0: - Master Data </w:t>
+      </w:r>
+    </w:p>
+    <w:p>
+      <w:r>
+        <w:t>APPL1: - Transactional Data</w:t>
+      </w:r>
+    </w:p>
+    <w:p>
+      <w:r>
+        <w:t>APPL2: - Configurational Data</w:t>
+      </w:r>
+    </w:p>
+    <w:p/>
+    <w:p>
+      <w:pPr>
+        <w:pStyle w:val="Heading3"/>
+        <w:numPr>
+          <w:ilvl w:val="0"/>
+          <w:numId w:val="8"/>
+        </w:numPr>
+      </w:pPr>
+      <w:r>
+        <w:t xml:space="preserve">Delivery Class </w:t>
+      </w:r>
+    </w:p>
+    <w:p>
+      <w:r>
+        <w:t>It is used for controlling data transport of table during installation, upgrade, and transport between customer system.</w:t>
+      </w:r>
+    </w:p>
+    <w:p/>
+    <w:tbl>
+      <w:tblPr>
+        <w:tblStyle w:val="TableGrid"/>
+        <w:tblW w:w="0" w:type="auto"/>
+        <w:tblLook w:val="04A0" w:firstRow="1" w:lastRow="0" w:firstColumn="1" w:lastColumn="0" w:noHBand="0" w:noVBand="1"/>
+      </w:tblPr>
+      <w:tblGrid>
+        <w:gridCol w:w="2118"/>
+        <w:gridCol w:w="1773"/>
+        <w:gridCol w:w="1820"/>
+        <w:gridCol w:w="1819"/>
+        <w:gridCol w:w="1820"/>
+      </w:tblGrid>
+      <w:tr>
+        <w:tc>
+          <w:tcPr>
+            <w:tcW w:w="1870" w:type="dxa"/>
+          </w:tcPr>
+          <w:p>
+            <w:r>
+              <w:lastRenderedPageBreak/>
+              <w:t>Data Browser/ Table View Maintenance Options</w:t>
+            </w:r>
+          </w:p>
+        </w:tc>
+        <w:tc>
+          <w:tcPr>
+            <w:tcW w:w="1870" w:type="dxa"/>
+          </w:tcPr>
+          <w:p>
+            <w:r>
+              <w:t>Display in Data Browser</w:t>
+            </w:r>
+            <w:r>
+              <w:t xml:space="preserve"> </w:t>
+            </w:r>
+            <w:r>
+              <w:t xml:space="preserve">(Via SE11, SE16 or SE16N) </w:t>
+            </w:r>
+          </w:p>
+        </w:tc>
+        <w:tc>
+          <w:tcPr>
+            <w:tcW w:w="1870" w:type="dxa"/>
+          </w:tcPr>
+          <w:p>
+            <w:r>
+              <w:t>Maintenance in Data Browser (Via SE11, SE16</w:t>
+            </w:r>
+            <w:r>
+              <w:t xml:space="preserve"> or SE16N)</w:t>
+            </w:r>
+          </w:p>
+        </w:tc>
+        <w:tc>
+          <w:tcPr>
+            <w:tcW w:w="1870" w:type="dxa"/>
+          </w:tcPr>
+          <w:p>
+            <w:r>
+              <w:t xml:space="preserve">Generation of table maintenance Generator </w:t>
+            </w:r>
+          </w:p>
+        </w:tc>
+        <w:tc>
+          <w:tcPr>
+            <w:tcW w:w="1870" w:type="dxa"/>
+          </w:tcPr>
+          <w:p>
+            <w:r>
+              <w:t>Maintenance and Display in View Maintenance (SM30)</w:t>
+            </w:r>
+          </w:p>
+        </w:tc>
+      </w:tr>
+      <w:tr>
+        <w:tc>
+          <w:tcPr>
+            <w:tcW w:w="1870" w:type="dxa"/>
+          </w:tcPr>
+          <w:p>
+            <w:r>
+              <w:t>Display/Maintenance Allowed</w:t>
+            </w:r>
+          </w:p>
+        </w:tc>
+        <w:tc>
+          <w:tcPr>
+            <w:tcW w:w="1870" w:type="dxa"/>
+          </w:tcPr>
+          <w:p>
+            <w:r>
+              <w:t>Yes</w:t>
+            </w:r>
+          </w:p>
+        </w:tc>
+        <w:tc>
+          <w:tcPr>
+            <w:tcW w:w="1870" w:type="dxa"/>
+          </w:tcPr>
+          <w:p>
+            <w:r>
+              <w:t>Yes</w:t>
+            </w:r>
+          </w:p>
+        </w:tc>
+        <w:tc>
+          <w:tcPr>
+            <w:tcW w:w="1870" w:type="dxa"/>
+          </w:tcPr>
+          <w:p>
+            <w:r>
+              <w:t>Yes</w:t>
+            </w:r>
+          </w:p>
+        </w:tc>
+        <w:tc>
+          <w:tcPr>
+            <w:tcW w:w="1870" w:type="dxa"/>
+          </w:tcPr>
+          <w:p>
+            <w:r>
+              <w:t>Yes</w:t>
+            </w:r>
+          </w:p>
+        </w:tc>
+      </w:tr>
+      <w:tr>
+        <w:tc>
+          <w:tcPr>
+            <w:tcW w:w="1870" w:type="dxa"/>
+          </w:tcPr>
+          <w:p>
+            <w:r>
+              <w:t xml:space="preserve">Display/Maintenance Not Allowed </w:t>
+            </w:r>
+          </w:p>
+        </w:tc>
+        <w:tc>
+          <w:tcPr>
+            <w:tcW w:w="1870" w:type="dxa"/>
+          </w:tcPr>
+          <w:p>
+            <w:r>
+              <w:t xml:space="preserve">No </w:t>
+            </w:r>
+          </w:p>
+        </w:tc>
+        <w:tc>
+          <w:tcPr>
+            <w:tcW w:w="1870" w:type="dxa"/>
+          </w:tcPr>
+          <w:p>
+            <w:r>
+              <w:t>No</w:t>
+            </w:r>
+          </w:p>
+        </w:tc>
+        <w:tc>
+          <w:tcPr>
+            <w:tcW w:w="1870" w:type="dxa"/>
+          </w:tcPr>
+          <w:p>
+            <w:r>
+              <w:t>No</w:t>
+            </w:r>
+          </w:p>
+        </w:tc>
+        <w:tc>
+          <w:tcPr>
+            <w:tcW w:w="1870" w:type="dxa"/>
+          </w:tcPr>
+          <w:p>
+            <w:r>
+              <w:t>No</w:t>
+            </w:r>
+          </w:p>
+        </w:tc>
+      </w:tr>
+      <w:tr>
+        <w:tc>
+          <w:tcPr>
+            <w:tcW w:w="1870" w:type="dxa"/>
+          </w:tcPr>
+          <w:p>
+            <w:r>
+              <w:t>Display/ Maintenance Allowed with Restrictions</w:t>
+            </w:r>
+          </w:p>
+        </w:tc>
+        <w:tc>
+          <w:tcPr>
+            <w:tcW w:w="1870" w:type="dxa"/>
+          </w:tcPr>
+          <w:p>
+            <w:r>
+              <w:t>Yes</w:t>
+            </w:r>
+          </w:p>
+        </w:tc>
+        <w:tc>
+          <w:tcPr>
+            <w:tcW w:w="1870" w:type="dxa"/>
+          </w:tcPr>
+          <w:p>
+            <w:r>
+              <w:t xml:space="preserve">No </w:t>
+            </w:r>
+          </w:p>
+        </w:tc>
+        <w:tc>
+          <w:tcPr>
+            <w:tcW w:w="1870" w:type="dxa"/>
+          </w:tcPr>
+          <w:p>
+            <w:r>
+              <w:t>Yes</w:t>
+            </w:r>
+          </w:p>
+        </w:tc>
+        <w:tc>
+          <w:tcPr>
+            <w:tcW w:w="1870" w:type="dxa"/>
+          </w:tcPr>
+          <w:p>
+            <w:r>
+              <w:t>No</w:t>
+            </w:r>
+          </w:p>
+        </w:tc>
+      </w:tr>
+    </w:tbl>
+    <w:p/>
+    <w:p/>
     <w:sectPr>
       <w:pgSz w:w="12240" w:h="15840"/>
       <w:pgMar w:top="1440" w:right="1440" w:bottom="1440" w:left="1440" w:header="720" w:footer="720" w:gutter="0"/>
@@ -8721,181 +9362,9 @@
     </w:lvl>
   </w:abstractNum>
   <w:abstractNum w:abstractNumId="1" w15:restartNumberingAfterBreak="0">
-    <w:nsid w:val="2E605870"/>
+    <w:nsid w:val="21706FB9"/>
     <w:multiLevelType w:val="hybridMultilevel"/>
-    <w:tmpl w:val="2E7482A6"/>
-    <w:lvl w:ilvl="0" w:tplc="0409000F">
-      <w:start w:val="1"/>
-      <w:numFmt w:val="decimal"/>
-      <w:lvlText w:val="%1."/>
-      <w:lvlJc w:val="left"/>
-      <w:pPr>
-        <w:ind w:left="720" w:hanging="360"/>
-      </w:pPr>
-    </w:lvl>
-    <w:lvl w:ilvl="1" w:tplc="04090019" w:tentative="1">
-      <w:start w:val="1"/>
-      <w:numFmt w:val="lowerLetter"/>
-      <w:lvlText w:val="%2."/>
-      <w:lvlJc w:val="left"/>
-      <w:pPr>
-        <w:ind w:left="1440" w:hanging="360"/>
-      </w:pPr>
-    </w:lvl>
-    <w:lvl w:ilvl="2" w:tplc="0409001B" w:tentative="1">
-      <w:start w:val="1"/>
-      <w:numFmt w:val="lowerRoman"/>
-      <w:lvlText w:val="%3."/>
-      <w:lvlJc w:val="right"/>
-      <w:pPr>
-        <w:ind w:left="2160" w:hanging="180"/>
-      </w:pPr>
-    </w:lvl>
-    <w:lvl w:ilvl="3" w:tplc="0409000F" w:tentative="1">
-      <w:start w:val="1"/>
-      <w:numFmt w:val="decimal"/>
-      <w:lvlText w:val="%4."/>
-      <w:lvlJc w:val="left"/>
-      <w:pPr>
-        <w:ind w:left="2880" w:hanging="360"/>
-      </w:pPr>
-    </w:lvl>
-    <w:lvl w:ilvl="4" w:tplc="04090019" w:tentative="1">
-      <w:start w:val="1"/>
-      <w:numFmt w:val="lowerLetter"/>
-      <w:lvlText w:val="%5."/>
-      <w:lvlJc w:val="left"/>
-      <w:pPr>
-        <w:ind w:left="3600" w:hanging="360"/>
-      </w:pPr>
-    </w:lvl>
-    <w:lvl w:ilvl="5" w:tplc="0409001B" w:tentative="1">
-      <w:start w:val="1"/>
-      <w:numFmt w:val="lowerRoman"/>
-      <w:lvlText w:val="%6."/>
-      <w:lvlJc w:val="right"/>
-      <w:pPr>
-        <w:ind w:left="4320" w:hanging="180"/>
-      </w:pPr>
-    </w:lvl>
-    <w:lvl w:ilvl="6" w:tplc="0409000F" w:tentative="1">
-      <w:start w:val="1"/>
-      <w:numFmt w:val="decimal"/>
-      <w:lvlText w:val="%7."/>
-      <w:lvlJc w:val="left"/>
-      <w:pPr>
-        <w:ind w:left="5040" w:hanging="360"/>
-      </w:pPr>
-    </w:lvl>
-    <w:lvl w:ilvl="7" w:tplc="04090019" w:tentative="1">
-      <w:start w:val="1"/>
-      <w:numFmt w:val="lowerLetter"/>
-      <w:lvlText w:val="%8."/>
-      <w:lvlJc w:val="left"/>
-      <w:pPr>
-        <w:ind w:left="5760" w:hanging="360"/>
-      </w:pPr>
-    </w:lvl>
-    <w:lvl w:ilvl="8" w:tplc="0409001B" w:tentative="1">
-      <w:start w:val="1"/>
-      <w:numFmt w:val="lowerRoman"/>
-      <w:lvlText w:val="%9."/>
-      <w:lvlJc w:val="right"/>
-      <w:pPr>
-        <w:ind w:left="6480" w:hanging="180"/>
-      </w:pPr>
-    </w:lvl>
-  </w:abstractNum>
-  <w:abstractNum w:abstractNumId="2" w15:restartNumberingAfterBreak="0">
-    <w:nsid w:val="551B2D75"/>
-    <w:multiLevelType w:val="hybridMultilevel"/>
-    <w:tmpl w:val="88887218"/>
-    <w:lvl w:ilvl="0" w:tplc="0409000F">
-      <w:start w:val="1"/>
-      <w:numFmt w:val="decimal"/>
-      <w:lvlText w:val="%1."/>
-      <w:lvlJc w:val="left"/>
-      <w:pPr>
-        <w:ind w:left="720" w:hanging="360"/>
-      </w:pPr>
-    </w:lvl>
-    <w:lvl w:ilvl="1" w:tplc="04090019" w:tentative="1">
-      <w:start w:val="1"/>
-      <w:numFmt w:val="lowerLetter"/>
-      <w:lvlText w:val="%2."/>
-      <w:lvlJc w:val="left"/>
-      <w:pPr>
-        <w:ind w:left="1440" w:hanging="360"/>
-      </w:pPr>
-    </w:lvl>
-    <w:lvl w:ilvl="2" w:tplc="0409001B" w:tentative="1">
-      <w:start w:val="1"/>
-      <w:numFmt w:val="lowerRoman"/>
-      <w:lvlText w:val="%3."/>
-      <w:lvlJc w:val="right"/>
-      <w:pPr>
-        <w:ind w:left="2160" w:hanging="180"/>
-      </w:pPr>
-    </w:lvl>
-    <w:lvl w:ilvl="3" w:tplc="0409000F" w:tentative="1">
-      <w:start w:val="1"/>
-      <w:numFmt w:val="decimal"/>
-      <w:lvlText w:val="%4."/>
-      <w:lvlJc w:val="left"/>
-      <w:pPr>
-        <w:ind w:left="2880" w:hanging="360"/>
-      </w:pPr>
-    </w:lvl>
-    <w:lvl w:ilvl="4" w:tplc="04090019" w:tentative="1">
-      <w:start w:val="1"/>
-      <w:numFmt w:val="lowerLetter"/>
-      <w:lvlText w:val="%5."/>
-      <w:lvlJc w:val="left"/>
-      <w:pPr>
-        <w:ind w:left="3600" w:hanging="360"/>
-      </w:pPr>
-    </w:lvl>
-    <w:lvl w:ilvl="5" w:tplc="0409001B" w:tentative="1">
-      <w:start w:val="1"/>
-      <w:numFmt w:val="lowerRoman"/>
-      <w:lvlText w:val="%6."/>
-      <w:lvlJc w:val="right"/>
-      <w:pPr>
-        <w:ind w:left="4320" w:hanging="180"/>
-      </w:pPr>
-    </w:lvl>
-    <w:lvl w:ilvl="6" w:tplc="0409000F" w:tentative="1">
-      <w:start w:val="1"/>
-      <w:numFmt w:val="decimal"/>
-      <w:lvlText w:val="%7."/>
-      <w:lvlJc w:val="left"/>
-      <w:pPr>
-        <w:ind w:left="5040" w:hanging="360"/>
-      </w:pPr>
-    </w:lvl>
-    <w:lvl w:ilvl="7" w:tplc="04090019" w:tentative="1">
-      <w:start w:val="1"/>
-      <w:numFmt w:val="lowerLetter"/>
-      <w:lvlText w:val="%8."/>
-      <w:lvlJc w:val="left"/>
-      <w:pPr>
-        <w:ind w:left="5760" w:hanging="360"/>
-      </w:pPr>
-    </w:lvl>
-    <w:lvl w:ilvl="8" w:tplc="0409001B" w:tentative="1">
-      <w:start w:val="1"/>
-      <w:numFmt w:val="lowerRoman"/>
-      <w:lvlText w:val="%9."/>
-      <w:lvlJc w:val="right"/>
-      <w:pPr>
-        <w:ind w:left="6480" w:hanging="180"/>
-      </w:pPr>
-    </w:lvl>
-  </w:abstractNum>
-  <w:abstractNum w:abstractNumId="3" w15:restartNumberingAfterBreak="0">
-    <w:nsid w:val="6A877EF5"/>
-    <w:multiLevelType w:val="hybridMultilevel"/>
-    <w:tmpl w:val="895E6818"/>
+    <w:tmpl w:val="53C4D90C"/>
     <w:lvl w:ilvl="0" w:tplc="04090001">
       <w:start w:val="1"/>
       <w:numFmt w:val="bullet"/>
@@ -9005,14 +9474,100 @@
       </w:rPr>
     </w:lvl>
   </w:abstractNum>
-  <w:abstractNum w:abstractNumId="4" w15:restartNumberingAfterBreak="0">
-    <w:nsid w:val="7A421170"/>
+  <w:abstractNum w:abstractNumId="2" w15:restartNumberingAfterBreak="0">
+    <w:nsid w:val="27BA381C"/>
     <w:multiLevelType w:val="hybridMultilevel"/>
-    <w:tmpl w:val="B1663B76"/>
-    <w:lvl w:ilvl="0" w:tplc="04090011">
+    <w:tmpl w:val="1AFC825E"/>
+    <w:lvl w:ilvl="0" w:tplc="FFFFFFFF">
       <w:start w:val="1"/>
       <w:numFmt w:val="decimal"/>
       <w:lvlText w:val="%1)"/>
+      <w:lvlJc w:val="left"/>
+      <w:pPr>
+        <w:ind w:left="720" w:hanging="360"/>
+      </w:pPr>
+    </w:lvl>
+    <w:lvl w:ilvl="1" w:tplc="FFFFFFFF" w:tentative="1">
+      <w:start w:val="1"/>
+      <w:numFmt w:val="lowerLetter"/>
+      <w:lvlText w:val="%2."/>
+      <w:lvlJc w:val="left"/>
+      <w:pPr>
+        <w:ind w:left="1440" w:hanging="360"/>
+      </w:pPr>
+    </w:lvl>
+    <w:lvl w:ilvl="2" w:tplc="FFFFFFFF" w:tentative="1">
+      <w:start w:val="1"/>
+      <w:numFmt w:val="lowerRoman"/>
+      <w:lvlText w:val="%3."/>
+      <w:lvlJc w:val="right"/>
+      <w:pPr>
+        <w:ind w:left="2160" w:hanging="180"/>
+      </w:pPr>
+    </w:lvl>
+    <w:lvl w:ilvl="3" w:tplc="FFFFFFFF" w:tentative="1">
+      <w:start w:val="1"/>
+      <w:numFmt w:val="decimal"/>
+      <w:lvlText w:val="%4."/>
+      <w:lvlJc w:val="left"/>
+      <w:pPr>
+        <w:ind w:left="2880" w:hanging="360"/>
+      </w:pPr>
+    </w:lvl>
+    <w:lvl w:ilvl="4" w:tplc="FFFFFFFF" w:tentative="1">
+      <w:start w:val="1"/>
+      <w:numFmt w:val="lowerLetter"/>
+      <w:lvlText w:val="%5."/>
+      <w:lvlJc w:val="left"/>
+      <w:pPr>
+        <w:ind w:left="3600" w:hanging="360"/>
+      </w:pPr>
+    </w:lvl>
+    <w:lvl w:ilvl="5" w:tplc="FFFFFFFF" w:tentative="1">
+      <w:start w:val="1"/>
+      <w:numFmt w:val="lowerRoman"/>
+      <w:lvlText w:val="%6."/>
+      <w:lvlJc w:val="right"/>
+      <w:pPr>
+        <w:ind w:left="4320" w:hanging="180"/>
+      </w:pPr>
+    </w:lvl>
+    <w:lvl w:ilvl="6" w:tplc="FFFFFFFF" w:tentative="1">
+      <w:start w:val="1"/>
+      <w:numFmt w:val="decimal"/>
+      <w:lvlText w:val="%7."/>
+      <w:lvlJc w:val="left"/>
+      <w:pPr>
+        <w:ind w:left="5040" w:hanging="360"/>
+      </w:pPr>
+    </w:lvl>
+    <w:lvl w:ilvl="7" w:tplc="FFFFFFFF" w:tentative="1">
+      <w:start w:val="1"/>
+      <w:numFmt w:val="lowerLetter"/>
+      <w:lvlText w:val="%8."/>
+      <w:lvlJc w:val="left"/>
+      <w:pPr>
+        <w:ind w:left="5760" w:hanging="360"/>
+      </w:pPr>
+    </w:lvl>
+    <w:lvl w:ilvl="8" w:tplc="FFFFFFFF" w:tentative="1">
+      <w:start w:val="1"/>
+      <w:numFmt w:val="lowerRoman"/>
+      <w:lvlText w:val="%9."/>
+      <w:lvlJc w:val="right"/>
+      <w:pPr>
+        <w:ind w:left="6480" w:hanging="180"/>
+      </w:pPr>
+    </w:lvl>
+  </w:abstractNum>
+  <w:abstractNum w:abstractNumId="3" w15:restartNumberingAfterBreak="0">
+    <w:nsid w:val="2E605870"/>
+    <w:multiLevelType w:val="hybridMultilevel"/>
+    <w:tmpl w:val="2E7482A6"/>
+    <w:lvl w:ilvl="0" w:tplc="0409000F">
+      <w:start w:val="1"/>
+      <w:numFmt w:val="decimal"/>
+      <w:lvlText w:val="%1."/>
       <w:lvlJc w:val="left"/>
       <w:pPr>
         <w:ind w:left="720" w:hanging="360"/>
@@ -9091,20 +9646,427 @@
       </w:pPr>
     </w:lvl>
   </w:abstractNum>
+  <w:abstractNum w:abstractNumId="4" w15:restartNumberingAfterBreak="0">
+    <w:nsid w:val="551B2D75"/>
+    <w:multiLevelType w:val="hybridMultilevel"/>
+    <w:tmpl w:val="D4AECA56"/>
+    <w:lvl w:ilvl="0" w:tplc="0409000F">
+      <w:start w:val="1"/>
+      <w:numFmt w:val="decimal"/>
+      <w:lvlText w:val="%1."/>
+      <w:lvlJc w:val="left"/>
+      <w:pPr>
+        <w:ind w:left="720" w:hanging="360"/>
+      </w:pPr>
+    </w:lvl>
+    <w:lvl w:ilvl="1" w:tplc="04090019" w:tentative="1">
+      <w:start w:val="1"/>
+      <w:numFmt w:val="lowerLetter"/>
+      <w:lvlText w:val="%2."/>
+      <w:lvlJc w:val="left"/>
+      <w:pPr>
+        <w:ind w:left="1440" w:hanging="360"/>
+      </w:pPr>
+    </w:lvl>
+    <w:lvl w:ilvl="2" w:tplc="0409001B" w:tentative="1">
+      <w:start w:val="1"/>
+      <w:numFmt w:val="lowerRoman"/>
+      <w:lvlText w:val="%3."/>
+      <w:lvlJc w:val="right"/>
+      <w:pPr>
+        <w:ind w:left="2160" w:hanging="180"/>
+      </w:pPr>
+    </w:lvl>
+    <w:lvl w:ilvl="3" w:tplc="0409000F" w:tentative="1">
+      <w:start w:val="1"/>
+      <w:numFmt w:val="decimal"/>
+      <w:lvlText w:val="%4."/>
+      <w:lvlJc w:val="left"/>
+      <w:pPr>
+        <w:ind w:left="2880" w:hanging="360"/>
+      </w:pPr>
+    </w:lvl>
+    <w:lvl w:ilvl="4" w:tplc="04090019" w:tentative="1">
+      <w:start w:val="1"/>
+      <w:numFmt w:val="lowerLetter"/>
+      <w:lvlText w:val="%5."/>
+      <w:lvlJc w:val="left"/>
+      <w:pPr>
+        <w:ind w:left="3600" w:hanging="360"/>
+      </w:pPr>
+    </w:lvl>
+    <w:lvl w:ilvl="5" w:tplc="0409001B" w:tentative="1">
+      <w:start w:val="1"/>
+      <w:numFmt w:val="lowerRoman"/>
+      <w:lvlText w:val="%6."/>
+      <w:lvlJc w:val="right"/>
+      <w:pPr>
+        <w:ind w:left="4320" w:hanging="180"/>
+      </w:pPr>
+    </w:lvl>
+    <w:lvl w:ilvl="6" w:tplc="0409000F" w:tentative="1">
+      <w:start w:val="1"/>
+      <w:numFmt w:val="decimal"/>
+      <w:lvlText w:val="%7."/>
+      <w:lvlJc w:val="left"/>
+      <w:pPr>
+        <w:ind w:left="5040" w:hanging="360"/>
+      </w:pPr>
+    </w:lvl>
+    <w:lvl w:ilvl="7" w:tplc="04090019" w:tentative="1">
+      <w:start w:val="1"/>
+      <w:numFmt w:val="lowerLetter"/>
+      <w:lvlText w:val="%8."/>
+      <w:lvlJc w:val="left"/>
+      <w:pPr>
+        <w:ind w:left="5760" w:hanging="360"/>
+      </w:pPr>
+    </w:lvl>
+    <w:lvl w:ilvl="8" w:tplc="0409001B" w:tentative="1">
+      <w:start w:val="1"/>
+      <w:numFmt w:val="lowerRoman"/>
+      <w:lvlText w:val="%9."/>
+      <w:lvlJc w:val="right"/>
+      <w:pPr>
+        <w:ind w:left="6480" w:hanging="180"/>
+      </w:pPr>
+    </w:lvl>
+  </w:abstractNum>
+  <w:abstractNum w:abstractNumId="5" w15:restartNumberingAfterBreak="0">
+    <w:nsid w:val="6A877EF5"/>
+    <w:multiLevelType w:val="hybridMultilevel"/>
+    <w:tmpl w:val="895E6818"/>
+    <w:lvl w:ilvl="0" w:tplc="04090001">
+      <w:start w:val="1"/>
+      <w:numFmt w:val="bullet"/>
+      <w:lvlText w:val=""/>
+      <w:lvlJc w:val="left"/>
+      <w:pPr>
+        <w:ind w:left="720" w:hanging="360"/>
+      </w:pPr>
+      <w:rPr>
+        <w:rFonts w:ascii="Symbol" w:hAnsi="Symbol" w:hint="default"/>
+      </w:rPr>
+    </w:lvl>
+    <w:lvl w:ilvl="1" w:tplc="04090003" w:tentative="1">
+      <w:start w:val="1"/>
+      <w:numFmt w:val="bullet"/>
+      <w:lvlText w:val="o"/>
+      <w:lvlJc w:val="left"/>
+      <w:pPr>
+        <w:ind w:left="1440" w:hanging="360"/>
+      </w:pPr>
+      <w:rPr>
+        <w:rFonts w:ascii="Courier New" w:hAnsi="Courier New" w:cs="Courier New" w:hint="default"/>
+      </w:rPr>
+    </w:lvl>
+    <w:lvl w:ilvl="2" w:tplc="04090005" w:tentative="1">
+      <w:start w:val="1"/>
+      <w:numFmt w:val="bullet"/>
+      <w:lvlText w:val=""/>
+      <w:lvlJc w:val="left"/>
+      <w:pPr>
+        <w:ind w:left="2160" w:hanging="360"/>
+      </w:pPr>
+      <w:rPr>
+        <w:rFonts w:ascii="Wingdings" w:hAnsi="Wingdings" w:hint="default"/>
+      </w:rPr>
+    </w:lvl>
+    <w:lvl w:ilvl="3" w:tplc="04090001" w:tentative="1">
+      <w:start w:val="1"/>
+      <w:numFmt w:val="bullet"/>
+      <w:lvlText w:val=""/>
+      <w:lvlJc w:val="left"/>
+      <w:pPr>
+        <w:ind w:left="2880" w:hanging="360"/>
+      </w:pPr>
+      <w:rPr>
+        <w:rFonts w:ascii="Symbol" w:hAnsi="Symbol" w:hint="default"/>
+      </w:rPr>
+    </w:lvl>
+    <w:lvl w:ilvl="4" w:tplc="04090003" w:tentative="1">
+      <w:start w:val="1"/>
+      <w:numFmt w:val="bullet"/>
+      <w:lvlText w:val="o"/>
+      <w:lvlJc w:val="left"/>
+      <w:pPr>
+        <w:ind w:left="3600" w:hanging="360"/>
+      </w:pPr>
+      <w:rPr>
+        <w:rFonts w:ascii="Courier New" w:hAnsi="Courier New" w:cs="Courier New" w:hint="default"/>
+      </w:rPr>
+    </w:lvl>
+    <w:lvl w:ilvl="5" w:tplc="04090005" w:tentative="1">
+      <w:start w:val="1"/>
+      <w:numFmt w:val="bullet"/>
+      <w:lvlText w:val=""/>
+      <w:lvlJc w:val="left"/>
+      <w:pPr>
+        <w:ind w:left="4320" w:hanging="360"/>
+      </w:pPr>
+      <w:rPr>
+        <w:rFonts w:ascii="Wingdings" w:hAnsi="Wingdings" w:hint="default"/>
+      </w:rPr>
+    </w:lvl>
+    <w:lvl w:ilvl="6" w:tplc="04090001" w:tentative="1">
+      <w:start w:val="1"/>
+      <w:numFmt w:val="bullet"/>
+      <w:lvlText w:val=""/>
+      <w:lvlJc w:val="left"/>
+      <w:pPr>
+        <w:ind w:left="5040" w:hanging="360"/>
+      </w:pPr>
+      <w:rPr>
+        <w:rFonts w:ascii="Symbol" w:hAnsi="Symbol" w:hint="default"/>
+      </w:rPr>
+    </w:lvl>
+    <w:lvl w:ilvl="7" w:tplc="04090003" w:tentative="1">
+      <w:start w:val="1"/>
+      <w:numFmt w:val="bullet"/>
+      <w:lvlText w:val="o"/>
+      <w:lvlJc w:val="left"/>
+      <w:pPr>
+        <w:ind w:left="5760" w:hanging="360"/>
+      </w:pPr>
+      <w:rPr>
+        <w:rFonts w:ascii="Courier New" w:hAnsi="Courier New" w:cs="Courier New" w:hint="default"/>
+      </w:rPr>
+    </w:lvl>
+    <w:lvl w:ilvl="8" w:tplc="04090005" w:tentative="1">
+      <w:start w:val="1"/>
+      <w:numFmt w:val="bullet"/>
+      <w:lvlText w:val=""/>
+      <w:lvlJc w:val="left"/>
+      <w:pPr>
+        <w:ind w:left="6480" w:hanging="360"/>
+      </w:pPr>
+      <w:rPr>
+        <w:rFonts w:ascii="Wingdings" w:hAnsi="Wingdings" w:hint="default"/>
+      </w:rPr>
+    </w:lvl>
+  </w:abstractNum>
+  <w:abstractNum w:abstractNumId="6" w15:restartNumberingAfterBreak="0">
+    <w:nsid w:val="76BD0335"/>
+    <w:multiLevelType w:val="hybridMultilevel"/>
+    <w:tmpl w:val="5ADAB53A"/>
+    <w:lvl w:ilvl="0" w:tplc="04090001">
+      <w:start w:val="1"/>
+      <w:numFmt w:val="bullet"/>
+      <w:lvlText w:val=""/>
+      <w:lvlJc w:val="left"/>
+      <w:pPr>
+        <w:ind w:left="720" w:hanging="360"/>
+      </w:pPr>
+      <w:rPr>
+        <w:rFonts w:ascii="Symbol" w:hAnsi="Symbol" w:hint="default"/>
+      </w:rPr>
+    </w:lvl>
+    <w:lvl w:ilvl="1" w:tplc="04090003" w:tentative="1">
+      <w:start w:val="1"/>
+      <w:numFmt w:val="bullet"/>
+      <w:lvlText w:val="o"/>
+      <w:lvlJc w:val="left"/>
+      <w:pPr>
+        <w:ind w:left="1440" w:hanging="360"/>
+      </w:pPr>
+      <w:rPr>
+        <w:rFonts w:ascii="Courier New" w:hAnsi="Courier New" w:cs="Courier New" w:hint="default"/>
+      </w:rPr>
+    </w:lvl>
+    <w:lvl w:ilvl="2" w:tplc="04090005" w:tentative="1">
+      <w:start w:val="1"/>
+      <w:numFmt w:val="bullet"/>
+      <w:lvlText w:val=""/>
+      <w:lvlJc w:val="left"/>
+      <w:pPr>
+        <w:ind w:left="2160" w:hanging="360"/>
+      </w:pPr>
+      <w:rPr>
+        <w:rFonts w:ascii="Wingdings" w:hAnsi="Wingdings" w:hint="default"/>
+      </w:rPr>
+    </w:lvl>
+    <w:lvl w:ilvl="3" w:tplc="04090001" w:tentative="1">
+      <w:start w:val="1"/>
+      <w:numFmt w:val="bullet"/>
+      <w:lvlText w:val=""/>
+      <w:lvlJc w:val="left"/>
+      <w:pPr>
+        <w:ind w:left="2880" w:hanging="360"/>
+      </w:pPr>
+      <w:rPr>
+        <w:rFonts w:ascii="Symbol" w:hAnsi="Symbol" w:hint="default"/>
+      </w:rPr>
+    </w:lvl>
+    <w:lvl w:ilvl="4" w:tplc="04090003" w:tentative="1">
+      <w:start w:val="1"/>
+      <w:numFmt w:val="bullet"/>
+      <w:lvlText w:val="o"/>
+      <w:lvlJc w:val="left"/>
+      <w:pPr>
+        <w:ind w:left="3600" w:hanging="360"/>
+      </w:pPr>
+      <w:rPr>
+        <w:rFonts w:ascii="Courier New" w:hAnsi="Courier New" w:cs="Courier New" w:hint="default"/>
+      </w:rPr>
+    </w:lvl>
+    <w:lvl w:ilvl="5" w:tplc="04090005" w:tentative="1">
+      <w:start w:val="1"/>
+      <w:numFmt w:val="bullet"/>
+      <w:lvlText w:val=""/>
+      <w:lvlJc w:val="left"/>
+      <w:pPr>
+        <w:ind w:left="4320" w:hanging="360"/>
+      </w:pPr>
+      <w:rPr>
+        <w:rFonts w:ascii="Wingdings" w:hAnsi="Wingdings" w:hint="default"/>
+      </w:rPr>
+    </w:lvl>
+    <w:lvl w:ilvl="6" w:tplc="04090001" w:tentative="1">
+      <w:start w:val="1"/>
+      <w:numFmt w:val="bullet"/>
+      <w:lvlText w:val=""/>
+      <w:lvlJc w:val="left"/>
+      <w:pPr>
+        <w:ind w:left="5040" w:hanging="360"/>
+      </w:pPr>
+      <w:rPr>
+        <w:rFonts w:ascii="Symbol" w:hAnsi="Symbol" w:hint="default"/>
+      </w:rPr>
+    </w:lvl>
+    <w:lvl w:ilvl="7" w:tplc="04090003" w:tentative="1">
+      <w:start w:val="1"/>
+      <w:numFmt w:val="bullet"/>
+      <w:lvlText w:val="o"/>
+      <w:lvlJc w:val="left"/>
+      <w:pPr>
+        <w:ind w:left="5760" w:hanging="360"/>
+      </w:pPr>
+      <w:rPr>
+        <w:rFonts w:ascii="Courier New" w:hAnsi="Courier New" w:cs="Courier New" w:hint="default"/>
+      </w:rPr>
+    </w:lvl>
+    <w:lvl w:ilvl="8" w:tplc="04090005" w:tentative="1">
+      <w:start w:val="1"/>
+      <w:numFmt w:val="bullet"/>
+      <w:lvlText w:val=""/>
+      <w:lvlJc w:val="left"/>
+      <w:pPr>
+        <w:ind w:left="6480" w:hanging="360"/>
+      </w:pPr>
+      <w:rPr>
+        <w:rFonts w:ascii="Wingdings" w:hAnsi="Wingdings" w:hint="default"/>
+      </w:rPr>
+    </w:lvl>
+  </w:abstractNum>
+  <w:abstractNum w:abstractNumId="7" w15:restartNumberingAfterBreak="0">
+    <w:nsid w:val="7A421170"/>
+    <w:multiLevelType w:val="hybridMultilevel"/>
+    <w:tmpl w:val="241C970C"/>
+    <w:lvl w:ilvl="0" w:tplc="04090011">
+      <w:start w:val="1"/>
+      <w:numFmt w:val="decimal"/>
+      <w:lvlText w:val="%1)"/>
+      <w:lvlJc w:val="left"/>
+      <w:pPr>
+        <w:ind w:left="720" w:hanging="360"/>
+      </w:pPr>
+    </w:lvl>
+    <w:lvl w:ilvl="1" w:tplc="04090019" w:tentative="1">
+      <w:start w:val="1"/>
+      <w:numFmt w:val="lowerLetter"/>
+      <w:lvlText w:val="%2."/>
+      <w:lvlJc w:val="left"/>
+      <w:pPr>
+        <w:ind w:left="1440" w:hanging="360"/>
+      </w:pPr>
+    </w:lvl>
+    <w:lvl w:ilvl="2" w:tplc="0409001B" w:tentative="1">
+      <w:start w:val="1"/>
+      <w:numFmt w:val="lowerRoman"/>
+      <w:lvlText w:val="%3."/>
+      <w:lvlJc w:val="right"/>
+      <w:pPr>
+        <w:ind w:left="2160" w:hanging="180"/>
+      </w:pPr>
+    </w:lvl>
+    <w:lvl w:ilvl="3" w:tplc="0409000F" w:tentative="1">
+      <w:start w:val="1"/>
+      <w:numFmt w:val="decimal"/>
+      <w:lvlText w:val="%4."/>
+      <w:lvlJc w:val="left"/>
+      <w:pPr>
+        <w:ind w:left="2880" w:hanging="360"/>
+      </w:pPr>
+    </w:lvl>
+    <w:lvl w:ilvl="4" w:tplc="04090019" w:tentative="1">
+      <w:start w:val="1"/>
+      <w:numFmt w:val="lowerLetter"/>
+      <w:lvlText w:val="%5."/>
+      <w:lvlJc w:val="left"/>
+      <w:pPr>
+        <w:ind w:left="3600" w:hanging="360"/>
+      </w:pPr>
+    </w:lvl>
+    <w:lvl w:ilvl="5" w:tplc="0409001B" w:tentative="1">
+      <w:start w:val="1"/>
+      <w:numFmt w:val="lowerRoman"/>
+      <w:lvlText w:val="%6."/>
+      <w:lvlJc w:val="right"/>
+      <w:pPr>
+        <w:ind w:left="4320" w:hanging="180"/>
+      </w:pPr>
+    </w:lvl>
+    <w:lvl w:ilvl="6" w:tplc="0409000F" w:tentative="1">
+      <w:start w:val="1"/>
+      <w:numFmt w:val="decimal"/>
+      <w:lvlText w:val="%7."/>
+      <w:lvlJc w:val="left"/>
+      <w:pPr>
+        <w:ind w:left="5040" w:hanging="360"/>
+      </w:pPr>
+    </w:lvl>
+    <w:lvl w:ilvl="7" w:tplc="04090019" w:tentative="1">
+      <w:start w:val="1"/>
+      <w:numFmt w:val="lowerLetter"/>
+      <w:lvlText w:val="%8."/>
+      <w:lvlJc w:val="left"/>
+      <w:pPr>
+        <w:ind w:left="5760" w:hanging="360"/>
+      </w:pPr>
+    </w:lvl>
+    <w:lvl w:ilvl="8" w:tplc="0409001B" w:tentative="1">
+      <w:start w:val="1"/>
+      <w:numFmt w:val="lowerRoman"/>
+      <w:lvlText w:val="%9."/>
+      <w:lvlJc w:val="right"/>
+      <w:pPr>
+        <w:ind w:left="6480" w:hanging="180"/>
+      </w:pPr>
+    </w:lvl>
+  </w:abstractNum>
   <w:num w:numId="1" w16cid:durableId="904726805">
-    <w:abstractNumId w:val="1"/>
+    <w:abstractNumId w:val="3"/>
   </w:num>
   <w:num w:numId="2" w16cid:durableId="1414861806">
-    <w:abstractNumId w:val="2"/>
+    <w:abstractNumId w:val="4"/>
   </w:num>
   <w:num w:numId="3" w16cid:durableId="1692876998">
     <w:abstractNumId w:val="0"/>
   </w:num>
   <w:num w:numId="4" w16cid:durableId="461729145">
-    <w:abstractNumId w:val="4"/>
+    <w:abstractNumId w:val="7"/>
   </w:num>
   <w:num w:numId="5" w16cid:durableId="2045709351">
-    <w:abstractNumId w:val="3"/>
+    <w:abstractNumId w:val="5"/>
+  </w:num>
+  <w:num w:numId="6" w16cid:durableId="773747031">
+    <w:abstractNumId w:val="6"/>
+  </w:num>
+  <w:num w:numId="7" w16cid:durableId="1232428665">
+    <w:abstractNumId w:val="1"/>
+  </w:num>
+  <w:num w:numId="8" w16cid:durableId="1508523692">
+    <w:abstractNumId w:val="2"/>
   </w:num>
 </w:numbering>
 </file>
@@ -9510,6 +10472,27 @@
     <w:name w:val="Normal"/>
     <w:qFormat/>
   </w:style>
+  <w:style w:type="paragraph" w:styleId="Heading1">
+    <w:name w:val="heading 1"/>
+    <w:basedOn w:val="Normal"/>
+    <w:next w:val="Normal"/>
+    <w:link w:val="Heading1Char"/>
+    <w:uiPriority w:val="9"/>
+    <w:qFormat/>
+    <w:rsid w:val="0046240D"/>
+    <w:pPr>
+      <w:keepNext/>
+      <w:keepLines/>
+      <w:spacing w:before="240" w:after="0"/>
+      <w:outlineLvl w:val="0"/>
+    </w:pPr>
+    <w:rPr>
+      <w:rFonts w:asciiTheme="majorHAnsi" w:eastAsiaTheme="majorEastAsia" w:hAnsiTheme="majorHAnsi" w:cstheme="majorBidi"/>
+      <w:color w:val="2F5496" w:themeColor="accent1" w:themeShade="BF"/>
+      <w:sz w:val="32"/>
+      <w:szCs w:val="32"/>
+    </w:rPr>
+  </w:style>
   <w:style w:type="paragraph" w:styleId="Heading2">
     <w:name w:val="heading 2"/>
     <w:basedOn w:val="Normal"/>
@@ -9671,6 +10654,38 @@
       <w:iCs/>
       <w:color w:val="2F5496" w:themeColor="accent1" w:themeShade="BF"/>
     </w:rPr>
+  </w:style>
+  <w:style w:type="character" w:customStyle="1" w:styleId="Heading1Char">
+    <w:name w:val="Heading 1 Char"/>
+    <w:basedOn w:val="DefaultParagraphFont"/>
+    <w:link w:val="Heading1"/>
+    <w:uiPriority w:val="9"/>
+    <w:rsid w:val="0046240D"/>
+    <w:rPr>
+      <w:rFonts w:asciiTheme="majorHAnsi" w:eastAsiaTheme="majorEastAsia" w:hAnsiTheme="majorHAnsi" w:cstheme="majorBidi"/>
+      <w:color w:val="2F5496" w:themeColor="accent1" w:themeShade="BF"/>
+      <w:sz w:val="32"/>
+      <w:szCs w:val="32"/>
+    </w:rPr>
+  </w:style>
+  <w:style w:type="table" w:styleId="TableGrid">
+    <w:name w:val="Table Grid"/>
+    <w:basedOn w:val="TableNormal"/>
+    <w:uiPriority w:val="39"/>
+    <w:rsid w:val="0027513C"/>
+    <w:pPr>
+      <w:spacing w:after="0" w:line="240" w:lineRule="auto"/>
+    </w:pPr>
+    <w:tblPr>
+      <w:tblBorders>
+        <w:top w:val="single" w:sz="4" w:space="0" w:color="auto"/>
+        <w:left w:val="single" w:sz="4" w:space="0" w:color="auto"/>
+        <w:bottom w:val="single" w:sz="4" w:space="0" w:color="auto"/>
+        <w:right w:val="single" w:sz="4" w:space="0" w:color="auto"/>
+        <w:insideH w:val="single" w:sz="4" w:space="0" w:color="auto"/>
+        <w:insideV w:val="single" w:sz="4" w:space="0" w:color="auto"/>
+      </w:tblBorders>
+    </w:tblPr>
   </w:style>
 </w:styles>
 </file>

</xml_diff>

<commit_message>
Addition of fiels and primary-foreign key relationship
</commit_message>
<xml_diff>
--- a/db_Document/Data_Dictionary.docx
+++ b/db_Document/Data_Dictionary.docx
@@ -90,60 +90,18 @@
     <w:p/>
     <w:p>
       <w:r>
-        <w:t xml:space="preserve">First thing we need to do check how many </w:t>
-      </w:r>
-      <w:proofErr w:type="gramStart"/>
-      <w:r>
-        <w:t>no</w:t>
-      </w:r>
-      <w:proofErr w:type="gramEnd"/>
-      <w:r>
-        <w:t xml:space="preserve"> of domains and data element we need to create </w:t>
-      </w:r>
-    </w:p>
-    <w:p>
-      <w:r>
-        <w:t xml:space="preserve">We will create 5 Domain and 5 Data </w:t>
-      </w:r>
-      <w:proofErr w:type="gramStart"/>
-      <w:r>
-        <w:t>element</w:t>
-      </w:r>
-      <w:proofErr w:type="gramEnd"/>
-      <w:r>
-        <w:t xml:space="preserve"> </w:t>
-      </w:r>
-    </w:p>
-    <w:p>
-      <w:proofErr w:type="spellStart"/>
-      <w:proofErr w:type="gramStart"/>
+        <w:t xml:space="preserve">First thing we need to do check how many no of domains and data element we need to create </w:t>
+      </w:r>
+    </w:p>
+    <w:p>
+      <w:r>
+        <w:t xml:space="preserve">We will create 5 Domain and 5 Data element </w:t>
+      </w:r>
+    </w:p>
+    <w:p>
       <w:r>
         <w:lastRenderedPageBreak/>
-        <w:t>Domaim</w:t>
-      </w:r>
-      <w:proofErr w:type="spellEnd"/>
-      <w:r>
-        <w:t>:-</w:t>
-      </w:r>
-      <w:proofErr w:type="gramEnd"/>
-      <w:r>
-        <w:t xml:space="preserve"> Technical Characteristic of any field or </w:t>
-      </w:r>
-      <w:proofErr w:type="spellStart"/>
-      <w:r>
-        <w:t>coloumn</w:t>
-      </w:r>
-      <w:proofErr w:type="spellEnd"/>
-      <w:r>
-        <w:t xml:space="preserve"> (</w:t>
-      </w:r>
-      <w:proofErr w:type="spellStart"/>
-      <w:r>
-        <w:t>Techninal</w:t>
-      </w:r>
-      <w:proofErr w:type="spellEnd"/>
-      <w:r>
-        <w:t xml:space="preserve"> Characteristic means Data type, Length)</w:t>
+        <w:t>Domaim:- Technical Characteristic of any field or coloumn (Techninal Characteristic means Data type, Length)</w:t>
       </w:r>
     </w:p>
     <w:p>
@@ -606,15 +564,7 @@
     </w:p>
     <w:p>
       <w:r>
-        <w:t xml:space="preserve">We can also give default value or Range of value while creating </w:t>
-      </w:r>
-      <w:proofErr w:type="gramStart"/>
-      <w:r>
-        <w:t>domain</w:t>
-      </w:r>
-      <w:proofErr w:type="gramEnd"/>
-      <w:r>
-        <w:t xml:space="preserve"> </w:t>
+        <w:t xml:space="preserve">We can also give default value or Range of value while creating domain </w:t>
       </w:r>
     </w:p>
     <w:p>
@@ -1108,13 +1058,8 @@
         <w:t>label</w:t>
       </w:r>
       <w:r>
-        <w:t xml:space="preserve"> that will be available to end </w:t>
-      </w:r>
-      <w:proofErr w:type="gramStart"/>
-      <w:r>
-        <w:t>users</w:t>
-      </w:r>
-      <w:proofErr w:type="gramEnd"/>
+        <w:t xml:space="preserve"> that will be available to end users</w:t>
+      </w:r>
     </w:p>
     <w:p>
       <w:pPr>
@@ -1336,25 +1281,12 @@
         </w:r>
       </w:fldSimple>
       <w:r>
-        <w:t xml:space="preserve"> Visible to End </w:t>
-      </w:r>
-      <w:proofErr w:type="gramStart"/>
-      <w:r>
-        <w:t>user</w:t>
-      </w:r>
-      <w:proofErr w:type="gramEnd"/>
-    </w:p>
-    <w:p>
-      <w:r>
-        <w:t xml:space="preserve">Save it and Activate </w:t>
-      </w:r>
-      <w:proofErr w:type="gramStart"/>
-      <w:r>
-        <w:t>it</w:t>
-      </w:r>
-      <w:proofErr w:type="gramEnd"/>
-      <w:r>
-        <w:t xml:space="preserve"> </w:t>
+        <w:t xml:space="preserve"> Visible to End user</w:t>
+      </w:r>
+    </w:p>
+    <w:p>
+      <w:r>
+        <w:t xml:space="preserve">Save it and Activate it </w:t>
       </w:r>
     </w:p>
     <w:p>
@@ -1785,25 +1717,12 @@
         <w:t>order number</w:t>
       </w:r>
       <w:r>
-        <w:t xml:space="preserve"> is uniquely identified a particular </w:t>
-      </w:r>
-      <w:proofErr w:type="gramStart"/>
-      <w:r>
-        <w:t>record</w:t>
-      </w:r>
-      <w:proofErr w:type="gramEnd"/>
-    </w:p>
-    <w:p>
-      <w:r>
-        <w:t xml:space="preserve">SAP will except table only if primary keys are at the top of the </w:t>
-      </w:r>
-      <w:proofErr w:type="gramStart"/>
-      <w:r>
-        <w:t>table</w:t>
-      </w:r>
-      <w:proofErr w:type="gramEnd"/>
-      <w:r>
-        <w:t xml:space="preserve"> </w:t>
+        <w:t xml:space="preserve"> is uniquely identified a particular record</w:t>
+      </w:r>
+    </w:p>
+    <w:p>
+      <w:r>
+        <w:t xml:space="preserve">SAP will except table only if primary keys are at the top of the table </w:t>
       </w:r>
     </w:p>
     <w:p>
@@ -1944,13 +1863,8 @@
         </w:r>
       </w:fldSimple>
       <w:r>
-        <w:t xml:space="preserve"> Primary key should always be at </w:t>
-      </w:r>
-      <w:proofErr w:type="gramStart"/>
-      <w:r>
-        <w:t>top</w:t>
-      </w:r>
-      <w:proofErr w:type="gramEnd"/>
+        <w:t xml:space="preserve"> Primary key should always be at top</w:t>
+      </w:r>
     </w:p>
     <w:p>
       <w:pPr>
@@ -2088,13 +2002,8 @@
         </w:r>
       </w:fldSimple>
       <w:r>
-        <w:t xml:space="preserve"> Go to technical </w:t>
-      </w:r>
-      <w:proofErr w:type="gramStart"/>
-      <w:r>
-        <w:t>Settings</w:t>
-      </w:r>
-      <w:proofErr w:type="gramEnd"/>
+        <w:t xml:space="preserve"> Go to technical Settings</w:t>
+      </w:r>
     </w:p>
     <w:p>
       <w:pPr>
@@ -2296,13 +2205,8 @@
         </w:r>
       </w:fldSimple>
       <w:r>
-        <w:t xml:space="preserve"> Asking for reference </w:t>
-      </w:r>
-      <w:proofErr w:type="gramStart"/>
-      <w:r>
-        <w:t>field</w:t>
-      </w:r>
-      <w:proofErr w:type="gramEnd"/>
+        <w:t xml:space="preserve"> Asking for reference field</w:t>
+      </w:r>
     </w:p>
     <w:p>
       <w:pPr>
@@ -2521,13 +2425,8 @@
         </w:r>
       </w:fldSimple>
       <w:r>
-        <w:t xml:space="preserve"> Check Syntax and Activate </w:t>
-      </w:r>
-      <w:proofErr w:type="gramStart"/>
-      <w:r>
-        <w:t>it</w:t>
-      </w:r>
-      <w:proofErr w:type="gramEnd"/>
+        <w:t xml:space="preserve"> Check Syntax and Activate it</w:t>
+      </w:r>
     </w:p>
     <w:p>
       <w:pPr>
@@ -2882,11 +2781,978 @@
       <w:r>
         <w:t xml:space="preserve"> Make sure table is </w:t>
       </w:r>
-      <w:proofErr w:type="gramStart"/>
-      <w:r>
-        <w:t>Activate</w:t>
-      </w:r>
-      <w:proofErr w:type="gramEnd"/>
+      <w:r>
+        <w:t>Activate.</w:t>
+      </w:r>
+    </w:p>
+    <w:p>
+      <w:pPr>
+        <w:pStyle w:val="Heading3"/>
+        <w:numPr>
+          <w:ilvl w:val="0"/>
+          <w:numId w:val="9"/>
+        </w:numPr>
+      </w:pPr>
+      <w:r>
+        <w:t xml:space="preserve">Composite key </w:t>
+      </w:r>
+    </w:p>
+    <w:p>
+      <w:pPr>
+        <w:keepNext/>
+      </w:pPr>
+      <w:r>
+        <w:rPr>
+          <w:noProof/>
+        </w:rPr>
+        <mc:AlternateContent>
+          <mc:Choice Requires="wps">
+            <w:drawing>
+              <wp:anchor distT="0" distB="0" distL="114300" distR="114300" simplePos="0" relativeHeight="251710464" behindDoc="0" locked="0" layoutInCell="1" allowOverlap="1" wp14:anchorId="183CF510" wp14:editId="0C7DB1CE">
+                <wp:simplePos x="0" y="0"/>
+                <wp:positionH relativeFrom="column">
+                  <wp:posOffset>1034143</wp:posOffset>
+                </wp:positionH>
+                <wp:positionV relativeFrom="paragraph">
+                  <wp:posOffset>804908</wp:posOffset>
+                </wp:positionV>
+                <wp:extent cx="179614" cy="266700"/>
+                <wp:effectExtent l="0" t="0" r="11430" b="19050"/>
+                <wp:wrapNone/>
+                <wp:docPr id="1557122152" name="Rectangle 1"/>
+                <wp:cNvGraphicFramePr/>
+                <a:graphic xmlns:a="http://schemas.openxmlformats.org/drawingml/2006/main">
+                  <a:graphicData uri="http://schemas.microsoft.com/office/word/2010/wordprocessingShape">
+                    <wps:wsp>
+                      <wps:cNvSpPr/>
+                      <wps:spPr>
+                        <a:xfrm>
+                          <a:off x="0" y="0"/>
+                          <a:ext cx="179614" cy="266700"/>
+                        </a:xfrm>
+                        <a:prstGeom prst="rect">
+                          <a:avLst/>
+                        </a:prstGeom>
+                        <a:noFill/>
+                        <a:ln>
+                          <a:solidFill>
+                            <a:srgbClr val="FF0000"/>
+                          </a:solidFill>
+                        </a:ln>
+                      </wps:spPr>
+                      <wps:style>
+                        <a:lnRef idx="2">
+                          <a:schemeClr val="accent1">
+                            <a:shade val="15000"/>
+                          </a:schemeClr>
+                        </a:lnRef>
+                        <a:fillRef idx="1">
+                          <a:schemeClr val="accent1"/>
+                        </a:fillRef>
+                        <a:effectRef idx="0">
+                          <a:schemeClr val="accent1"/>
+                        </a:effectRef>
+                        <a:fontRef idx="minor">
+                          <a:schemeClr val="lt1"/>
+                        </a:fontRef>
+                      </wps:style>
+                      <wps:bodyPr rot="0" spcFirstLastPara="0" vertOverflow="overflow" horzOverflow="overflow" vert="horz" wrap="square" lIns="91440" tIns="45720" rIns="91440" bIns="45720" numCol="1" spcCol="0" rtlCol="0" fromWordArt="0" anchor="ctr" anchorCtr="0" forceAA="0" compatLnSpc="1">
+                        <a:prstTxWarp prst="textNoShape">
+                          <a:avLst/>
+                        </a:prstTxWarp>
+                        <a:noAutofit/>
+                      </wps:bodyPr>
+                    </wps:wsp>
+                  </a:graphicData>
+                </a:graphic>
+              </wp:anchor>
+            </w:drawing>
+          </mc:Choice>
+          <mc:Fallback>
+            <w:pict>
+              <v:rect w14:anchorId="061E8E2C" id="Rectangle 1" o:spid="_x0000_s1026" style="position:absolute;margin-left:81.45pt;margin-top:63.4pt;width:14.15pt;height:21pt;z-index:251710464;visibility:visible;mso-wrap-style:square;mso-wrap-distance-left:9pt;mso-wrap-distance-top:0;mso-wrap-distance-right:9pt;mso-wrap-distance-bottom:0;mso-position-horizontal:absolute;mso-position-horizontal-relative:text;mso-position-vertical:absolute;mso-position-vertical-relative:text;v-text-anchor:middle" o:gfxdata="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" filled="f" strokecolor="red" strokeweight="1pt"/>
+            </w:pict>
+          </mc:Fallback>
+        </mc:AlternateContent>
+      </w:r>
+      <w:r>
+        <w:drawing>
+          <wp:inline distT="0" distB="0" distL="0" distR="0" wp14:anchorId="4D2F446F" wp14:editId="4D041CDD">
+            <wp:extent cx="5943600" cy="2120900"/>
+            <wp:effectExtent l="0" t="0" r="0" b="0"/>
+            <wp:docPr id="1580997796" name="Picture 1" descr="A screenshot of a computer&#10;&#10;Description automatically generated"/>
+            <wp:cNvGraphicFramePr>
+              <a:graphicFrameLocks xmlns:a="http://schemas.openxmlformats.org/drawingml/2006/main" noChangeAspect="1"/>
+            </wp:cNvGraphicFramePr>
+            <a:graphic xmlns:a="http://schemas.openxmlformats.org/drawingml/2006/main">
+              <a:graphicData uri="http://schemas.openxmlformats.org/drawingml/2006/picture">
+                <pic:pic xmlns:pic="http://schemas.openxmlformats.org/drawingml/2006/picture">
+                  <pic:nvPicPr>
+                    <pic:cNvPr id="1580997796" name="Picture 1" descr="A screenshot of a computer&#10;&#10;Description automatically generated"/>
+                    <pic:cNvPicPr/>
+                  </pic:nvPicPr>
+                  <pic:blipFill>
+                    <a:blip r:embed="rId34"/>
+                    <a:stretch>
+                      <a:fillRect/>
+                    </a:stretch>
+                  </pic:blipFill>
+                  <pic:spPr>
+                    <a:xfrm>
+                      <a:off x="0" y="0"/>
+                      <a:ext cx="5943600" cy="2120900"/>
+                    </a:xfrm>
+                    <a:prstGeom prst="rect">
+                      <a:avLst/>
+                    </a:prstGeom>
+                  </pic:spPr>
+                </pic:pic>
+              </a:graphicData>
+            </a:graphic>
+          </wp:inline>
+        </w:drawing>
+      </w:r>
+    </w:p>
+    <w:p>
+      <w:pPr>
+        <w:pStyle w:val="Caption"/>
+        <w:jc w:val="center"/>
+      </w:pPr>
+      <w:r>
+        <w:t xml:space="preserve">Figure </w:t>
+      </w:r>
+      <w:fldSimple w:instr=" SEQ Figure \* ARABIC ">
+        <w:r>
+          <w:rPr>
+            <w:noProof/>
+          </w:rPr>
+          <w:t>26</w:t>
+        </w:r>
+      </w:fldSimple>
+      <w:r>
+        <w:t xml:space="preserve"> Composite key creation for Item Table</w:t>
+      </w:r>
+    </w:p>
+    <w:p>
+      <w:r>
+        <w:t xml:space="preserve">Refer to link :- </w:t>
+      </w:r>
+      <w:hyperlink r:id="rId35" w:history="1">
+        <w:r>
+          <w:rPr>
+            <w:rStyle w:val="Hyperlink"/>
+          </w:rPr>
+          <w:t>Composite key creation</w:t>
+        </w:r>
+      </w:hyperlink>
+    </w:p>
+    <w:p>
+      <w:pPr>
+        <w:pStyle w:val="Heading3"/>
+        <w:numPr>
+          <w:ilvl w:val="0"/>
+          <w:numId w:val="9"/>
+        </w:numPr>
+      </w:pPr>
+      <w:r>
+        <w:t xml:space="preserve">Primary Foreign key relation ship </w:t>
+      </w:r>
+    </w:p>
+    <w:p>
+      <w:pPr>
+        <w:keepNext/>
+        <w:jc w:val="center"/>
+      </w:pPr>
+      <w:r>
+        <w:drawing>
+          <wp:inline distT="0" distB="0" distL="0" distR="0" wp14:anchorId="10C9BA7F" wp14:editId="360F4678">
+            <wp:extent cx="5943600" cy="1227455"/>
+            <wp:effectExtent l="0" t="0" r="0" b="0"/>
+            <wp:docPr id="1055919080" name="Picture 1" descr="A close-up of a computer screen&#10;&#10;Description automatically generated"/>
+            <wp:cNvGraphicFramePr>
+              <a:graphicFrameLocks xmlns:a="http://schemas.openxmlformats.org/drawingml/2006/main" noChangeAspect="1"/>
+            </wp:cNvGraphicFramePr>
+            <a:graphic xmlns:a="http://schemas.openxmlformats.org/drawingml/2006/main">
+              <a:graphicData uri="http://schemas.openxmlformats.org/drawingml/2006/picture">
+                <pic:pic xmlns:pic="http://schemas.openxmlformats.org/drawingml/2006/picture">
+                  <pic:nvPicPr>
+                    <pic:cNvPr id="1055919080" name="Picture 1" descr="A close-up of a computer screen&#10;&#10;Description automatically generated"/>
+                    <pic:cNvPicPr/>
+                  </pic:nvPicPr>
+                  <pic:blipFill>
+                    <a:blip r:embed="rId36"/>
+                    <a:stretch>
+                      <a:fillRect/>
+                    </a:stretch>
+                  </pic:blipFill>
+                  <pic:spPr>
+                    <a:xfrm>
+                      <a:off x="0" y="0"/>
+                      <a:ext cx="5943600" cy="1227455"/>
+                    </a:xfrm>
+                    <a:prstGeom prst="rect">
+                      <a:avLst/>
+                    </a:prstGeom>
+                  </pic:spPr>
+                </pic:pic>
+              </a:graphicData>
+            </a:graphic>
+          </wp:inline>
+        </w:drawing>
+      </w:r>
+    </w:p>
+    <w:p>
+      <w:pPr>
+        <w:pStyle w:val="Caption"/>
+        <w:jc w:val="center"/>
+      </w:pPr>
+      <w:r>
+        <w:t xml:space="preserve">Figure </w:t>
+      </w:r>
+      <w:fldSimple w:instr=" SEQ Figure \* ARABIC ">
+        <w:r>
+          <w:rPr>
+            <w:noProof/>
+          </w:rPr>
+          <w:t>27</w:t>
+        </w:r>
+      </w:fldSimple>
+      <w:r>
+        <w:t xml:space="preserve"> Primary Foreign Key Relation Ship</w:t>
+      </w:r>
+    </w:p>
+    <w:p>
+      <w:r>
+        <w:lastRenderedPageBreak/>
+        <w:t xml:space="preserve">Both the table are independent table so if we add data in item table there will no reference in header table it should not happen </w:t>
+      </w:r>
+    </w:p>
+    <w:p>
+      <w:r>
+        <w:rPr>
+          <w:highlight w:val="yellow"/>
+        </w:rPr>
+        <w:t>Header table is independent table and item table should be dependent table.</w:t>
+      </w:r>
+      <w:r>
+        <w:t xml:space="preserve"> </w:t>
+      </w:r>
+    </w:p>
+    <w:p>
+      <w:r>
+        <w:rPr>
+          <w:highlight w:val="yellow"/>
+        </w:rPr>
+        <w:t>Item table is foreign key table and Header table is primary key table that means Item level table should take reference from Header table</w:t>
+      </w:r>
+      <w:r>
+        <w:t>.</w:t>
+      </w:r>
+    </w:p>
+    <w:p>
+      <w:pPr>
+        <w:keepNext/>
+        <w:jc w:val="center"/>
+      </w:pPr>
+      <w:r>
+        <w:rPr>
+          <w:noProof/>
+        </w:rPr>
+        <mc:AlternateContent>
+          <mc:Choice Requires="wps">
+            <w:drawing>
+              <wp:anchor distT="0" distB="0" distL="114300" distR="114300" simplePos="0" relativeHeight="251714560" behindDoc="0" locked="0" layoutInCell="1" allowOverlap="1" wp14:anchorId="50FC3F80" wp14:editId="6C2388C6">
+                <wp:simplePos x="0" y="0"/>
+                <wp:positionH relativeFrom="column">
+                  <wp:posOffset>223157</wp:posOffset>
+                </wp:positionH>
+                <wp:positionV relativeFrom="paragraph">
+                  <wp:posOffset>995771</wp:posOffset>
+                </wp:positionV>
+                <wp:extent cx="2411186" cy="500743"/>
+                <wp:effectExtent l="0" t="57150" r="8255" b="33020"/>
+                <wp:wrapNone/>
+                <wp:docPr id="101849342" name="Straight Arrow Connector 6"/>
+                <wp:cNvGraphicFramePr/>
+                <a:graphic xmlns:a="http://schemas.openxmlformats.org/drawingml/2006/main">
+                  <a:graphicData uri="http://schemas.microsoft.com/office/word/2010/wordprocessingShape">
+                    <wps:wsp>
+                      <wps:cNvCnPr/>
+                      <wps:spPr>
+                        <a:xfrm flipV="1">
+                          <a:off x="0" y="0"/>
+                          <a:ext cx="2411186" cy="500743"/>
+                        </a:xfrm>
+                        <a:prstGeom prst="straightConnector1">
+                          <a:avLst/>
+                        </a:prstGeom>
+                        <a:ln>
+                          <a:solidFill>
+                            <a:srgbClr val="FF0000"/>
+                          </a:solidFill>
+                          <a:tailEnd type="triangle"/>
+                        </a:ln>
+                      </wps:spPr>
+                      <wps:style>
+                        <a:lnRef idx="1">
+                          <a:schemeClr val="accent1"/>
+                        </a:lnRef>
+                        <a:fillRef idx="0">
+                          <a:schemeClr val="accent1"/>
+                        </a:fillRef>
+                        <a:effectRef idx="0">
+                          <a:schemeClr val="accent1"/>
+                        </a:effectRef>
+                        <a:fontRef idx="minor">
+                          <a:schemeClr val="tx1"/>
+                        </a:fontRef>
+                      </wps:style>
+                      <wps:bodyPr/>
+                    </wps:wsp>
+                  </a:graphicData>
+                </a:graphic>
+              </wp:anchor>
+            </w:drawing>
+          </mc:Choice>
+          <mc:Fallback>
+            <w:pict>
+              <v:shapetype w14:anchorId="0149337E" id="_x0000_t32" coordsize="21600,21600" o:spt="32" o:oned="t" path="m,l21600,21600e" filled="f">
+                <v:path arrowok="t" fillok="f" o:connecttype="none"/>
+                <o:lock v:ext="edit" shapetype="t"/>
+              </v:shapetype>
+              <v:shape id="Straight Arrow Connector 6" o:spid="_x0000_s1026" type="#_x0000_t32" style="position:absolute;margin-left:17.55pt;margin-top:78.4pt;width:189.85pt;height:39.45pt;flip:y;z-index:251714560;visibility:visible;mso-wrap-style:square;mso-wrap-distance-left:9pt;mso-wrap-distance-top:0;mso-wrap-distance-right:9pt;mso-wrap-distance-bottom:0;mso-position-horizontal:absolute;mso-position-horizontal-relative:text;mso-position-vertical:absolute;mso-position-vertical-relative:text" o:gfxdata="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" strokecolor="red" strokeweight=".5pt">
+                <v:stroke endarrow="block" joinstyle="miter"/>
+              </v:shape>
+            </w:pict>
+          </mc:Fallback>
+        </mc:AlternateContent>
+      </w:r>
+      <w:r>
+        <w:rPr>
+          <w:noProof/>
+        </w:rPr>
+        <mc:AlternateContent>
+          <mc:Choice Requires="wps">
+            <w:drawing>
+              <wp:anchor distT="0" distB="0" distL="114300" distR="114300" simplePos="0" relativeHeight="251713536" behindDoc="0" locked="0" layoutInCell="1" allowOverlap="1" wp14:anchorId="129D97FE" wp14:editId="6F49352B">
+                <wp:simplePos x="0" y="0"/>
+                <wp:positionH relativeFrom="column">
+                  <wp:posOffset>2628900</wp:posOffset>
+                </wp:positionH>
+                <wp:positionV relativeFrom="paragraph">
+                  <wp:posOffset>941342</wp:posOffset>
+                </wp:positionV>
+                <wp:extent cx="195943" cy="201386"/>
+                <wp:effectExtent l="0" t="0" r="13970" b="27305"/>
+                <wp:wrapNone/>
+                <wp:docPr id="115473046" name="Rectangle 4"/>
+                <wp:cNvGraphicFramePr/>
+                <a:graphic xmlns:a="http://schemas.openxmlformats.org/drawingml/2006/main">
+                  <a:graphicData uri="http://schemas.microsoft.com/office/word/2010/wordprocessingShape">
+                    <wps:wsp>
+                      <wps:cNvSpPr/>
+                      <wps:spPr>
+                        <a:xfrm>
+                          <a:off x="0" y="0"/>
+                          <a:ext cx="195943" cy="201386"/>
+                        </a:xfrm>
+                        <a:prstGeom prst="rect">
+                          <a:avLst/>
+                        </a:prstGeom>
+                        <a:noFill/>
+                        <a:ln>
+                          <a:solidFill>
+                            <a:srgbClr val="FF0000"/>
+                          </a:solidFill>
+                        </a:ln>
+                      </wps:spPr>
+                      <wps:style>
+                        <a:lnRef idx="2">
+                          <a:schemeClr val="accent1">
+                            <a:shade val="15000"/>
+                          </a:schemeClr>
+                        </a:lnRef>
+                        <a:fillRef idx="1">
+                          <a:schemeClr val="accent1"/>
+                        </a:fillRef>
+                        <a:effectRef idx="0">
+                          <a:schemeClr val="accent1"/>
+                        </a:effectRef>
+                        <a:fontRef idx="minor">
+                          <a:schemeClr val="lt1"/>
+                        </a:fontRef>
+                      </wps:style>
+                      <wps:bodyPr rot="0" spcFirstLastPara="0" vertOverflow="overflow" horzOverflow="overflow" vert="horz" wrap="square" lIns="91440" tIns="45720" rIns="91440" bIns="45720" numCol="1" spcCol="0" rtlCol="0" fromWordArt="0" anchor="ctr" anchorCtr="0" forceAA="0" compatLnSpc="1">
+                        <a:prstTxWarp prst="textNoShape">
+                          <a:avLst/>
+                        </a:prstTxWarp>
+                        <a:noAutofit/>
+                      </wps:bodyPr>
+                    </wps:wsp>
+                  </a:graphicData>
+                </a:graphic>
+              </wp:anchor>
+            </w:drawing>
+          </mc:Choice>
+          <mc:Fallback>
+            <w:pict>
+              <v:rect w14:anchorId="743CF6A9" id="Rectangle 4" o:spid="_x0000_s1026" style="position:absolute;margin-left:207pt;margin-top:74.1pt;width:15.45pt;height:15.85pt;z-index:251713536;visibility:visible;mso-wrap-style:square;mso-wrap-distance-left:9pt;mso-wrap-distance-top:0;mso-wrap-distance-right:9pt;mso-wrap-distance-bottom:0;mso-position-horizontal:absolute;mso-position-horizontal-relative:text;mso-position-vertical:absolute;mso-position-vertical-relative:text;v-text-anchor:middle" o:gfxdata="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" filled="f" strokecolor="red" strokeweight="1pt"/>
+            </w:pict>
+          </mc:Fallback>
+        </mc:AlternateContent>
+      </w:r>
+      <w:r>
+        <w:rPr>
+          <w:noProof/>
+        </w:rPr>
+        <mc:AlternateContent>
+          <mc:Choice Requires="wps">
+            <w:drawing>
+              <wp:anchor distT="0" distB="0" distL="114300" distR="114300" simplePos="0" relativeHeight="251712512" behindDoc="0" locked="0" layoutInCell="1" allowOverlap="1" wp14:anchorId="0309787D" wp14:editId="22D38997">
+                <wp:simplePos x="0" y="0"/>
+                <wp:positionH relativeFrom="column">
+                  <wp:posOffset>1191986</wp:posOffset>
+                </wp:positionH>
+                <wp:positionV relativeFrom="paragraph">
+                  <wp:posOffset>326299</wp:posOffset>
+                </wp:positionV>
+                <wp:extent cx="1387928" cy="174172"/>
+                <wp:effectExtent l="0" t="0" r="22225" b="16510"/>
+                <wp:wrapNone/>
+                <wp:docPr id="1731748984" name="Rectangle 3"/>
+                <wp:cNvGraphicFramePr/>
+                <a:graphic xmlns:a="http://schemas.openxmlformats.org/drawingml/2006/main">
+                  <a:graphicData uri="http://schemas.microsoft.com/office/word/2010/wordprocessingShape">
+                    <wps:wsp>
+                      <wps:cNvSpPr/>
+                      <wps:spPr>
+                        <a:xfrm>
+                          <a:off x="0" y="0"/>
+                          <a:ext cx="1387928" cy="174172"/>
+                        </a:xfrm>
+                        <a:prstGeom prst="rect">
+                          <a:avLst/>
+                        </a:prstGeom>
+                        <a:noFill/>
+                        <a:ln>
+                          <a:solidFill>
+                            <a:srgbClr val="FF0000"/>
+                          </a:solidFill>
+                        </a:ln>
+                      </wps:spPr>
+                      <wps:style>
+                        <a:lnRef idx="2">
+                          <a:schemeClr val="accent1">
+                            <a:shade val="15000"/>
+                          </a:schemeClr>
+                        </a:lnRef>
+                        <a:fillRef idx="1">
+                          <a:schemeClr val="accent1"/>
+                        </a:fillRef>
+                        <a:effectRef idx="0">
+                          <a:schemeClr val="accent1"/>
+                        </a:effectRef>
+                        <a:fontRef idx="minor">
+                          <a:schemeClr val="lt1"/>
+                        </a:fontRef>
+                      </wps:style>
+                      <wps:bodyPr rot="0" spcFirstLastPara="0" vertOverflow="overflow" horzOverflow="overflow" vert="horz" wrap="square" lIns="91440" tIns="45720" rIns="91440" bIns="45720" numCol="1" spcCol="0" rtlCol="0" fromWordArt="0" anchor="ctr" anchorCtr="0" forceAA="0" compatLnSpc="1">
+                        <a:prstTxWarp prst="textNoShape">
+                          <a:avLst/>
+                        </a:prstTxWarp>
+                        <a:noAutofit/>
+                      </wps:bodyPr>
+                    </wps:wsp>
+                  </a:graphicData>
+                </a:graphic>
+              </wp:anchor>
+            </w:drawing>
+          </mc:Choice>
+          <mc:Fallback>
+            <w:pict>
+              <v:rect w14:anchorId="4BF59C7F" id="Rectangle 3" o:spid="_x0000_s1026" style="position:absolute;margin-left:93.85pt;margin-top:25.7pt;width:109.3pt;height:13.7pt;z-index:251712512;visibility:visible;mso-wrap-style:square;mso-wrap-distance-left:9pt;mso-wrap-distance-top:0;mso-wrap-distance-right:9pt;mso-wrap-distance-bottom:0;mso-position-horizontal:absolute;mso-position-horizontal-relative:text;mso-position-vertical:absolute;mso-position-vertical-relative:text;v-text-anchor:middle" o:gfxdata="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" filled="f" strokecolor="red" strokeweight="1pt"/>
+            </w:pict>
+          </mc:Fallback>
+        </mc:AlternateContent>
+      </w:r>
+      <w:r>
+        <w:rPr>
+          <w:noProof/>
+        </w:rPr>
+        <mc:AlternateContent>
+          <mc:Choice Requires="wps">
+            <w:drawing>
+              <wp:anchor distT="0" distB="0" distL="114300" distR="114300" simplePos="0" relativeHeight="251711488" behindDoc="0" locked="0" layoutInCell="1" allowOverlap="1" wp14:anchorId="60AB99FE" wp14:editId="1545A01E">
+                <wp:simplePos x="0" y="0"/>
+                <wp:positionH relativeFrom="column">
+                  <wp:posOffset>54429</wp:posOffset>
+                </wp:positionH>
+                <wp:positionV relativeFrom="paragraph">
+                  <wp:posOffset>1507398</wp:posOffset>
+                </wp:positionV>
+                <wp:extent cx="3467100" cy="206829"/>
+                <wp:effectExtent l="0" t="0" r="19050" b="22225"/>
+                <wp:wrapNone/>
+                <wp:docPr id="1089502516" name="Rectangle 2"/>
+                <wp:cNvGraphicFramePr/>
+                <a:graphic xmlns:a="http://schemas.openxmlformats.org/drawingml/2006/main">
+                  <a:graphicData uri="http://schemas.microsoft.com/office/word/2010/wordprocessingShape">
+                    <wps:wsp>
+                      <wps:cNvSpPr/>
+                      <wps:spPr>
+                        <a:xfrm>
+                          <a:off x="0" y="0"/>
+                          <a:ext cx="3467100" cy="206829"/>
+                        </a:xfrm>
+                        <a:prstGeom prst="rect">
+                          <a:avLst/>
+                        </a:prstGeom>
+                        <a:noFill/>
+                        <a:ln>
+                          <a:solidFill>
+                            <a:srgbClr val="FF0000"/>
+                          </a:solidFill>
+                        </a:ln>
+                      </wps:spPr>
+                      <wps:style>
+                        <a:lnRef idx="2">
+                          <a:schemeClr val="accent1">
+                            <a:shade val="15000"/>
+                          </a:schemeClr>
+                        </a:lnRef>
+                        <a:fillRef idx="1">
+                          <a:schemeClr val="accent1"/>
+                        </a:fillRef>
+                        <a:effectRef idx="0">
+                          <a:schemeClr val="accent1"/>
+                        </a:effectRef>
+                        <a:fontRef idx="minor">
+                          <a:schemeClr val="lt1"/>
+                        </a:fontRef>
+                      </wps:style>
+                      <wps:bodyPr rot="0" spcFirstLastPara="0" vertOverflow="overflow" horzOverflow="overflow" vert="horz" wrap="square" lIns="91440" tIns="45720" rIns="91440" bIns="45720" numCol="1" spcCol="0" rtlCol="0" fromWordArt="0" anchor="ctr" anchorCtr="0" forceAA="0" compatLnSpc="1">
+                        <a:prstTxWarp prst="textNoShape">
+                          <a:avLst/>
+                        </a:prstTxWarp>
+                        <a:noAutofit/>
+                      </wps:bodyPr>
+                    </wps:wsp>
+                  </a:graphicData>
+                </a:graphic>
+                <wp14:sizeRelV relativeFrom="margin">
+                  <wp14:pctHeight>0</wp14:pctHeight>
+                </wp14:sizeRelV>
+              </wp:anchor>
+            </w:drawing>
+          </mc:Choice>
+          <mc:Fallback>
+            <w:pict>
+              <v:rect w14:anchorId="5067AD6D" id="Rectangle 2" o:spid="_x0000_s1026" style="position:absolute;margin-left:4.3pt;margin-top:118.7pt;width:273pt;height:16.3pt;z-index:251711488;visibility:visible;mso-wrap-style:square;mso-height-percent:0;mso-wrap-distance-left:9pt;mso-wrap-distance-top:0;mso-wrap-distance-right:9pt;mso-wrap-distance-bottom:0;mso-position-horizontal:absolute;mso-position-horizontal-relative:text;mso-position-vertical:absolute;mso-position-vertical-relative:text;mso-height-percent:0;mso-height-relative:margin;v-text-anchor:middle" o:gfxdata="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" filled="f" strokecolor="red" strokeweight="1pt"/>
+            </w:pict>
+          </mc:Fallback>
+        </mc:AlternateContent>
+      </w:r>
+      <w:r>
+        <w:drawing>
+          <wp:inline distT="0" distB="0" distL="0" distR="0" wp14:anchorId="7015B2D8" wp14:editId="12EB61B6">
+            <wp:extent cx="5943600" cy="2351405"/>
+            <wp:effectExtent l="0" t="0" r="0" b="0"/>
+            <wp:docPr id="1323832292" name="Picture 1" descr="A screenshot of a computer&#10;&#10;Description automatically generated"/>
+            <wp:cNvGraphicFramePr>
+              <a:graphicFrameLocks xmlns:a="http://schemas.openxmlformats.org/drawingml/2006/main" noChangeAspect="1"/>
+            </wp:cNvGraphicFramePr>
+            <a:graphic xmlns:a="http://schemas.openxmlformats.org/drawingml/2006/main">
+              <a:graphicData uri="http://schemas.openxmlformats.org/drawingml/2006/picture">
+                <pic:pic xmlns:pic="http://schemas.openxmlformats.org/drawingml/2006/picture">
+                  <pic:nvPicPr>
+                    <pic:cNvPr id="1323832292" name="Picture 1" descr="A screenshot of a computer&#10;&#10;Description automatically generated"/>
+                    <pic:cNvPicPr/>
+                  </pic:nvPicPr>
+                  <pic:blipFill>
+                    <a:blip r:embed="rId37"/>
+                    <a:stretch>
+                      <a:fillRect/>
+                    </a:stretch>
+                  </pic:blipFill>
+                  <pic:spPr>
+                    <a:xfrm>
+                      <a:off x="0" y="0"/>
+                      <a:ext cx="5943600" cy="2351405"/>
+                    </a:xfrm>
+                    <a:prstGeom prst="rect">
+                      <a:avLst/>
+                    </a:prstGeom>
+                  </pic:spPr>
+                </pic:pic>
+              </a:graphicData>
+            </a:graphic>
+          </wp:inline>
+        </w:drawing>
+      </w:r>
+    </w:p>
+    <w:p>
+      <w:pPr>
+        <w:pStyle w:val="Caption"/>
+        <w:jc w:val="center"/>
+      </w:pPr>
+      <w:r>
+        <w:t xml:space="preserve">Figure </w:t>
+      </w:r>
+      <w:fldSimple w:instr=" SEQ Figure \* ARABIC ">
+        <w:r>
+          <w:rPr>
+            <w:noProof/>
+          </w:rPr>
+          <w:t>28</w:t>
+        </w:r>
+      </w:fldSimple>
+      <w:r>
+        <w:t xml:space="preserve"> Go to dependent table and use the common field click on foreign key. </w:t>
+      </w:r>
+    </w:p>
+    <w:p>
+      <w:pPr>
+        <w:keepNext/>
+        <w:jc w:val="center"/>
+      </w:pPr>
+      <w:r>
+        <w:rPr>
+          <w:noProof/>
+        </w:rPr>
+        <mc:AlternateContent>
+          <mc:Choice Requires="wps">
+            <w:drawing>
+              <wp:anchor distT="0" distB="0" distL="114300" distR="114300" simplePos="0" relativeHeight="251717632" behindDoc="0" locked="0" layoutInCell="1" allowOverlap="1" wp14:anchorId="7CD4AEB5" wp14:editId="04CD756D">
+                <wp:simplePos x="0" y="0"/>
+                <wp:positionH relativeFrom="column">
+                  <wp:posOffset>1997528</wp:posOffset>
+                </wp:positionH>
+                <wp:positionV relativeFrom="paragraph">
+                  <wp:posOffset>804545</wp:posOffset>
+                </wp:positionV>
+                <wp:extent cx="1545771" cy="16329"/>
+                <wp:effectExtent l="0" t="57150" r="16510" b="98425"/>
+                <wp:wrapNone/>
+                <wp:docPr id="823416550" name="Straight Arrow Connector 9"/>
+                <wp:cNvGraphicFramePr/>
+                <a:graphic xmlns:a="http://schemas.openxmlformats.org/drawingml/2006/main">
+                  <a:graphicData uri="http://schemas.microsoft.com/office/word/2010/wordprocessingShape">
+                    <wps:wsp>
+                      <wps:cNvCnPr/>
+                      <wps:spPr>
+                        <a:xfrm>
+                          <a:off x="0" y="0"/>
+                          <a:ext cx="1545771" cy="16329"/>
+                        </a:xfrm>
+                        <a:prstGeom prst="straightConnector1">
+                          <a:avLst/>
+                        </a:prstGeom>
+                        <a:ln>
+                          <a:solidFill>
+                            <a:srgbClr val="FF0000"/>
+                          </a:solidFill>
+                          <a:tailEnd type="triangle"/>
+                        </a:ln>
+                      </wps:spPr>
+                      <wps:style>
+                        <a:lnRef idx="1">
+                          <a:schemeClr val="accent1"/>
+                        </a:lnRef>
+                        <a:fillRef idx="0">
+                          <a:schemeClr val="accent1"/>
+                        </a:fillRef>
+                        <a:effectRef idx="0">
+                          <a:schemeClr val="accent1"/>
+                        </a:effectRef>
+                        <a:fontRef idx="minor">
+                          <a:schemeClr val="tx1"/>
+                        </a:fontRef>
+                      </wps:style>
+                      <wps:bodyPr/>
+                    </wps:wsp>
+                  </a:graphicData>
+                </a:graphic>
+              </wp:anchor>
+            </w:drawing>
+          </mc:Choice>
+          <mc:Fallback>
+            <w:pict>
+              <v:shape w14:anchorId="027B1F16" id="Straight Arrow Connector 9" o:spid="_x0000_s1026" type="#_x0000_t32" style="position:absolute;margin-left:157.3pt;margin-top:63.35pt;width:121.7pt;height:1.3pt;z-index:251717632;visibility:visible;mso-wrap-style:square;mso-wrap-distance-left:9pt;mso-wrap-distance-top:0;mso-wrap-distance-right:9pt;mso-wrap-distance-bottom:0;mso-position-horizontal:absolute;mso-position-horizontal-relative:text;mso-position-vertical:absolute;mso-position-vertical-relative:text" o:gfxdata="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" strokecolor="red" strokeweight=".5pt">
+                <v:stroke endarrow="block" joinstyle="miter"/>
+              </v:shape>
+            </w:pict>
+          </mc:Fallback>
+        </mc:AlternateContent>
+      </w:r>
+      <w:r>
+        <w:rPr>
+          <w:noProof/>
+        </w:rPr>
+        <mc:AlternateContent>
+          <mc:Choice Requires="wps">
+            <w:drawing>
+              <wp:anchor distT="0" distB="0" distL="114300" distR="114300" simplePos="0" relativeHeight="251716608" behindDoc="0" locked="0" layoutInCell="1" allowOverlap="1" wp14:anchorId="75FD4B1B" wp14:editId="2667707B">
+                <wp:simplePos x="0" y="0"/>
+                <wp:positionH relativeFrom="column">
+                  <wp:posOffset>3532414</wp:posOffset>
+                </wp:positionH>
+                <wp:positionV relativeFrom="paragraph">
+                  <wp:posOffset>717459</wp:posOffset>
+                </wp:positionV>
+                <wp:extent cx="1709057" cy="206829"/>
+                <wp:effectExtent l="0" t="0" r="24765" b="22225"/>
+                <wp:wrapNone/>
+                <wp:docPr id="183464437" name="Rectangle 8"/>
+                <wp:cNvGraphicFramePr/>
+                <a:graphic xmlns:a="http://schemas.openxmlformats.org/drawingml/2006/main">
+                  <a:graphicData uri="http://schemas.microsoft.com/office/word/2010/wordprocessingShape">
+                    <wps:wsp>
+                      <wps:cNvSpPr/>
+                      <wps:spPr>
+                        <a:xfrm>
+                          <a:off x="0" y="0"/>
+                          <a:ext cx="1709057" cy="206829"/>
+                        </a:xfrm>
+                        <a:prstGeom prst="rect">
+                          <a:avLst/>
+                        </a:prstGeom>
+                        <a:noFill/>
+                        <a:ln>
+                          <a:solidFill>
+                            <a:srgbClr val="FF0000"/>
+                          </a:solidFill>
+                        </a:ln>
+                      </wps:spPr>
+                      <wps:style>
+                        <a:lnRef idx="2">
+                          <a:schemeClr val="accent1">
+                            <a:shade val="15000"/>
+                          </a:schemeClr>
+                        </a:lnRef>
+                        <a:fillRef idx="1">
+                          <a:schemeClr val="accent1"/>
+                        </a:fillRef>
+                        <a:effectRef idx="0">
+                          <a:schemeClr val="accent1"/>
+                        </a:effectRef>
+                        <a:fontRef idx="minor">
+                          <a:schemeClr val="lt1"/>
+                        </a:fontRef>
+                      </wps:style>
+                      <wps:bodyPr rot="0" spcFirstLastPara="0" vertOverflow="overflow" horzOverflow="overflow" vert="horz" wrap="square" lIns="91440" tIns="45720" rIns="91440" bIns="45720" numCol="1" spcCol="0" rtlCol="0" fromWordArt="0" anchor="ctr" anchorCtr="0" forceAA="0" compatLnSpc="1">
+                        <a:prstTxWarp prst="textNoShape">
+                          <a:avLst/>
+                        </a:prstTxWarp>
+                        <a:noAutofit/>
+                      </wps:bodyPr>
+                    </wps:wsp>
+                  </a:graphicData>
+                </a:graphic>
+              </wp:anchor>
+            </w:drawing>
+          </mc:Choice>
+          <mc:Fallback>
+            <w:pict>
+              <v:rect w14:anchorId="5D91A1C2" id="Rectangle 8" o:spid="_x0000_s1026" style="position:absolute;margin-left:278.15pt;margin-top:56.5pt;width:134.55pt;height:16.3pt;z-index:251716608;visibility:visible;mso-wrap-style:square;mso-wrap-distance-left:9pt;mso-wrap-distance-top:0;mso-wrap-distance-right:9pt;mso-wrap-distance-bottom:0;mso-position-horizontal:absolute;mso-position-horizontal-relative:text;mso-position-vertical:absolute;mso-position-vertical-relative:text;v-text-anchor:middle" o:gfxdata="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" filled="f" strokecolor="red" strokeweight="1pt"/>
+            </w:pict>
+          </mc:Fallback>
+        </mc:AlternateContent>
+      </w:r>
+      <w:r>
+        <w:rPr>
+          <w:noProof/>
+        </w:rPr>
+        <mc:AlternateContent>
+          <mc:Choice Requires="wps">
+            <w:drawing>
+              <wp:anchor distT="0" distB="0" distL="114300" distR="114300" simplePos="0" relativeHeight="251715584" behindDoc="0" locked="0" layoutInCell="1" allowOverlap="1" wp14:anchorId="76292E2B" wp14:editId="13D04A6F">
+                <wp:simplePos x="0" y="0"/>
+                <wp:positionH relativeFrom="column">
+                  <wp:posOffset>1338943</wp:posOffset>
+                </wp:positionH>
+                <wp:positionV relativeFrom="paragraph">
+                  <wp:posOffset>733788</wp:posOffset>
+                </wp:positionV>
+                <wp:extent cx="642257" cy="163286"/>
+                <wp:effectExtent l="0" t="0" r="24765" b="27305"/>
+                <wp:wrapNone/>
+                <wp:docPr id="749774241" name="Rectangle 7"/>
+                <wp:cNvGraphicFramePr/>
+                <a:graphic xmlns:a="http://schemas.openxmlformats.org/drawingml/2006/main">
+                  <a:graphicData uri="http://schemas.microsoft.com/office/word/2010/wordprocessingShape">
+                    <wps:wsp>
+                      <wps:cNvSpPr/>
+                      <wps:spPr>
+                        <a:xfrm>
+                          <a:off x="0" y="0"/>
+                          <a:ext cx="642257" cy="163286"/>
+                        </a:xfrm>
+                        <a:prstGeom prst="rect">
+                          <a:avLst/>
+                        </a:prstGeom>
+                        <a:noFill/>
+                        <a:ln>
+                          <a:solidFill>
+                            <a:srgbClr val="FF0000"/>
+                          </a:solidFill>
+                        </a:ln>
+                      </wps:spPr>
+                      <wps:style>
+                        <a:lnRef idx="2">
+                          <a:schemeClr val="accent1">
+                            <a:shade val="15000"/>
+                          </a:schemeClr>
+                        </a:lnRef>
+                        <a:fillRef idx="1">
+                          <a:schemeClr val="accent1"/>
+                        </a:fillRef>
+                        <a:effectRef idx="0">
+                          <a:schemeClr val="accent1"/>
+                        </a:effectRef>
+                        <a:fontRef idx="minor">
+                          <a:schemeClr val="lt1"/>
+                        </a:fontRef>
+                      </wps:style>
+                      <wps:bodyPr rot="0" spcFirstLastPara="0" vertOverflow="overflow" horzOverflow="overflow" vert="horz" wrap="square" lIns="91440" tIns="45720" rIns="91440" bIns="45720" numCol="1" spcCol="0" rtlCol="0" fromWordArt="0" anchor="ctr" anchorCtr="0" forceAA="0" compatLnSpc="1">
+                        <a:prstTxWarp prst="textNoShape">
+                          <a:avLst/>
+                        </a:prstTxWarp>
+                        <a:noAutofit/>
+                      </wps:bodyPr>
+                    </wps:wsp>
+                  </a:graphicData>
+                </a:graphic>
+              </wp:anchor>
+            </w:drawing>
+          </mc:Choice>
+          <mc:Fallback>
+            <w:pict>
+              <v:rect w14:anchorId="75F20468" id="Rectangle 7" o:spid="_x0000_s1026" style="position:absolute;margin-left:105.45pt;margin-top:57.8pt;width:50.55pt;height:12.85pt;z-index:251715584;visibility:visible;mso-wrap-style:square;mso-wrap-distance-left:9pt;mso-wrap-distance-top:0;mso-wrap-distance-right:9pt;mso-wrap-distance-bottom:0;mso-position-horizontal:absolute;mso-position-horizontal-relative:text;mso-position-vertical:absolute;mso-position-vertical-relative:text;v-text-anchor:middle" o:gfxdata="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" filled="f" strokecolor="red" strokeweight="1pt"/>
+            </w:pict>
+          </mc:Fallback>
+        </mc:AlternateContent>
+      </w:r>
+      <w:r>
+        <w:drawing>
+          <wp:inline distT="0" distB="0" distL="0" distR="0" wp14:anchorId="288913DD" wp14:editId="686497FA">
+            <wp:extent cx="5943600" cy="3369310"/>
+            <wp:effectExtent l="0" t="0" r="0" b="2540"/>
+            <wp:docPr id="1676390612" name="Picture 1" descr="A screenshot of a computer&#10;&#10;Description automatically generated"/>
+            <wp:cNvGraphicFramePr>
+              <a:graphicFrameLocks xmlns:a="http://schemas.openxmlformats.org/drawingml/2006/main" noChangeAspect="1"/>
+            </wp:cNvGraphicFramePr>
+            <a:graphic xmlns:a="http://schemas.openxmlformats.org/drawingml/2006/main">
+              <a:graphicData uri="http://schemas.openxmlformats.org/drawingml/2006/picture">
+                <pic:pic xmlns:pic="http://schemas.openxmlformats.org/drawingml/2006/picture">
+                  <pic:nvPicPr>
+                    <pic:cNvPr id="1676390612" name="Picture 1" descr="A screenshot of a computer&#10;&#10;Description automatically generated"/>
+                    <pic:cNvPicPr/>
+                  </pic:nvPicPr>
+                  <pic:blipFill>
+                    <a:blip r:embed="rId38"/>
+                    <a:stretch>
+                      <a:fillRect/>
+                    </a:stretch>
+                  </pic:blipFill>
+                  <pic:spPr>
+                    <a:xfrm>
+                      <a:off x="0" y="0"/>
+                      <a:ext cx="5943600" cy="3369310"/>
+                    </a:xfrm>
+                    <a:prstGeom prst="rect">
+                      <a:avLst/>
+                    </a:prstGeom>
+                  </pic:spPr>
+                </pic:pic>
+              </a:graphicData>
+            </a:graphic>
+          </wp:inline>
+        </w:drawing>
+      </w:r>
+    </w:p>
+    <w:p>
+      <w:pPr>
+        <w:pStyle w:val="Caption"/>
+        <w:jc w:val="center"/>
+      </w:pPr>
+      <w:r>
+        <w:t xml:space="preserve">Figure </w:t>
+      </w:r>
+      <w:fldSimple w:instr=" SEQ Figure \* ARABIC ">
+        <w:r>
+          <w:rPr>
+            <w:noProof/>
+          </w:rPr>
+          <w:t>29</w:t>
+        </w:r>
+      </w:fldSimple>
+      <w:r>
+        <w:t xml:space="preserve"> Pass the name of independent column and click on Create Proposal.</w:t>
+      </w:r>
+    </w:p>
+    <w:p>
+      <w:pPr>
+        <w:keepNext/>
+        <w:jc w:val="center"/>
+      </w:pPr>
+      <w:r>
+        <w:lastRenderedPageBreak/>
+        <w:drawing>
+          <wp:inline distT="0" distB="0" distL="0" distR="0" wp14:anchorId="2795A432" wp14:editId="0537D362">
+            <wp:extent cx="5943600" cy="2051050"/>
+            <wp:effectExtent l="0" t="0" r="0" b="6350"/>
+            <wp:docPr id="276458440" name="Picture 1" descr="A screenshot of a computer&#10;&#10;Description automatically generated"/>
+            <wp:cNvGraphicFramePr>
+              <a:graphicFrameLocks xmlns:a="http://schemas.openxmlformats.org/drawingml/2006/main" noChangeAspect="1"/>
+            </wp:cNvGraphicFramePr>
+            <a:graphic xmlns:a="http://schemas.openxmlformats.org/drawingml/2006/main">
+              <a:graphicData uri="http://schemas.openxmlformats.org/drawingml/2006/picture">
+                <pic:pic xmlns:pic="http://schemas.openxmlformats.org/drawingml/2006/picture">
+                  <pic:nvPicPr>
+                    <pic:cNvPr id="276458440" name="Picture 1" descr="A screenshot of a computer&#10;&#10;Description automatically generated"/>
+                    <pic:cNvPicPr/>
+                  </pic:nvPicPr>
+                  <pic:blipFill>
+                    <a:blip r:embed="rId39"/>
+                    <a:stretch>
+                      <a:fillRect/>
+                    </a:stretch>
+                  </pic:blipFill>
+                  <pic:spPr>
+                    <a:xfrm>
+                      <a:off x="0" y="0"/>
+                      <a:ext cx="5943600" cy="2051050"/>
+                    </a:xfrm>
+                    <a:prstGeom prst="rect">
+                      <a:avLst/>
+                    </a:prstGeom>
+                  </pic:spPr>
+                </pic:pic>
+              </a:graphicData>
+            </a:graphic>
+          </wp:inline>
+        </w:drawing>
+      </w:r>
+    </w:p>
+    <w:p>
+      <w:pPr>
+        <w:pStyle w:val="Caption"/>
+        <w:jc w:val="center"/>
+      </w:pPr>
+      <w:r>
+        <w:t xml:space="preserve">Figure </w:t>
+      </w:r>
+      <w:fldSimple w:instr=" SEQ Figure \* ARABIC ">
+        <w:r>
+          <w:rPr>
+            <w:noProof/>
+          </w:rPr>
+          <w:t>30</w:t>
+        </w:r>
+      </w:fldSimple>
+      <w:r>
+        <w:t xml:space="preserve"> Give the Cardinality to the table.</w:t>
+      </w:r>
     </w:p>
     <w:p>
       <w:pPr>
@@ -3334,7 +4200,7 @@
                     <pic:cNvPicPr/>
                   </pic:nvPicPr>
                   <pic:blipFill>
-                    <a:blip r:embed="rId34"/>
+                    <a:blip r:embed="rId40"/>
                     <a:stretch>
                       <a:fillRect/>
                     </a:stretch>
@@ -3368,17 +4234,12 @@
           <w:rPr>
             <w:noProof/>
           </w:rPr>
-          <w:t>26</w:t>
+          <w:t>31</w:t>
         </w:r>
       </w:fldSimple>
       <w:r>
-        <w:t xml:space="preserve"> Creating New entry in </w:t>
-      </w:r>
-      <w:proofErr w:type="gramStart"/>
-      <w:r>
-        <w:t>table</w:t>
-      </w:r>
-      <w:proofErr w:type="gramEnd"/>
+        <w:t xml:space="preserve"> Creating New entry in table</w:t>
+      </w:r>
     </w:p>
     <w:p>
       <w:pPr>
@@ -3405,7 +4266,7 @@
                     <pic:cNvPicPr/>
                   </pic:nvPicPr>
                   <pic:blipFill>
-                    <a:blip r:embed="rId35"/>
+                    <a:blip r:embed="rId41"/>
                     <a:stretch>
                       <a:fillRect/>
                     </a:stretch>
@@ -3439,7 +4300,7 @@
           <w:rPr>
             <w:noProof/>
           </w:rPr>
-          <w:t>27</w:t>
+          <w:t>32</w:t>
         </w:r>
       </w:fldSimple>
       <w:r>
@@ -3544,7 +4405,7 @@
                     <pic:cNvPicPr/>
                   </pic:nvPicPr>
                   <pic:blipFill>
-                    <a:blip r:embed="rId36"/>
+                    <a:blip r:embed="rId42"/>
                     <a:stretch>
                       <a:fillRect/>
                     </a:stretch>
@@ -3578,17 +4439,12 @@
           <w:rPr>
             <w:noProof/>
           </w:rPr>
-          <w:t>28</w:t>
+          <w:t>33</w:t>
         </w:r>
       </w:fldSimple>
       <w:r>
-        <w:t xml:space="preserve"> To see Inserted </w:t>
-      </w:r>
-      <w:proofErr w:type="gramStart"/>
-      <w:r>
-        <w:t>Data(</w:t>
-      </w:r>
-      <w:proofErr w:type="gramEnd"/>
+        <w:t xml:space="preserve"> To see Inserted Data(</w:t>
+      </w:r>
       <w:r>
         <w:rPr>
           <w:highlight w:val="yellow"/>
@@ -3622,7 +4478,7 @@
                     <pic:cNvPicPr/>
                   </pic:nvPicPr>
                   <pic:blipFill>
-                    <a:blip r:embed="rId37"/>
+                    <a:blip r:embed="rId43"/>
                     <a:stretch>
                       <a:fillRect/>
                     </a:stretch>
@@ -3656,7 +4512,7 @@
           <w:rPr>
             <w:noProof/>
           </w:rPr>
-          <w:t>29</w:t>
+          <w:t>34</w:t>
         </w:r>
       </w:fldSimple>
       <w:r>
@@ -3913,7 +4769,7 @@
                     <pic:cNvPicPr/>
                   </pic:nvPicPr>
                   <pic:blipFill>
-                    <a:blip r:embed="rId38"/>
+                    <a:blip r:embed="rId44"/>
                     <a:stretch>
                       <a:fillRect/>
                     </a:stretch>
@@ -3947,7 +4803,7 @@
           <w:rPr>
             <w:noProof/>
           </w:rPr>
-          <w:t>30</w:t>
+          <w:t>35</w:t>
         </w:r>
       </w:fldSimple>
       <w:r>
@@ -4197,7 +5053,7 @@
                     <pic:cNvPicPr/>
                   </pic:nvPicPr>
                   <pic:blipFill>
-                    <a:blip r:embed="rId39"/>
+                    <a:blip r:embed="rId45"/>
                     <a:stretch>
                       <a:fillRect/>
                     </a:stretch>
@@ -4231,7 +5087,7 @@
           <w:rPr>
             <w:noProof/>
           </w:rPr>
-          <w:t>31</w:t>
+          <w:t>36</w:t>
         </w:r>
       </w:fldSimple>
       <w:r>
@@ -4248,15 +5104,7 @@
     </w:p>
     <w:p>
       <w:r>
-        <w:t xml:space="preserve">But we will </w:t>
-      </w:r>
-      <w:proofErr w:type="gramStart"/>
-      <w:r>
-        <w:t>not</w:t>
-      </w:r>
-      <w:proofErr w:type="gramEnd"/>
-      <w:r>
-        <w:t xml:space="preserve"> able to update the primary key record</w:t>
+        <w:t>But we will not able to update the primary key record</w:t>
       </w:r>
     </w:p>
     <w:p/>
@@ -4503,7 +5351,7 @@
                     <pic:cNvPicPr/>
                   </pic:nvPicPr>
                   <pic:blipFill>
-                    <a:blip r:embed="rId40"/>
+                    <a:blip r:embed="rId46"/>
                     <a:stretch>
                       <a:fillRect/>
                     </a:stretch>
@@ -4537,7 +5385,7 @@
           <w:rPr>
             <w:noProof/>
           </w:rPr>
-          <w:t>32</w:t>
+          <w:t>37</w:t>
         </w:r>
       </w:fldSimple>
       <w:r>
@@ -5011,7 +5859,7 @@
                     <pic:cNvPicPr/>
                   </pic:nvPicPr>
                   <pic:blipFill>
-                    <a:blip r:embed="rId41"/>
+                    <a:blip r:embed="rId47"/>
                     <a:stretch>
                       <a:fillRect/>
                     </a:stretch>
@@ -5045,7 +5893,7 @@
           <w:rPr>
             <w:noProof/>
           </w:rPr>
-          <w:t>33</w:t>
+          <w:t>38</w:t>
         </w:r>
       </w:fldSimple>
       <w:r>
@@ -5078,7 +5926,7 @@
                     <pic:cNvPicPr/>
                   </pic:nvPicPr>
                   <pic:blipFill>
-                    <a:blip r:embed="rId42"/>
+                    <a:blip r:embed="rId48"/>
                     <a:stretch>
                       <a:fillRect/>
                     </a:stretch>
@@ -5112,7 +5960,7 @@
           <w:rPr>
             <w:noProof/>
           </w:rPr>
-          <w:t>34</w:t>
+          <w:t>39</w:t>
         </w:r>
       </w:fldSimple>
       <w:r>
@@ -5226,7 +6074,7 @@
                     <pic:cNvPicPr/>
                   </pic:nvPicPr>
                   <pic:blipFill>
-                    <a:blip r:embed="rId43"/>
+                    <a:blip r:embed="rId49"/>
                     <a:stretch>
                       <a:fillRect/>
                     </a:stretch>
@@ -5260,17 +6108,12 @@
           <w:rPr>
             <w:noProof/>
           </w:rPr>
-          <w:t>35</w:t>
+          <w:t>40</w:t>
         </w:r>
       </w:fldSimple>
       <w:r>
-        <w:t xml:space="preserve"> Creating new </w:t>
-      </w:r>
-      <w:proofErr w:type="gramStart"/>
-      <w:r>
-        <w:t>Entry</w:t>
-      </w:r>
-      <w:proofErr w:type="gramEnd"/>
+        <w:t xml:space="preserve"> Creating new Entry</w:t>
+      </w:r>
     </w:p>
     <w:p>
       <w:pPr>
@@ -5282,13 +6125,8 @@
     </w:p>
     <w:p>
       <w:r>
-        <w:t xml:space="preserve">It is new version of </w:t>
-      </w:r>
-      <w:proofErr w:type="gramStart"/>
-      <w:r>
-        <w:t>SE16</w:t>
-      </w:r>
-      <w:proofErr w:type="gramEnd"/>
+        <w:t>It is new version of SE16</w:t>
+      </w:r>
     </w:p>
     <w:p>
       <w:pPr>
@@ -5390,7 +6228,7 @@
                     <pic:cNvPicPr/>
                   </pic:nvPicPr>
                   <pic:blipFill>
-                    <a:blip r:embed="rId44"/>
+                    <a:blip r:embed="rId50"/>
                     <a:stretch>
                       <a:fillRect/>
                     </a:stretch>
@@ -5424,7 +6262,7 @@
           <w:rPr>
             <w:noProof/>
           </w:rPr>
-          <w:t>36</w:t>
+          <w:t>41</w:t>
         </w:r>
       </w:fldSimple>
       <w:r>
@@ -5457,15 +6295,7 @@
     </w:p>
     <w:p>
       <w:r>
-        <w:t>In Production system user don’t have access to SE</w:t>
-      </w:r>
-      <w:proofErr w:type="gramStart"/>
-      <w:r>
-        <w:t>11 ,</w:t>
-      </w:r>
-      <w:proofErr w:type="gramEnd"/>
-      <w:r>
-        <w:t xml:space="preserve"> SE16 or SE16N in this scenario we cannot use them directly so we need to use TMG(Table Maintenance Generator) </w:t>
+        <w:t xml:space="preserve">In Production system user don’t have access to SE11 , SE16 or SE16N in this scenario we cannot use them directly so we need to use TMG(Table Maintenance Generator) </w:t>
       </w:r>
     </w:p>
     <w:p>
@@ -5489,7 +6319,7 @@
                     <pic:cNvPicPr/>
                   </pic:nvPicPr>
                   <pic:blipFill>
-                    <a:blip r:embed="rId45"/>
+                    <a:blip r:embed="rId51"/>
                     <a:stretch>
                       <a:fillRect/>
                     </a:stretch>
@@ -5771,7 +6601,7 @@
                     <pic:cNvPicPr/>
                   </pic:nvPicPr>
                   <pic:blipFill>
-                    <a:blip r:embed="rId46"/>
+                    <a:blip r:embed="rId52"/>
                     <a:stretch>
                       <a:fillRect/>
                     </a:stretch>
@@ -5805,7 +6635,7 @@
           <w:rPr>
             <w:noProof/>
           </w:rPr>
-          <w:t>37</w:t>
+          <w:t>42</w:t>
         </w:r>
       </w:fldSimple>
       <w:r>
@@ -5820,15 +6650,7 @@
         <w:t>Group: -</w:t>
       </w:r>
       <w:r>
-        <w:t xml:space="preserve"> A group in which we have specific people those are authorized to maintain the </w:t>
-      </w:r>
-      <w:proofErr w:type="gramStart"/>
-      <w:r>
-        <w:t>table</w:t>
-      </w:r>
-      <w:proofErr w:type="gramEnd"/>
-      <w:r>
-        <w:t xml:space="preserve"> </w:t>
+        <w:t xml:space="preserve"> A group in which we have specific people those are authorized to maintain the table </w:t>
       </w:r>
     </w:p>
     <w:p>
@@ -5857,7 +6679,7 @@
                     <pic:cNvPicPr/>
                   </pic:nvPicPr>
                   <pic:blipFill>
-                    <a:blip r:embed="rId47"/>
+                    <a:blip r:embed="rId53"/>
                     <a:stretch>
                       <a:fillRect/>
                     </a:stretch>
@@ -5891,17 +6713,12 @@
           <w:rPr>
             <w:noProof/>
           </w:rPr>
-          <w:t>38</w:t>
+          <w:t>43</w:t>
         </w:r>
       </w:fldSimple>
       <w:r>
-        <w:t xml:space="preserve"> &amp;NC&amp; anyone can maintain the </w:t>
-      </w:r>
-      <w:proofErr w:type="gramStart"/>
-      <w:r>
-        <w:t>table</w:t>
-      </w:r>
-      <w:proofErr w:type="gramEnd"/>
+        <w:t xml:space="preserve"> &amp;NC&amp; anyone can maintain the table</w:t>
+      </w:r>
     </w:p>
     <w:p>
       <w:r>
@@ -6168,7 +6985,7 @@
                     <pic:cNvPicPr/>
                   </pic:nvPicPr>
                   <pic:blipFill>
-                    <a:blip r:embed="rId48"/>
+                    <a:blip r:embed="rId54"/>
                     <a:stretch>
                       <a:fillRect/>
                     </a:stretch>
@@ -6202,7 +7019,7 @@
           <w:rPr>
             <w:noProof/>
           </w:rPr>
-          <w:t>39</w:t>
+          <w:t>44</w:t>
         </w:r>
       </w:fldSimple>
       <w:r>
@@ -6235,7 +7052,7 @@
                     <pic:cNvPicPr/>
                   </pic:nvPicPr>
                   <pic:blipFill>
-                    <a:blip r:embed="rId49"/>
+                    <a:blip r:embed="rId55"/>
                     <a:stretch>
                       <a:fillRect/>
                     </a:stretch>
@@ -6269,7 +7086,7 @@
           <w:rPr>
             <w:noProof/>
           </w:rPr>
-          <w:t>40</w:t>
+          <w:t>45</w:t>
         </w:r>
       </w:fldSimple>
       <w:r>
@@ -6301,7 +7118,7 @@
                     <pic:cNvPicPr/>
                   </pic:nvPicPr>
                   <pic:blipFill>
-                    <a:blip r:embed="rId50"/>
+                    <a:blip r:embed="rId56"/>
                     <a:stretch>
                       <a:fillRect/>
                     </a:stretch>
@@ -6335,7 +7152,7 @@
           <w:rPr>
             <w:noProof/>
           </w:rPr>
-          <w:t>41</w:t>
+          <w:t>46</w:t>
         </w:r>
       </w:fldSimple>
       <w:r>
@@ -6408,7 +7225,7 @@
                     <pic:cNvPicPr/>
                   </pic:nvPicPr>
                   <pic:blipFill>
-                    <a:blip r:embed="rId51"/>
+                    <a:blip r:embed="rId57"/>
                     <a:stretch>
                       <a:fillRect/>
                     </a:stretch>
@@ -6442,7 +7259,7 @@
           <w:rPr>
             <w:noProof/>
           </w:rPr>
-          <w:t>42</w:t>
+          <w:t>47</w:t>
         </w:r>
       </w:fldSimple>
       <w:r>
@@ -6458,15 +7275,7 @@
         </w:numPr>
       </w:pPr>
       <w:r>
-        <w:t xml:space="preserve">Click on </w:t>
-      </w:r>
-      <w:proofErr w:type="gramStart"/>
-      <w:r>
-        <w:t>Edit(</w:t>
-      </w:r>
-      <w:proofErr w:type="gramEnd"/>
-      <w:r>
-        <w:t>Maintain)</w:t>
+        <w:t>Click on Edit(Maintain)</w:t>
       </w:r>
     </w:p>
     <w:p>
@@ -6494,7 +7303,7 @@
                     <pic:cNvPicPr/>
                   </pic:nvPicPr>
                   <pic:blipFill>
-                    <a:blip r:embed="rId52"/>
+                    <a:blip r:embed="rId58"/>
                     <a:stretch>
                       <a:fillRect/>
                     </a:stretch>
@@ -6528,17 +7337,12 @@
           <w:rPr>
             <w:noProof/>
           </w:rPr>
-          <w:t>43</w:t>
+          <w:t>48</w:t>
         </w:r>
       </w:fldSimple>
       <w:r>
-        <w:t xml:space="preserve"> Go to Edit to Maintain the </w:t>
-      </w:r>
-      <w:proofErr w:type="gramStart"/>
-      <w:r>
-        <w:t>data</w:t>
-      </w:r>
-      <w:proofErr w:type="gramEnd"/>
+        <w:t xml:space="preserve"> Go to Edit to Maintain the data</w:t>
+      </w:r>
     </w:p>
     <w:p>
       <w:pPr>
@@ -6651,7 +7455,7 @@
                     <pic:cNvPicPr/>
                   </pic:nvPicPr>
                   <pic:blipFill>
-                    <a:blip r:embed="rId53"/>
+                    <a:blip r:embed="rId59"/>
                     <a:stretch>
                       <a:fillRect/>
                     </a:stretch>
@@ -6685,7 +7489,7 @@
           <w:rPr>
             <w:noProof/>
           </w:rPr>
-          <w:t>44</w:t>
+          <w:t>49</w:t>
         </w:r>
       </w:fldSimple>
       <w:r>
@@ -6796,7 +7600,7 @@
                     <pic:cNvPicPr/>
                   </pic:nvPicPr>
                   <pic:blipFill>
-                    <a:blip r:embed="rId54"/>
+                    <a:blip r:embed="rId60"/>
                     <a:stretch>
                       <a:fillRect/>
                     </a:stretch>
@@ -6830,7 +7634,7 @@
           <w:rPr>
             <w:noProof/>
           </w:rPr>
-          <w:t>45</w:t>
+          <w:t>50</w:t>
         </w:r>
       </w:fldSimple>
       <w:r>
@@ -7028,7 +7832,7 @@
                     <pic:cNvPicPr/>
                   </pic:nvPicPr>
                   <pic:blipFill>
-                    <a:blip r:embed="rId55"/>
+                    <a:blip r:embed="rId61"/>
                     <a:stretch>
                       <a:fillRect/>
                     </a:stretch>
@@ -7062,7 +7866,7 @@
           <w:rPr>
             <w:noProof/>
           </w:rPr>
-          <w:t>46</w:t>
+          <w:t>51</w:t>
         </w:r>
       </w:fldSimple>
       <w:r>
@@ -7324,7 +8128,7 @@
                     <pic:cNvPicPr/>
                   </pic:nvPicPr>
                   <pic:blipFill>
-                    <a:blip r:embed="rId56"/>
+                    <a:blip r:embed="rId62"/>
                     <a:stretch>
                       <a:fillRect/>
                     </a:stretch>
@@ -7358,7 +8162,7 @@
           <w:rPr>
             <w:noProof/>
           </w:rPr>
-          <w:t>47</w:t>
+          <w:t>52</w:t>
         </w:r>
       </w:fldSimple>
       <w:r>
@@ -7465,7 +8269,7 @@
                     <pic:cNvPicPr/>
                   </pic:nvPicPr>
                   <pic:blipFill>
-                    <a:blip r:embed="rId57"/>
+                    <a:blip r:embed="rId63"/>
                     <a:stretch>
                       <a:fillRect/>
                     </a:stretch>
@@ -7499,17 +8303,12 @@
           <w:rPr>
             <w:noProof/>
           </w:rPr>
-          <w:t>48</w:t>
+          <w:t>53</w:t>
         </w:r>
       </w:fldSimple>
       <w:r>
-        <w:t xml:space="preserve"> Verified its one step using Screen </w:t>
-      </w:r>
-      <w:proofErr w:type="gramStart"/>
-      <w:r>
-        <w:t>number</w:t>
-      </w:r>
-      <w:proofErr w:type="gramEnd"/>
+        <w:t xml:space="preserve"> Verified its one step using Screen number</w:t>
+      </w:r>
     </w:p>
     <w:p>
       <w:pPr>
@@ -7531,15 +8330,7 @@
         <w:t>will be</w:t>
       </w:r>
       <w:r>
-        <w:t xml:space="preserve"> able to </w:t>
-      </w:r>
-      <w:proofErr w:type="gramStart"/>
-      <w:r>
-        <w:t>delete</w:t>
-      </w:r>
-      <w:proofErr w:type="gramEnd"/>
-      <w:r>
-        <w:t xml:space="preserve"> </w:t>
+        <w:t xml:space="preserve"> able to delete </w:t>
       </w:r>
     </w:p>
     <w:p>
@@ -7568,7 +8359,7 @@
                     <pic:cNvPicPr/>
                   </pic:nvPicPr>
                   <pic:blipFill>
-                    <a:blip r:embed="rId58"/>
+                    <a:blip r:embed="rId64"/>
                     <a:stretch>
                       <a:fillRect/>
                     </a:stretch>
@@ -7602,17 +8393,12 @@
           <w:rPr>
             <w:noProof/>
           </w:rPr>
-          <w:t>49</w:t>
+          <w:t>54</w:t>
         </w:r>
       </w:fldSimple>
       <w:r>
-        <w:t xml:space="preserve"> When you open table that is in Display </w:t>
-      </w:r>
-      <w:proofErr w:type="gramStart"/>
-      <w:r>
-        <w:t>mode</w:t>
-      </w:r>
-      <w:proofErr w:type="gramEnd"/>
+        <w:t xml:space="preserve"> When you open table that is in Display mode</w:t>
+      </w:r>
     </w:p>
     <w:p>
       <w:pPr>
@@ -7639,7 +8425,7 @@
                     <pic:cNvPicPr/>
                   </pic:nvPicPr>
                   <pic:blipFill>
-                    <a:blip r:embed="rId59"/>
+                    <a:blip r:embed="rId65"/>
                     <a:stretch>
                       <a:fillRect/>
                     </a:stretch>
@@ -7673,17 +8459,12 @@
           <w:rPr>
             <w:noProof/>
           </w:rPr>
-          <w:t>50</w:t>
+          <w:t>55</w:t>
         </w:r>
       </w:fldSimple>
       <w:r>
-        <w:t xml:space="preserve"> When table is in Display </w:t>
-      </w:r>
-      <w:proofErr w:type="gramStart"/>
-      <w:r>
-        <w:t>mode</w:t>
-      </w:r>
-      <w:proofErr w:type="gramEnd"/>
+        <w:t xml:space="preserve"> When table is in Display mode</w:t>
+      </w:r>
     </w:p>
     <w:p>
       <w:r>
@@ -7716,7 +8497,7 @@
                     <pic:cNvPicPr/>
                   </pic:nvPicPr>
                   <pic:blipFill>
-                    <a:blip r:embed="rId60"/>
+                    <a:blip r:embed="rId66"/>
                     <a:stretch>
                       <a:fillRect/>
                     </a:stretch>
@@ -7750,17 +8531,12 @@
           <w:rPr>
             <w:noProof/>
           </w:rPr>
-          <w:t>51</w:t>
+          <w:t>56</w:t>
         </w:r>
       </w:fldSimple>
       <w:r>
-        <w:t xml:space="preserve"> Go to SE55 to delete the </w:t>
-      </w:r>
-      <w:proofErr w:type="gramStart"/>
-      <w:r>
-        <w:t>TMG</w:t>
-      </w:r>
-      <w:proofErr w:type="gramEnd"/>
+        <w:t xml:space="preserve"> Go to SE55 to delete the TMG</w:t>
+      </w:r>
     </w:p>
     <w:p>
       <w:pPr>
@@ -7787,7 +8563,7 @@
                     <pic:cNvPicPr/>
                   </pic:nvPicPr>
                   <pic:blipFill>
-                    <a:blip r:embed="rId61"/>
+                    <a:blip r:embed="rId67"/>
                     <a:stretch>
                       <a:fillRect/>
                     </a:stretch>
@@ -7821,7 +8597,7 @@
           <w:rPr>
             <w:noProof/>
           </w:rPr>
-          <w:t>52</w:t>
+          <w:t>57</w:t>
         </w:r>
       </w:fldSimple>
       <w:r>
@@ -7855,7 +8631,7 @@
                     <pic:cNvPicPr/>
                   </pic:nvPicPr>
                   <pic:blipFill>
-                    <a:blip r:embed="rId62"/>
+                    <a:blip r:embed="rId68"/>
                     <a:stretch>
                       <a:fillRect/>
                     </a:stretch>
@@ -7889,7 +8665,7 @@
           <w:rPr>
             <w:noProof/>
           </w:rPr>
-          <w:t>53</w:t>
+          <w:t>58</w:t>
         </w:r>
       </w:fldSimple>
       <w:r>
@@ -7898,15 +8674,7 @@
     </w:p>
     <w:p>
       <w:r>
-        <w:t xml:space="preserve">Create again TMG with 2 </w:t>
-      </w:r>
-      <w:proofErr w:type="gramStart"/>
-      <w:r>
-        <w:t>step</w:t>
-      </w:r>
-      <w:proofErr w:type="gramEnd"/>
-      <w:r>
-        <w:t xml:space="preserve"> </w:t>
+        <w:t xml:space="preserve">Create again TMG with 2 step </w:t>
       </w:r>
     </w:p>
     <w:p>
@@ -8008,7 +8776,7 @@
                     <pic:cNvPicPr/>
                   </pic:nvPicPr>
                   <pic:blipFill>
-                    <a:blip r:embed="rId63"/>
+                    <a:blip r:embed="rId69"/>
                     <a:stretch>
                       <a:fillRect/>
                     </a:stretch>
@@ -8042,17 +8810,12 @@
           <w:rPr>
             <w:noProof/>
           </w:rPr>
-          <w:t>54</w:t>
+          <w:t>59</w:t>
         </w:r>
       </w:fldSimple>
       <w:r>
-        <w:t xml:space="preserve"> Creating New Entry but it is 2 </w:t>
-      </w:r>
-      <w:proofErr w:type="gramStart"/>
-      <w:r>
-        <w:t>step</w:t>
-      </w:r>
-      <w:proofErr w:type="gramEnd"/>
+        <w:t xml:space="preserve"> Creating New Entry but it is 2 step</w:t>
+      </w:r>
     </w:p>
     <w:p>
       <w:pPr>
@@ -8080,7 +8843,7 @@
                     <pic:cNvPicPr/>
                   </pic:nvPicPr>
                   <pic:blipFill>
-                    <a:blip r:embed="rId64"/>
+                    <a:blip r:embed="rId70"/>
                     <a:stretch>
                       <a:fillRect/>
                     </a:stretch>
@@ -8114,7 +8877,7 @@
           <w:rPr>
             <w:noProof/>
           </w:rPr>
-          <w:t>55</w:t>
+          <w:t>60</w:t>
         </w:r>
       </w:fldSimple>
       <w:r>
@@ -8171,7 +8934,6 @@
         </w:rPr>
         <w:t xml:space="preserve">Data Browser/Table View </w:t>
       </w:r>
-      <w:proofErr w:type="gramStart"/>
       <w:r>
         <w:rPr>
           <w:highlight w:val="yellow"/>
@@ -8182,14 +8944,7 @@
         <w:rPr>
           <w:highlight w:val="yellow"/>
         </w:rPr>
-        <w:t>-</w:t>
-      </w:r>
-      <w:proofErr w:type="gramEnd"/>
-      <w:r>
-        <w:rPr>
-          <w:highlight w:val="yellow"/>
-        </w:rPr>
-        <w:t xml:space="preserve"> Display/Maintenance Allowed</w:t>
+        <w:t>- Display/Maintenance Allowed</w:t>
       </w:r>
     </w:p>
     <w:p>
@@ -8265,6 +9020,9 @@
         <w:keepNext/>
       </w:pPr>
       <w:r>
+        <w:rPr>
+          <w:noProof/>
+        </w:rPr>
         <w:drawing>
           <wp:inline distT="0" distB="0" distL="0" distR="0" wp14:anchorId="3482725D" wp14:editId="0D3C656A">
             <wp:extent cx="5943600" cy="958850"/>
@@ -8281,7 +9039,7 @@
                     <pic:cNvPicPr/>
                   </pic:nvPicPr>
                   <pic:blipFill>
-                    <a:blip r:embed="rId65"/>
+                    <a:blip r:embed="rId71"/>
                     <a:stretch>
                       <a:fillRect/>
                     </a:stretch>
@@ -8315,7 +9073,7 @@
           <w:rPr>
             <w:noProof/>
           </w:rPr>
-          <w:t>56</w:t>
+          <w:t>61</w:t>
         </w:r>
       </w:fldSimple>
       <w:r>
@@ -8372,27 +9130,14 @@
       </w:r>
     </w:p>
     <w:p>
-      <w:proofErr w:type="gramStart"/>
-      <w:r>
-        <w:t>Example:-</w:t>
-      </w:r>
-      <w:proofErr w:type="gramEnd"/>
-      <w:r>
-        <w:t xml:space="preserve"> </w:t>
+      <w:r>
+        <w:t xml:space="preserve">Example:- </w:t>
       </w:r>
     </w:p>
     <w:p>
       <w:r>
         <w:lastRenderedPageBreak/>
-        <w:t>800 -&gt; Z</w:t>
-      </w:r>
-      <w:proofErr w:type="gramStart"/>
-      <w:r>
-        <w:t>1( MANDT</w:t>
-      </w:r>
-      <w:proofErr w:type="gramEnd"/>
-      <w:r>
-        <w:t xml:space="preserve"> ) , Z2</w:t>
+        <w:t>800 -&gt; Z1( MANDT ) , Z2</w:t>
       </w:r>
     </w:p>
     <w:p>
@@ -8537,13 +9282,8 @@
       </w:r>
     </w:p>
     <w:p>
-      <w:proofErr w:type="gramStart"/>
-      <w:r>
-        <w:t>Tip:-</w:t>
-      </w:r>
-      <w:proofErr w:type="gramEnd"/>
-      <w:r>
-        <w:t xml:space="preserve"> It is always prefer to use MANDT filed in table in projects </w:t>
+      <w:r>
+        <w:t xml:space="preserve">Tip:- It is always prefer to use MANDT filed in table in projects </w:t>
       </w:r>
     </w:p>
     <w:p>
@@ -8638,6 +9378,9 @@
         </mc:AlternateContent>
       </w:r>
       <w:r>
+        <w:rPr>
+          <w:noProof/>
+        </w:rPr>
         <w:drawing>
           <wp:inline distT="0" distB="0" distL="0" distR="0" wp14:anchorId="52EC6D11" wp14:editId="34AB8FED">
             <wp:extent cx="5943600" cy="2580640"/>
@@ -8654,7 +9397,7 @@
                     <pic:cNvPicPr/>
                   </pic:nvPicPr>
                   <pic:blipFill>
-                    <a:blip r:embed="rId66"/>
+                    <a:blip r:embed="rId72"/>
                     <a:stretch>
                       <a:fillRect/>
                     </a:stretch>
@@ -8688,7 +9431,7 @@
           <w:rPr>
             <w:noProof/>
           </w:rPr>
-          <w:t>57</w:t>
+          <w:t>62</w:t>
         </w:r>
       </w:fldSimple>
       <w:r>
@@ -8701,6 +9444,9 @@
         <w:jc w:val="center"/>
       </w:pPr>
       <w:r>
+        <w:rPr>
+          <w:noProof/>
+        </w:rPr>
         <w:drawing>
           <wp:inline distT="0" distB="0" distL="0" distR="0" wp14:anchorId="419A50CB" wp14:editId="70501703">
             <wp:extent cx="5943600" cy="1129665"/>
@@ -8717,7 +9463,7 @@
                     <pic:cNvPicPr/>
                   </pic:nvPicPr>
                   <pic:blipFill>
-                    <a:blip r:embed="rId67"/>
+                    <a:blip r:embed="rId73"/>
                     <a:stretch>
                       <a:fillRect/>
                     </a:stretch>
@@ -8751,7 +9497,7 @@
           <w:rPr>
             <w:noProof/>
           </w:rPr>
-          <w:t>58</w:t>
+          <w:t>63</w:t>
         </w:r>
       </w:fldSimple>
       <w:r>
@@ -8830,15 +9576,7 @@
     </w:p>
     <w:p>
       <w:r>
-        <w:t xml:space="preserve">Data class: - Tells us in which portion of database the table data will get </w:t>
-      </w:r>
-      <w:proofErr w:type="gramStart"/>
-      <w:r>
-        <w:t>store</w:t>
-      </w:r>
-      <w:proofErr w:type="gramEnd"/>
-      <w:r>
-        <w:t>.</w:t>
+        <w:t>Data class: - Tells us in which portion of database the table data will get store.</w:t>
       </w:r>
     </w:p>
     <w:p>
@@ -8847,6 +9585,9 @@
         <w:jc w:val="center"/>
       </w:pPr>
       <w:r>
+        <w:rPr>
+          <w:noProof/>
+        </w:rPr>
         <w:drawing>
           <wp:inline distT="0" distB="0" distL="0" distR="0" wp14:anchorId="5EC5AA60" wp14:editId="60261770">
             <wp:extent cx="4359018" cy="1653683"/>
@@ -8863,7 +9604,7 @@
                     <pic:cNvPicPr/>
                   </pic:nvPicPr>
                   <pic:blipFill>
-                    <a:blip r:embed="rId68"/>
+                    <a:blip r:embed="rId74"/>
                     <a:stretch>
                       <a:fillRect/>
                     </a:stretch>
@@ -8897,7 +9638,7 @@
           <w:rPr>
             <w:noProof/>
           </w:rPr>
-          <w:t>59</w:t>
+          <w:t>64</w:t>
         </w:r>
       </w:fldSimple>
       <w:r>
@@ -8911,6 +9652,9 @@
         <w:jc w:val="center"/>
       </w:pPr>
       <w:r>
+        <w:rPr>
+          <w:noProof/>
+        </w:rPr>
         <w:drawing>
           <wp:inline distT="0" distB="0" distL="0" distR="0" wp14:anchorId="596F0AD6" wp14:editId="16E476FB">
             <wp:extent cx="5943600" cy="1619250"/>
@@ -8927,7 +9671,7 @@
                     <pic:cNvPicPr/>
                   </pic:nvPicPr>
                   <pic:blipFill>
-                    <a:blip r:embed="rId69"/>
+                    <a:blip r:embed="rId75"/>
                     <a:stretch>
                       <a:fillRect/>
                     </a:stretch>
@@ -8961,7 +9705,7 @@
           <w:rPr>
             <w:noProof/>
           </w:rPr>
-          <w:t>60</w:t>
+          <w:t>65</w:t>
         </w:r>
       </w:fldSimple>
       <w:r>
@@ -9649,7 +10393,7 @@
   <w:abstractNum w:abstractNumId="4" w15:restartNumberingAfterBreak="0">
     <w:nsid w:val="551B2D75"/>
     <w:multiLevelType w:val="hybridMultilevel"/>
-    <w:tmpl w:val="D4AECA56"/>
+    <w:tmpl w:val="CB3E8108"/>
     <w:lvl w:ilvl="0" w:tplc="0409000F">
       <w:start w:val="1"/>
       <w:numFmt w:val="decimal"/>
@@ -9733,6 +10477,92 @@
     </w:lvl>
   </w:abstractNum>
   <w:abstractNum w:abstractNumId="5" w15:restartNumberingAfterBreak="0">
+    <w:nsid w:val="578427D4"/>
+    <w:multiLevelType w:val="hybridMultilevel"/>
+    <w:tmpl w:val="C83AFFA8"/>
+    <w:lvl w:ilvl="0" w:tplc="04090011">
+      <w:start w:val="1"/>
+      <w:numFmt w:val="decimal"/>
+      <w:lvlText w:val="%1)"/>
+      <w:lvlJc w:val="left"/>
+      <w:pPr>
+        <w:ind w:left="810" w:hanging="360"/>
+      </w:pPr>
+    </w:lvl>
+    <w:lvl w:ilvl="1" w:tplc="FFFFFFFF" w:tentative="1">
+      <w:start w:val="1"/>
+      <w:numFmt w:val="lowerLetter"/>
+      <w:lvlText w:val="%2."/>
+      <w:lvlJc w:val="left"/>
+      <w:pPr>
+        <w:ind w:left="1530" w:hanging="360"/>
+      </w:pPr>
+    </w:lvl>
+    <w:lvl w:ilvl="2" w:tplc="FFFFFFFF" w:tentative="1">
+      <w:start w:val="1"/>
+      <w:numFmt w:val="lowerRoman"/>
+      <w:lvlText w:val="%3."/>
+      <w:lvlJc w:val="right"/>
+      <w:pPr>
+        <w:ind w:left="2250" w:hanging="180"/>
+      </w:pPr>
+    </w:lvl>
+    <w:lvl w:ilvl="3" w:tplc="FFFFFFFF" w:tentative="1">
+      <w:start w:val="1"/>
+      <w:numFmt w:val="decimal"/>
+      <w:lvlText w:val="%4."/>
+      <w:lvlJc w:val="left"/>
+      <w:pPr>
+        <w:ind w:left="2970" w:hanging="360"/>
+      </w:pPr>
+    </w:lvl>
+    <w:lvl w:ilvl="4" w:tplc="FFFFFFFF" w:tentative="1">
+      <w:start w:val="1"/>
+      <w:numFmt w:val="lowerLetter"/>
+      <w:lvlText w:val="%5."/>
+      <w:lvlJc w:val="left"/>
+      <w:pPr>
+        <w:ind w:left="3690" w:hanging="360"/>
+      </w:pPr>
+    </w:lvl>
+    <w:lvl w:ilvl="5" w:tplc="FFFFFFFF" w:tentative="1">
+      <w:start w:val="1"/>
+      <w:numFmt w:val="lowerRoman"/>
+      <w:lvlText w:val="%6."/>
+      <w:lvlJc w:val="right"/>
+      <w:pPr>
+        <w:ind w:left="4410" w:hanging="180"/>
+      </w:pPr>
+    </w:lvl>
+    <w:lvl w:ilvl="6" w:tplc="FFFFFFFF" w:tentative="1">
+      <w:start w:val="1"/>
+      <w:numFmt w:val="decimal"/>
+      <w:lvlText w:val="%7."/>
+      <w:lvlJc w:val="left"/>
+      <w:pPr>
+        <w:ind w:left="5130" w:hanging="360"/>
+      </w:pPr>
+    </w:lvl>
+    <w:lvl w:ilvl="7" w:tplc="FFFFFFFF" w:tentative="1">
+      <w:start w:val="1"/>
+      <w:numFmt w:val="lowerLetter"/>
+      <w:lvlText w:val="%8."/>
+      <w:lvlJc w:val="left"/>
+      <w:pPr>
+        <w:ind w:left="5850" w:hanging="360"/>
+      </w:pPr>
+    </w:lvl>
+    <w:lvl w:ilvl="8" w:tplc="FFFFFFFF" w:tentative="1">
+      <w:start w:val="1"/>
+      <w:numFmt w:val="lowerRoman"/>
+      <w:lvlText w:val="%9."/>
+      <w:lvlJc w:val="right"/>
+      <w:pPr>
+        <w:ind w:left="6570" w:hanging="180"/>
+      </w:pPr>
+    </w:lvl>
+  </w:abstractNum>
+  <w:abstractNum w:abstractNumId="6" w15:restartNumberingAfterBreak="0">
     <w:nsid w:val="6A877EF5"/>
     <w:multiLevelType w:val="hybridMultilevel"/>
     <w:tmpl w:val="895E6818"/>
@@ -9845,7 +10675,93 @@
       </w:rPr>
     </w:lvl>
   </w:abstractNum>
-  <w:abstractNum w:abstractNumId="6" w15:restartNumberingAfterBreak="0">
+  <w:abstractNum w:abstractNumId="7" w15:restartNumberingAfterBreak="0">
+    <w:nsid w:val="74BE65A2"/>
+    <w:multiLevelType w:val="hybridMultilevel"/>
+    <w:tmpl w:val="1E0650E4"/>
+    <w:lvl w:ilvl="0" w:tplc="04090011">
+      <w:start w:val="1"/>
+      <w:numFmt w:val="decimal"/>
+      <w:lvlText w:val="%1)"/>
+      <w:lvlJc w:val="left"/>
+      <w:pPr>
+        <w:ind w:left="720" w:hanging="360"/>
+      </w:pPr>
+    </w:lvl>
+    <w:lvl w:ilvl="1" w:tplc="04090019" w:tentative="1">
+      <w:start w:val="1"/>
+      <w:numFmt w:val="lowerLetter"/>
+      <w:lvlText w:val="%2."/>
+      <w:lvlJc w:val="left"/>
+      <w:pPr>
+        <w:ind w:left="1440" w:hanging="360"/>
+      </w:pPr>
+    </w:lvl>
+    <w:lvl w:ilvl="2" w:tplc="0409001B" w:tentative="1">
+      <w:start w:val="1"/>
+      <w:numFmt w:val="lowerRoman"/>
+      <w:lvlText w:val="%3."/>
+      <w:lvlJc w:val="right"/>
+      <w:pPr>
+        <w:ind w:left="2160" w:hanging="180"/>
+      </w:pPr>
+    </w:lvl>
+    <w:lvl w:ilvl="3" w:tplc="0409000F" w:tentative="1">
+      <w:start w:val="1"/>
+      <w:numFmt w:val="decimal"/>
+      <w:lvlText w:val="%4."/>
+      <w:lvlJc w:val="left"/>
+      <w:pPr>
+        <w:ind w:left="2880" w:hanging="360"/>
+      </w:pPr>
+    </w:lvl>
+    <w:lvl w:ilvl="4" w:tplc="04090019" w:tentative="1">
+      <w:start w:val="1"/>
+      <w:numFmt w:val="lowerLetter"/>
+      <w:lvlText w:val="%5."/>
+      <w:lvlJc w:val="left"/>
+      <w:pPr>
+        <w:ind w:left="3600" w:hanging="360"/>
+      </w:pPr>
+    </w:lvl>
+    <w:lvl w:ilvl="5" w:tplc="0409001B" w:tentative="1">
+      <w:start w:val="1"/>
+      <w:numFmt w:val="lowerRoman"/>
+      <w:lvlText w:val="%6."/>
+      <w:lvlJc w:val="right"/>
+      <w:pPr>
+        <w:ind w:left="4320" w:hanging="180"/>
+      </w:pPr>
+    </w:lvl>
+    <w:lvl w:ilvl="6" w:tplc="0409000F" w:tentative="1">
+      <w:start w:val="1"/>
+      <w:numFmt w:val="decimal"/>
+      <w:lvlText w:val="%7."/>
+      <w:lvlJc w:val="left"/>
+      <w:pPr>
+        <w:ind w:left="5040" w:hanging="360"/>
+      </w:pPr>
+    </w:lvl>
+    <w:lvl w:ilvl="7" w:tplc="04090019" w:tentative="1">
+      <w:start w:val="1"/>
+      <w:numFmt w:val="lowerLetter"/>
+      <w:lvlText w:val="%8."/>
+      <w:lvlJc w:val="left"/>
+      <w:pPr>
+        <w:ind w:left="5760" w:hanging="360"/>
+      </w:pPr>
+    </w:lvl>
+    <w:lvl w:ilvl="8" w:tplc="0409001B" w:tentative="1">
+      <w:start w:val="1"/>
+      <w:numFmt w:val="lowerRoman"/>
+      <w:lvlText w:val="%9."/>
+      <w:lvlJc w:val="right"/>
+      <w:pPr>
+        <w:ind w:left="6480" w:hanging="180"/>
+      </w:pPr>
+    </w:lvl>
+  </w:abstractNum>
+  <w:abstractNum w:abstractNumId="8" w15:restartNumberingAfterBreak="0">
     <w:nsid w:val="76BD0335"/>
     <w:multiLevelType w:val="hybridMultilevel"/>
     <w:tmpl w:val="5ADAB53A"/>
@@ -9958,7 +10874,7 @@
       </w:rPr>
     </w:lvl>
   </w:abstractNum>
-  <w:abstractNum w:abstractNumId="7" w15:restartNumberingAfterBreak="0">
+  <w:abstractNum w:abstractNumId="9" w15:restartNumberingAfterBreak="0">
     <w:nsid w:val="7A421170"/>
     <w:multiLevelType w:val="hybridMultilevel"/>
     <w:tmpl w:val="241C970C"/>
@@ -10054,19 +10970,25 @@
     <w:abstractNumId w:val="0"/>
   </w:num>
   <w:num w:numId="4" w16cid:durableId="461729145">
-    <w:abstractNumId w:val="7"/>
+    <w:abstractNumId w:val="9"/>
   </w:num>
   <w:num w:numId="5" w16cid:durableId="2045709351">
-    <w:abstractNumId w:val="5"/>
+    <w:abstractNumId w:val="6"/>
   </w:num>
   <w:num w:numId="6" w16cid:durableId="773747031">
-    <w:abstractNumId w:val="6"/>
+    <w:abstractNumId w:val="8"/>
   </w:num>
   <w:num w:numId="7" w16cid:durableId="1232428665">
     <w:abstractNumId w:val="1"/>
   </w:num>
   <w:num w:numId="8" w16cid:durableId="1508523692">
     <w:abstractNumId w:val="2"/>
+  </w:num>
+  <w:num w:numId="9" w16cid:durableId="900677271">
+    <w:abstractNumId w:val="7"/>
+  </w:num>
+  <w:num w:numId="10" w16cid:durableId="668214880">
+    <w:abstractNumId w:val="5"/>
   </w:num>
 </w:numbering>
 </file>
@@ -10687,6 +11609,29 @@
       </w:tblBorders>
     </w:tblPr>
   </w:style>
+  <w:style w:type="character" w:styleId="Hyperlink">
+    <w:name w:val="Hyperlink"/>
+    <w:basedOn w:val="DefaultParagraphFont"/>
+    <w:uiPriority w:val="99"/>
+    <w:unhideWhenUsed/>
+    <w:rsid w:val="002014B9"/>
+    <w:rPr>
+      <w:color w:val="0563C1" w:themeColor="hyperlink"/>
+      <w:u w:val="single"/>
+    </w:rPr>
+  </w:style>
+  <w:style w:type="character" w:styleId="UnresolvedMention">
+    <w:name w:val="Unresolved Mention"/>
+    <w:basedOn w:val="DefaultParagraphFont"/>
+    <w:uiPriority w:val="99"/>
+    <w:semiHidden/>
+    <w:unhideWhenUsed/>
+    <w:rsid w:val="002014B9"/>
+    <w:rPr>
+      <w:color w:val="605E5C"/>
+      <w:shd w:val="clear" w:color="auto" w:fill="E1DFDD"/>
+    </w:rPr>
+  </w:style>
 </w:styles>
 </file>
 

</xml_diff>